<commit_message>
feat: completed header with personal information
</commit_message>
<xml_diff>
--- a/Master Resume.docx
+++ b/Master Resume.docx
@@ -6,97 +6,65 @@
       <w:pPr>
         <w:pStyle w:val="Title"/>
       </w:pPr>
-      <w:sdt>
-        <w:sdtPr>
-          <w:id w:val="1356766511"/>
-          <w:placeholder>
-            <w:docPart w:val="9F29F56CE50443AC831A7385BDFF97E6"/>
-          </w:placeholder>
-          <w:temporary/>
-          <w:showingPlcHdr/>
-          <w15:appearance w15:val="hidden"/>
-        </w:sdtPr>
-        <w:sdtContent>
-          <w:r>
-            <w:t>Andree Rocher</w:t>
-          </w:r>
-        </w:sdtContent>
-      </w:sdt>
+      <w:r>
+        <w:t>Brook Mao</w:t>
+      </w:r>
     </w:p>
     <w:p>
-      <w:pPr>
-        <w:pStyle w:val="Subtitle"/>
-      </w:pPr>
-      <w:sdt>
-        <w:sdtPr>
-          <w:id w:val="-1603493245"/>
-          <w:placeholder>
-            <w:docPart w:val="49909B8B083F43ABA0EA2D4B675BE11B"/>
-          </w:placeholder>
-          <w:temporary/>
-          <w:showingPlcHdr/>
-          <w15:appearance w15:val="hidden"/>
-        </w:sdtPr>
-        <w:sdtContent>
-          <w:r>
-            <w:t>Professional Title</w:t>
-          </w:r>
-        </w:sdtContent>
-      </w:sdt>
+      <w:hyperlink r:id="rId11" w:history="1">
+        <w:r>
+          <w:rPr>
+            <w:rStyle w:val="Hyperlink"/>
+          </w:rPr>
+          <w:t>github.com/BrookMaoDev</w:t>
+        </w:r>
+      </w:hyperlink>
+      <w:r>
+        <w:t xml:space="preserve"> | </w:t>
+      </w:r>
+      <w:hyperlink r:id="rId12" w:history="1">
+        <w:r>
+          <w:rPr>
+            <w:rStyle w:val="Hyperlink"/>
+          </w:rPr>
+          <w:t>linkedin.com/in/brook-mao</w:t>
+        </w:r>
+      </w:hyperlink>
       <w:r>
         <w:t xml:space="preserve"> </w:t>
       </w:r>
     </w:p>
     <w:p>
       <w:pPr>
-        <w:pStyle w:val="Heading1"/>
+        <w:rPr>
+          <w:sz w:val="24"/>
+          <w:szCs w:val="32"/>
+          <w:lang w:val="es-ES"/>
+        </w:rPr>
       </w:pPr>
-      <w:sdt>
-        <w:sdtPr>
-          <w:id w:val="-817100024"/>
-          <w:placeholder>
-            <w:docPart w:val="D2B0F5D2EA0B4664B35BA3A520D24612"/>
-          </w:placeholder>
-          <w:temporary/>
-          <w:showingPlcHdr/>
-          <w15:appearance w15:val="hidden"/>
-        </w:sdtPr>
-        <w:sdtContent>
-          <w:r>
-            <w:t>Philadelphia, PA</w:t>
-          </w:r>
-        </w:sdtContent>
-      </w:sdt>
       <w:r>
-        <w:t xml:space="preserve"> </w:t>
+        <w:rPr>
+          <w:lang w:val="es-ES"/>
+        </w:rPr>
+        <w:t>Toronto, Canada</w:t>
       </w:r>
       <w:r>
-        <w:t>|</w:t>
+        <w:rPr>
+          <w:lang w:val="es-ES"/>
+        </w:rPr>
+        <w:t xml:space="preserve"> | </w:t>
       </w:r>
       <w:r>
-        <w:t xml:space="preserve"> </w:t>
-      </w:r>
-      <w:sdt>
-        <w:sdtPr>
-          <w:id w:val="513578045"/>
-          <w:placeholder>
-            <w:docPart w:val="24DC4B29255542CEB55B3A25D4691EBD"/>
-          </w:placeholder>
-          <w:temporary/>
-          <w:showingPlcHdr/>
-          <w15:appearance w15:val="hidden"/>
-        </w:sdtPr>
-        <w:sdtContent>
-          <w:r>
-            <w:t>705.555.0121</w:t>
-          </w:r>
-        </w:sdtContent>
-      </w:sdt>
-      <w:r>
-        <w:t xml:space="preserve"> |</w:t>
+        <w:rPr>
+          <w:lang w:val="es-ES"/>
+        </w:rPr>
+        <w:t>416 655 8716</w:t>
       </w:r>
       <w:r>
-        <w:t xml:space="preserve"> </w:t>
+        <w:rPr>
+          <w:lang w:val="es-ES"/>
+        </w:rPr>
+        <w:t xml:space="preserve"> | </w:t>
       </w:r>
       <w:sdt>
         <w:sdtPr>
@@ -104,138 +72,24 @@
           <w:placeholder>
             <w:docPart w:val="A616141EE1BE40D090097A7C46817EF3"/>
           </w:placeholder>
-          <w:temporary/>
-          <w:showingPlcHdr/>
           <w15:appearance w15:val="hidden"/>
         </w:sdtPr>
         <w:sdtContent>
           <w:r>
-            <w:t>andree@example.com</w:t>
+            <w:rPr>
+              <w:lang w:val="es-ES"/>
+            </w:rPr>
+            <w:t>brook.mao@mail.utoronto.ca</w:t>
           </w:r>
         </w:sdtContent>
       </w:sdt>
       <w:r>
+        <w:rPr>
+          <w:lang w:val="es-ES"/>
+        </w:rPr>
         <w:t xml:space="preserve"> </w:t>
       </w:r>
     </w:p>
-    <w:p/>
-    <w:p>
-      <w:pPr>
-        <w:pStyle w:val="Heading1"/>
-      </w:pPr>
-      <w:sdt>
-        <w:sdtPr>
-          <w:id w:val="-736782104"/>
-          <w:placeholder>
-            <w:docPart w:val="8EF6BE028CE44EF1A6A98A0C9B3BCD63"/>
-          </w:placeholder>
-          <w:temporary/>
-          <w:showingPlcHdr/>
-          <w15:appearance w15:val="hidden"/>
-        </w:sdtPr>
-        <w:sdtContent>
-          <w:r>
-            <w:t>Objective</w:t>
-          </w:r>
-        </w:sdtContent>
-      </w:sdt>
-    </w:p>
-    <w:p>
-      <w:pPr>
-        <w:spacing w:line="168" w:lineRule="auto"/>
-        <w:rPr>
-          <w:sz w:val="10"/>
-          <w:szCs w:val="12"/>
-        </w:rPr>
-      </w:pPr>
-      <w:r>
-        <w:rPr>
-          <w:noProof/>
-          <w:sz w:val="10"/>
-          <w:szCs w:val="12"/>
-        </w:rPr>
-        <mc:AlternateContent>
-          <mc:Choice Requires="wps">
-            <w:drawing>
-              <wp:inline distT="0" distB="0" distL="0" distR="0" wp14:anchorId="0AF7D944" wp14:editId="6156CF35">
-                <wp:extent cx="5943600" cy="0"/>
-                <wp:effectExtent l="0" t="0" r="0" b="0"/>
-                <wp:docPr id="1871348183" name="Straight Connector 1">
-                  <a:extLst xmlns:a="http://schemas.openxmlformats.org/drawingml/2006/main">
-                    <a:ext uri="{C183D7F6-B498-43B3-948B-1728B52AA6E4}">
-                      <adec:decorative xmlns:adec="http://schemas.microsoft.com/office/drawing/2017/decorative" val="1"/>
-                    </a:ext>
-                  </a:extLst>
-                </wp:docPr>
-                <wp:cNvGraphicFramePr/>
-                <a:graphic xmlns:a="http://schemas.openxmlformats.org/drawingml/2006/main">
-                  <a:graphicData uri="http://schemas.microsoft.com/office/word/2010/wordprocessingShape">
-                    <wps:wsp>
-                      <wps:cNvCnPr/>
-                      <wps:spPr>
-                        <a:xfrm>
-                          <a:off x="0" y="0"/>
-                          <a:ext cx="5943600" cy="0"/>
-                        </a:xfrm>
-                        <a:prstGeom prst="line">
-                          <a:avLst/>
-                        </a:prstGeom>
-                        <a:noFill/>
-                        <a:ln w="12700" cap="flat" cmpd="sng" algn="ctr">
-                          <a:solidFill>
-                            <a:schemeClr val="tx1"/>
-                          </a:solidFill>
-                          <a:prstDash val="solid"/>
-                          <a:miter lim="800000"/>
-                        </a:ln>
-                        <a:effectLst/>
-                      </wps:spPr>
-                      <wps:bodyPr/>
-                    </wps:wsp>
-                  </a:graphicData>
-                </a:graphic>
-              </wp:inline>
-            </w:drawing>
-          </mc:Choice>
-          <mc:Fallback>
-            <w:pict>
-              <v:line w14:anchorId="73AEC627" id="Straight Connector 1" o:spid="_x0000_s1026" alt="&quot;&quot;" style="visibility:visible;mso-wrap-style:square;mso-left-percent:-10001;mso-top-percent:-10001;mso-position-horizontal:absolute;mso-position-horizontal-relative:char;mso-position-vertical:absolute;mso-position-vertical-relative:line;mso-left-percent:-10001;mso-top-percent:-10001" from="0,0" to="468pt,0" o:gfxdata="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" strokecolor="black [3213]" strokeweight="1pt">
-                <v:stroke joinstyle="miter"/>
-                <w10:anchorlock/>
-              </v:line>
-            </w:pict>
-          </mc:Fallback>
-        </mc:AlternateContent>
-      </w:r>
-    </w:p>
-    <w:p>
-      <w:sdt>
-        <w:sdtPr>
-          <w:id w:val="-912933146"/>
-          <w:placeholder>
-            <w:docPart w:val="13F175397B324F45A1967C23E5886976"/>
-          </w:placeholder>
-          <w:temporary/>
-          <w:showingPlcHdr/>
-          <w15:appearance w15:val="hidden"/>
-        </w:sdtPr>
-        <w:sdtContent>
-          <w:r>
-            <w:t>To obtain a challenging data scientist position in a dynamic and innovative organization where I can use</w:t>
-          </w:r>
-          <w:r>
-            <w:t xml:space="preserve"> </w:t>
-          </w:r>
-          <w:r>
-            <w:t>my technical and analytical skills</w:t>
-          </w:r>
-          <w:r>
-            <w:t>.</w:t>
-          </w:r>
-        </w:sdtContent>
-      </w:sdt>
-    </w:p>
-    <w:p/>
     <w:p>
       <w:pPr>
         <w:pStyle w:val="Heading1"/>
@@ -471,7 +325,6 @@
         </w:sdtContent>
       </w:sdt>
     </w:p>
-    <w:p/>
     <w:p>
       <w:pPr>
         <w:pStyle w:val="Heading2"/>
@@ -602,7 +455,6 @@
         </w:sdtContent>
       </w:sdt>
     </w:p>
-    <w:p/>
     <w:p>
       <w:pPr>
         <w:pStyle w:val="Heading1"/>
@@ -769,7 +621,6 @@
         </w:sdtContent>
       </w:sdt>
     </w:p>
-    <w:p/>
     <w:p>
       <w:pPr>
         <w:pStyle w:val="Heading2"/>
@@ -847,7 +698,6 @@
         </w:sdtContent>
       </w:sdt>
     </w:p>
-    <w:p/>
     <w:p>
       <w:pPr>
         <w:pStyle w:val="Heading1"/>
@@ -1025,12 +875,12 @@
       </w:r>
     </w:p>
     <w:sectPr>
-      <w:headerReference w:type="even" r:id="rId11"/>
-      <w:headerReference w:type="default" r:id="rId12"/>
-      <w:footerReference w:type="even" r:id="rId13"/>
-      <w:footerReference w:type="default" r:id="rId14"/>
-      <w:headerReference w:type="first" r:id="rId15"/>
-      <w:footerReference w:type="first" r:id="rId16"/>
+      <w:headerReference w:type="even" r:id="rId13"/>
+      <w:headerReference w:type="default" r:id="rId14"/>
+      <w:footerReference w:type="even" r:id="rId15"/>
+      <w:footerReference w:type="default" r:id="rId16"/>
+      <w:headerReference w:type="first" r:id="rId17"/>
+      <w:footerReference w:type="first" r:id="rId18"/>
       <w:pgSz w:w="12240" w:h="15840"/>
       <w:pgMar w:top="907" w:right="1512" w:bottom="720" w:left="1368" w:header="576" w:footer="288" w:gutter="0"/>
       <w:pgNumType w:start="1"/>
@@ -27589,116 +27439,24 @@
       <w:shd w:val="clear" w:color="auto" w:fill="E6E6E6"/>
     </w:rPr>
   </w:style>
+  <w:style w:type="character" w:styleId="UnresolvedMention">
+    <w:name w:val="Unresolved Mention"/>
+    <w:basedOn w:val="DefaultParagraphFont"/>
+    <w:uiPriority w:val="99"/>
+    <w:semiHidden/>
+    <w:unhideWhenUsed/>
+    <w:rsid w:val="0003009D"/>
+    <w:rPr>
+      <w:color w:val="605E5C"/>
+      <w:shd w:val="clear" w:color="auto" w:fill="E1DFDD"/>
+    </w:rPr>
+  </w:style>
 </w:styles>
 </file>
 
 <file path=word/glossary/document.xml><?xml version="1.0" encoding="utf-8"?>
 <w:glossaryDocument xmlns:wpc="http://schemas.microsoft.com/office/word/2010/wordprocessingCanvas" xmlns:cx="http://schemas.microsoft.com/office/drawing/2014/chartex" xmlns:cx1="http://schemas.microsoft.com/office/drawing/2015/9/8/chartex" xmlns:cx2="http://schemas.microsoft.com/office/drawing/2015/10/21/chartex" xmlns:cx3="http://schemas.microsoft.com/office/drawing/2016/5/9/chartex" xmlns:cx4="http://schemas.microsoft.com/office/drawing/2016/5/10/chartex" xmlns:cx5="http://schemas.microsoft.com/office/drawing/2016/5/11/chartex" xmlns:cx6="http://schemas.microsoft.com/office/drawing/2016/5/12/chartex" xmlns:cx7="http://schemas.microsoft.com/office/drawing/2016/5/13/chartex" xmlns:cx8="http://schemas.microsoft.com/office/drawing/2016/5/14/chartex" xmlns:mc="http://schemas.openxmlformats.org/markup-compatibility/2006" xmlns:aink="http://schemas.microsoft.com/office/drawing/2016/ink" xmlns:am3d="http://schemas.microsoft.com/office/drawing/2017/model3d" xmlns:o="urn:schemas-microsoft-com:office:office" xmlns:oel="http://schemas.microsoft.com/office/2019/extlst" xmlns:r="http://schemas.openxmlformats.org/officeDocument/2006/relationships" xmlns:m="http://schemas.openxmlformats.org/officeDocument/2006/math" xmlns:v="urn:schemas-microsoft-com:vml" xmlns:wp14="http://schemas.microsoft.com/office/word/2010/wordprocessingDrawing" xmlns:wp="http://schemas.openxmlformats.org/drawingml/2006/wordprocessingDrawing" xmlns:w10="urn:schemas-microsoft-com:office:word" xmlns:w="http://schemas.openxmlformats.org/wordprocessingml/2006/main" xmlns:w14="http://schemas.microsoft.com/office/word/2010/wordml" xmlns:w15="http://schemas.microsoft.com/office/word/2012/wordml" xmlns:w16cex="http://schemas.microsoft.com/office/word/2018/wordml/cex" xmlns:w16cid="http://schemas.microsoft.com/office/word/2016/wordml/cid" xmlns:w16="http://schemas.microsoft.com/office/word/2018/wordml" xmlns:w16du="http://schemas.microsoft.com/office/word/2023/wordml/word16du" xmlns:w16sdtdh="http://schemas.microsoft.com/office/word/2020/wordml/sdtdatahash" xmlns:w16se="http://schemas.microsoft.com/office/word/2015/wordml/symex" xmlns:wpg="http://schemas.microsoft.com/office/word/2010/wordprocessingGroup" xmlns:wpi="http://schemas.microsoft.com/office/word/2010/wordprocessingInk" xmlns:wne="http://schemas.microsoft.com/office/word/2006/wordml" xmlns:wps="http://schemas.microsoft.com/office/word/2010/wordprocessingShape" mc:Ignorable="w14 w15 w16se w16cid w16 w16cex w16sdtdh w16du wp14">
   <w:docParts>
-    <w:docPart>
-      <w:docPartPr>
-        <w:name w:val="9F29F56CE50443AC831A7385BDFF97E6"/>
-        <w:category>
-          <w:name w:val="General"/>
-          <w:gallery w:val="placeholder"/>
-        </w:category>
-        <w:types>
-          <w:type w:val="bbPlcHdr"/>
-        </w:types>
-        <w:behaviors>
-          <w:behavior w:val="content"/>
-        </w:behaviors>
-        <w:guid w:val="{27EDCFEB-F0D1-4425-AB8E-AE1A0F8A4B56}"/>
-      </w:docPartPr>
-      <w:docPartBody>
-        <w:p>
-          <w:pPr>
-            <w:pStyle w:val="9F29F56CE50443AC831A7385BDFF97E6"/>
-          </w:pPr>
-          <w:r>
-            <w:t>Andree Rocher</w:t>
-          </w:r>
-        </w:p>
-      </w:docPartBody>
-    </w:docPart>
-    <w:docPart>
-      <w:docPartPr>
-        <w:name w:val="49909B8B083F43ABA0EA2D4B675BE11B"/>
-        <w:category>
-          <w:name w:val="General"/>
-          <w:gallery w:val="placeholder"/>
-        </w:category>
-        <w:types>
-          <w:type w:val="bbPlcHdr"/>
-        </w:types>
-        <w:behaviors>
-          <w:behavior w:val="content"/>
-        </w:behaviors>
-        <w:guid w:val="{CD186BC0-EB5A-462E-AF46-22B94E03F37B}"/>
-      </w:docPartPr>
-      <w:docPartBody>
-        <w:p>
-          <w:pPr>
-            <w:pStyle w:val="49909B8B083F43ABA0EA2D4B675BE11B"/>
-          </w:pPr>
-          <w:r>
-            <w:t>Professional Title</w:t>
-          </w:r>
-        </w:p>
-      </w:docPartBody>
-    </w:docPart>
-    <w:docPart>
-      <w:docPartPr>
-        <w:name w:val="D2B0F5D2EA0B4664B35BA3A520D24612"/>
-        <w:category>
-          <w:name w:val="General"/>
-          <w:gallery w:val="placeholder"/>
-        </w:category>
-        <w:types>
-          <w:type w:val="bbPlcHdr"/>
-        </w:types>
-        <w:behaviors>
-          <w:behavior w:val="content"/>
-        </w:behaviors>
-        <w:guid w:val="{C77DEA7F-B44A-4965-B638-AF3F41AB86A9}"/>
-      </w:docPartPr>
-      <w:docPartBody>
-        <w:p>
-          <w:pPr>
-            <w:pStyle w:val="D2B0F5D2EA0B4664B35BA3A520D24612"/>
-          </w:pPr>
-          <w:r>
-            <w:t>Philadelphia, PA</w:t>
-          </w:r>
-        </w:p>
-      </w:docPartBody>
-    </w:docPart>
-    <w:docPart>
-      <w:docPartPr>
-        <w:name w:val="24DC4B29255542CEB55B3A25D4691EBD"/>
-        <w:category>
-          <w:name w:val="General"/>
-          <w:gallery w:val="placeholder"/>
-        </w:category>
-        <w:types>
-          <w:type w:val="bbPlcHdr"/>
-        </w:types>
-        <w:behaviors>
-          <w:behavior w:val="content"/>
-        </w:behaviors>
-        <w:guid w:val="{567849CA-BCE6-4E75-BA10-FD224C174D87}"/>
-      </w:docPartPr>
-      <w:docPartBody>
-        <w:p>
-          <w:pPr>
-            <w:pStyle w:val="24DC4B29255542CEB55B3A25D4691EBD"/>
-          </w:pPr>
-          <w:r>
-            <w:t>705.555.0121</w:t>
-          </w:r>
-        </w:p>
-      </w:docPartBody>
-    </w:docPart>
     <w:docPart>
       <w:docPartPr>
         <w:name w:val="A616141EE1BE40D090097A7C46817EF3"/>
@@ -27721,67 +27479,6 @@
           </w:pPr>
           <w:r>
             <w:t>andree@example.com</w:t>
-          </w:r>
-        </w:p>
-      </w:docPartBody>
-    </w:docPart>
-    <w:docPart>
-      <w:docPartPr>
-        <w:name w:val="8EF6BE028CE44EF1A6A98A0C9B3BCD63"/>
-        <w:category>
-          <w:name w:val="General"/>
-          <w:gallery w:val="placeholder"/>
-        </w:category>
-        <w:types>
-          <w:type w:val="bbPlcHdr"/>
-        </w:types>
-        <w:behaviors>
-          <w:behavior w:val="content"/>
-        </w:behaviors>
-        <w:guid w:val="{D9E1B0D7-DC00-4443-B3C3-50CF5A1FE9A4}"/>
-      </w:docPartPr>
-      <w:docPartBody>
-        <w:p>
-          <w:pPr>
-            <w:pStyle w:val="8EF6BE028CE44EF1A6A98A0C9B3BCD63"/>
-          </w:pPr>
-          <w:r>
-            <w:t>Objective</w:t>
-          </w:r>
-        </w:p>
-      </w:docPartBody>
-    </w:docPart>
-    <w:docPart>
-      <w:docPartPr>
-        <w:name w:val="13F175397B324F45A1967C23E5886976"/>
-        <w:category>
-          <w:name w:val="General"/>
-          <w:gallery w:val="placeholder"/>
-        </w:category>
-        <w:types>
-          <w:type w:val="bbPlcHdr"/>
-        </w:types>
-        <w:behaviors>
-          <w:behavior w:val="content"/>
-        </w:behaviors>
-        <w:guid w:val="{9F2F79F1-0A88-4061-A983-C8DE1C6DEF8A}"/>
-      </w:docPartPr>
-      <w:docPartBody>
-        <w:p>
-          <w:pPr>
-            <w:pStyle w:val="13F175397B324F45A1967C23E5886976"/>
-          </w:pPr>
-          <w:r>
-            <w:t>To obtain a challenging data scientist position in a dynamic and innovative organization where I can use</w:t>
-          </w:r>
-          <w:r>
-            <w:t xml:space="preserve"> </w:t>
-          </w:r>
-          <w:r>
-            <w:t>my technical and analytical skills</w:t>
-          </w:r>
-          <w:r>
-            <w:t>.</w:t>
           </w:r>
         </w:p>
       </w:docPartBody>
@@ -28261,10 +27958,7 @@
             <w:pStyle w:val="FE7C5D5041F54075BEF8F84686973BC9"/>
           </w:pPr>
           <w:r>
-            <w:t xml:space="preserve">Minor: Machine </w:t>
-          </w:r>
-          <w:r>
-            <w:t>Learning</w:t>
+            <w:t>Minor: Machine Learning</w:t>
           </w:r>
         </w:p>
       </w:docPartBody>
@@ -28626,8 +28320,10 @@
   </w:compat>
   <w:rsids>
     <w:rsidRoot w:val="00530494"/>
+    <w:rsid w:val="00184049"/>
     <w:rsid w:val="001B3357"/>
     <w:rsid w:val="00530494"/>
+    <w:rsid w:val="00A632C3"/>
   </w:rsids>
   <m:mathPr>
     <m:mathFont m:val="Cambria Math"/>
@@ -29452,6 +29148,39 @@
 </file>
 
 <file path=customXml/item1.xml><?xml version="1.0" encoding="utf-8"?>
+<b:Sources xmlns:b="http://schemas.openxmlformats.org/officeDocument/2006/bibliography" xmlns="http://schemas.openxmlformats.org/officeDocument/2006/bibliography" SelectedStyle="\APASixthEditionOfficeOnline.xsl" StyleName="APA" Version="6"/>
+</file>
+
+<file path=customXml/item2.xml><?xml version="1.0" encoding="utf-8"?>
+<p:properties xmlns:p="http://schemas.microsoft.com/office/2006/metadata/properties" xmlns:xsi="http://www.w3.org/2001/XMLSchema-instance" xmlns:pc="http://schemas.microsoft.com/office/infopath/2007/PartnerControls">
+  <documentManagement>
+    <_ip_UnifiedCompliancePolicyUIAction xmlns="http://schemas.microsoft.com/sharepoint/v3" xsi:nil="true"/>
+    <Image xmlns="71af3243-3dd4-4a8d-8c0d-dd76da1f02a5">
+      <Url xsi:nil="true"/>
+      <Description xsi:nil="true"/>
+    </Image>
+    <Status xmlns="71af3243-3dd4-4a8d-8c0d-dd76da1f02a5">Not started</Status>
+    <Background xmlns="71af3243-3dd4-4a8d-8c0d-dd76da1f02a5">false</Background>
+    <_ip_UnifiedCompliancePolicyProperties xmlns="http://schemas.microsoft.com/sharepoint/v3" xsi:nil="true"/>
+    <ImageTagsTaxHTField xmlns="71af3243-3dd4-4a8d-8c0d-dd76da1f02a5">
+      <Terms xmlns="http://schemas.microsoft.com/office/infopath/2007/PartnerControls"/>
+    </ImageTagsTaxHTField>
+    <TaxCatchAll xmlns="230e9df3-be65-4c73-a93b-d1236ebd677e" xsi:nil="true"/>
+    <MediaServiceKeyPoints xmlns="71af3243-3dd4-4a8d-8c0d-dd76da1f02a5" xsi:nil="true"/>
+  </documentManagement>
+</p:properties>
+</file>
+
+<file path=customXml/item3.xml><?xml version="1.0" encoding="utf-8"?>
+<?mso-contentType ?>
+<FormTemplates xmlns="http://schemas.microsoft.com/sharepoint/v3/contenttype/forms">
+  <Display>DocumentLibraryForm</Display>
+  <Edit>DocumentLibraryForm</Edit>
+  <New>DocumentLibraryForm</New>
+</FormTemplates>
+</file>
+
+<file path=customXml/item4.xml><?xml version="1.0" encoding="utf-8"?>
 <ct:contentTypeSchema xmlns:ct="http://schemas.microsoft.com/office/2006/metadata/contentType" xmlns:ma="http://schemas.microsoft.com/office/2006/metadata/properties/metaAttributes" ct:_="" ma:_="" ma:contentTypeName="Document" ma:contentTypeID="0x01010079F111ED35F8CC479449609E8A0923A6" ma:contentTypeVersion="26" ma:contentTypeDescription="Create a new document." ma:contentTypeScope="" ma:versionID="ac37c1753acd5e330d2062ccec26ea66">
   <xsd:schema xmlns:xsd="http://www.w3.org/2001/XMLSchema" xmlns:xs="http://www.w3.org/2001/XMLSchema" xmlns:p="http://schemas.microsoft.com/office/2006/metadata/properties" xmlns:ns1="http://schemas.microsoft.com/sharepoint/v3" xmlns:ns2="71af3243-3dd4-4a8d-8c0d-dd76da1f02a5" xmlns:ns3="16c05727-aa75-4e4a-9b5f-8a80a1165891" xmlns:ns4="230e9df3-be65-4c73-a93b-d1236ebd677e" targetNamespace="http://schemas.microsoft.com/office/2006/metadata/properties" ma:root="true" ma:fieldsID="3b340c7101c92c5120abd06486f94548" ns1:_="" ns2:_="" ns3:_="" ns4:_="">
     <xsd:import namespace="http://schemas.microsoft.com/sharepoint/v3"/>
@@ -29751,40 +29480,35 @@
 </ct:contentTypeSchema>
 </file>
 
-<file path=customXml/item2.xml><?xml version="1.0" encoding="utf-8"?>
-<?mso-contentType ?>
-<FormTemplates xmlns="http://schemas.microsoft.com/sharepoint/v3/contenttype/forms">
-  <Display>DocumentLibraryForm</Display>
-  <Edit>DocumentLibraryForm</Edit>
-  <New>DocumentLibraryForm</New>
-</FormTemplates>
+<file path=customXml/itemProps1.xml><?xml version="1.0" encoding="utf-8"?>
+<ds:datastoreItem xmlns:ds="http://schemas.openxmlformats.org/officeDocument/2006/customXml" ds:itemID="{B690CEF4-07C7-4C0C-A6BB-7328017E8EDA}">
+  <ds:schemaRefs>
+    <ds:schemaRef ds:uri="http://schemas.openxmlformats.org/officeDocument/2006/bibliography"/>
+  </ds:schemaRefs>
+</ds:datastoreItem>
 </file>
 
-<file path=customXml/item3.xml><?xml version="1.0" encoding="utf-8"?>
-<p:properties xmlns:p="http://schemas.microsoft.com/office/2006/metadata/properties" xmlns:xsi="http://www.w3.org/2001/XMLSchema-instance" xmlns:pc="http://schemas.microsoft.com/office/infopath/2007/PartnerControls">
-  <documentManagement>
-    <_ip_UnifiedCompliancePolicyUIAction xmlns="http://schemas.microsoft.com/sharepoint/v3" xsi:nil="true"/>
-    <Image xmlns="71af3243-3dd4-4a8d-8c0d-dd76da1f02a5">
-      <Url xsi:nil="true"/>
-      <Description xsi:nil="true"/>
-    </Image>
-    <Status xmlns="71af3243-3dd4-4a8d-8c0d-dd76da1f02a5">Not started</Status>
-    <Background xmlns="71af3243-3dd4-4a8d-8c0d-dd76da1f02a5">false</Background>
-    <_ip_UnifiedCompliancePolicyProperties xmlns="http://schemas.microsoft.com/sharepoint/v3" xsi:nil="true"/>
-    <ImageTagsTaxHTField xmlns="71af3243-3dd4-4a8d-8c0d-dd76da1f02a5">
-      <Terms xmlns="http://schemas.microsoft.com/office/infopath/2007/PartnerControls"/>
-    </ImageTagsTaxHTField>
-    <TaxCatchAll xmlns="230e9df3-be65-4c73-a93b-d1236ebd677e" xsi:nil="true"/>
-    <MediaServiceKeyPoints xmlns="71af3243-3dd4-4a8d-8c0d-dd76da1f02a5" xsi:nil="true"/>
-  </documentManagement>
-</p:properties>
+<file path=customXml/itemProps2.xml><?xml version="1.0" encoding="utf-8"?>
+<ds:datastoreItem xmlns:ds="http://schemas.openxmlformats.org/officeDocument/2006/customXml" ds:itemID="{A9893E80-0AB2-4C42-8D6E-F0C64251EDE9}">
+  <ds:schemaRefs>
+    <ds:schemaRef ds:uri="http://schemas.microsoft.com/office/2006/metadata/properties"/>
+    <ds:schemaRef ds:uri="http://schemas.microsoft.com/office/infopath/2007/PartnerControls"/>
+    <ds:schemaRef ds:uri="http://schemas.microsoft.com/sharepoint/v3"/>
+    <ds:schemaRef ds:uri="71af3243-3dd4-4a8d-8c0d-dd76da1f02a5"/>
+    <ds:schemaRef ds:uri="230e9df3-be65-4c73-a93b-d1236ebd677e"/>
+  </ds:schemaRefs>
+</ds:datastoreItem>
 </file>
 
-<file path=customXml/item4.xml><?xml version="1.0" encoding="utf-8"?>
-<b:Sources xmlns:b="http://schemas.openxmlformats.org/officeDocument/2006/bibliography" xmlns="http://schemas.openxmlformats.org/officeDocument/2006/bibliography" SelectedStyle="\APASixthEditionOfficeOnline.xsl" StyleName="APA" Version="6"/>
+<file path=customXml/itemProps3.xml><?xml version="1.0" encoding="utf-8"?>
+<ds:datastoreItem xmlns:ds="http://schemas.openxmlformats.org/officeDocument/2006/customXml" ds:itemID="{AABE5AEB-BD32-46FB-B4E8-5C314C3FA503}">
+  <ds:schemaRefs>
+    <ds:schemaRef ds:uri="http://schemas.microsoft.com/sharepoint/v3/contenttype/forms"/>
+  </ds:schemaRefs>
+</ds:datastoreItem>
 </file>
 
-<file path=customXml/itemProps1.xml><?xml version="1.0" encoding="utf-8"?>
+<file path=customXml/itemProps4.xml><?xml version="1.0" encoding="utf-8"?>
 <ds:datastoreItem xmlns:ds="http://schemas.openxmlformats.org/officeDocument/2006/customXml" ds:itemID="{46268ACC-32FC-4261-BF80-5F6DE34E1C11}">
   <ds:schemaRefs>
     <ds:schemaRef ds:uri="http://schemas.microsoft.com/office/2006/metadata/contentType"/>
@@ -29805,34 +29529,6 @@
 </ds:datastoreItem>
 </file>
 
-<file path=customXml/itemProps2.xml><?xml version="1.0" encoding="utf-8"?>
-<ds:datastoreItem xmlns:ds="http://schemas.openxmlformats.org/officeDocument/2006/customXml" ds:itemID="{AABE5AEB-BD32-46FB-B4E8-5C314C3FA503}">
-  <ds:schemaRefs>
-    <ds:schemaRef ds:uri="http://schemas.microsoft.com/sharepoint/v3/contenttype/forms"/>
-  </ds:schemaRefs>
-</ds:datastoreItem>
-</file>
-
-<file path=customXml/itemProps3.xml><?xml version="1.0" encoding="utf-8"?>
-<ds:datastoreItem xmlns:ds="http://schemas.openxmlformats.org/officeDocument/2006/customXml" ds:itemID="{A9893E80-0AB2-4C42-8D6E-F0C64251EDE9}">
-  <ds:schemaRefs>
-    <ds:schemaRef ds:uri="http://schemas.microsoft.com/office/2006/metadata/properties"/>
-    <ds:schemaRef ds:uri="http://schemas.microsoft.com/office/infopath/2007/PartnerControls"/>
-    <ds:schemaRef ds:uri="http://schemas.microsoft.com/sharepoint/v3"/>
-    <ds:schemaRef ds:uri="71af3243-3dd4-4a8d-8c0d-dd76da1f02a5"/>
-    <ds:schemaRef ds:uri="230e9df3-be65-4c73-a93b-d1236ebd677e"/>
-  </ds:schemaRefs>
-</ds:datastoreItem>
-</file>
-
-<file path=customXml/itemProps4.xml><?xml version="1.0" encoding="utf-8"?>
-<ds:datastoreItem xmlns:ds="http://schemas.openxmlformats.org/officeDocument/2006/customXml" ds:itemID="{B690CEF4-07C7-4C0C-A6BB-7328017E8EDA}">
-  <ds:schemaRefs>
-    <ds:schemaRef ds:uri="http://schemas.openxmlformats.org/officeDocument/2006/bibliography"/>
-  </ds:schemaRefs>
-</ds:datastoreItem>
-</file>
-
 <file path=docMetadata/LabelInfo.xml><?xml version="1.0" encoding="utf-8"?>
 <clbl:labelList xmlns:clbl="http://schemas.microsoft.com/office/2020/mipLabelMetadata"/>
 </file>
</xml_diff>

<commit_message>
feat: reorder sections, split up skills section, modify heading 1 style to remove space after paragraph
</commit_message>
<xml_diff>
--- a/Master Resume.docx
+++ b/Master Resume.docx
@@ -89,6 +89,386 @@
         </w:rPr>
         <w:t xml:space="preserve"> </w:t>
       </w:r>
+    </w:p>
+    <w:p>
+      <w:pPr>
+        <w:pStyle w:val="Heading1"/>
+      </w:pPr>
+      <w:r>
+        <w:t>Skills</w:t>
+      </w:r>
+    </w:p>
+    <w:p>
+      <w:pPr>
+        <w:spacing w:line="168" w:lineRule="auto"/>
+        <w:rPr>
+          <w:sz w:val="10"/>
+          <w:szCs w:val="12"/>
+        </w:rPr>
+      </w:pPr>
+      <w:r>
+        <w:rPr>
+          <w:noProof/>
+          <w:sz w:val="10"/>
+          <w:szCs w:val="12"/>
+        </w:rPr>
+        <mc:AlternateContent>
+          <mc:Choice Requires="wps">
+            <w:drawing>
+              <wp:inline distT="0" distB="0" distL="0" distR="0" wp14:anchorId="371CB0DE" wp14:editId="62B9FE9A">
+                <wp:extent cx="5943600" cy="0"/>
+                <wp:effectExtent l="0" t="0" r="0" b="0"/>
+                <wp:docPr id="1758216" name="Straight Connector 1">
+                  <a:extLst xmlns:a="http://schemas.openxmlformats.org/drawingml/2006/main">
+                    <a:ext uri="{C183D7F6-B498-43B3-948B-1728B52AA6E4}">
+                      <adec:decorative xmlns:adec="http://schemas.microsoft.com/office/drawing/2017/decorative" val="1"/>
+                    </a:ext>
+                  </a:extLst>
+                </wp:docPr>
+                <wp:cNvGraphicFramePr/>
+                <a:graphic xmlns:a="http://schemas.openxmlformats.org/drawingml/2006/main">
+                  <a:graphicData uri="http://schemas.microsoft.com/office/word/2010/wordprocessingShape">
+                    <wps:wsp>
+                      <wps:cNvCnPr/>
+                      <wps:spPr>
+                        <a:xfrm>
+                          <a:off x="0" y="0"/>
+                          <a:ext cx="5943600" cy="0"/>
+                        </a:xfrm>
+                        <a:prstGeom prst="line">
+                          <a:avLst/>
+                        </a:prstGeom>
+                        <a:noFill/>
+                        <a:ln w="12700" cap="flat" cmpd="sng" algn="ctr">
+                          <a:solidFill>
+                            <a:schemeClr val="tx1"/>
+                          </a:solidFill>
+                          <a:prstDash val="solid"/>
+                          <a:miter lim="800000"/>
+                        </a:ln>
+                        <a:effectLst/>
+                      </wps:spPr>
+                      <wps:bodyPr/>
+                    </wps:wsp>
+                  </a:graphicData>
+                </a:graphic>
+              </wp:inline>
+            </w:drawing>
+          </mc:Choice>
+          <mc:Fallback>
+            <w:pict>
+              <v:line w14:anchorId="316FA58F" id="Straight Connector 1" o:spid="_x0000_s1026" alt="&quot;&quot;" style="visibility:visible;mso-wrap-style:square;mso-left-percent:-10001;mso-top-percent:-10001;mso-position-horizontal:absolute;mso-position-horizontal-relative:char;mso-position-vertical:absolute;mso-position-vertical-relative:line;mso-left-percent:-10001;mso-top-percent:-10001" from="0,0" to="468pt,0" o:gfxdata="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" strokecolor="black [3213]" strokeweight="1pt">
+                <v:stroke joinstyle="miter"/>
+                <w10:anchorlock/>
+              </v:line>
+            </w:pict>
+          </mc:Fallback>
+        </mc:AlternateContent>
+      </w:r>
+    </w:p>
+    <w:p>
+      <w:pPr>
+        <w:pStyle w:val="Heading2"/>
+      </w:pPr>
+      <w:r>
+        <w:t>Technical</w:t>
+      </w:r>
+    </w:p>
+    <w:p>
+      <w:pPr>
+        <w:pStyle w:val="ListBullet"/>
+      </w:pPr>
+      <w:sdt>
+        <w:sdtPr>
+          <w:id w:val="-296685869"/>
+          <w:placeholder>
+            <w:docPart w:val="ED327CABD5A948A6ACE43F72E20FEFBC"/>
+          </w:placeholder>
+          <w:temporary/>
+          <w:showingPlcHdr/>
+          <w15:appearance w15:val="hidden"/>
+        </w:sdtPr>
+        <w:sdtContent>
+          <w:r>
+            <w:t>Problem solving</w:t>
+          </w:r>
+        </w:sdtContent>
+      </w:sdt>
+    </w:p>
+    <w:p>
+      <w:pPr>
+        <w:pStyle w:val="Heading2"/>
+      </w:pPr>
+      <w:r>
+        <w:t>Interpersonal</w:t>
+      </w:r>
+    </w:p>
+    <w:p>
+      <w:pPr>
+        <w:pStyle w:val="ListBullet"/>
+      </w:pPr>
+      <w:sdt>
+        <w:sdtPr>
+          <w:id w:val="1135608373"/>
+          <w:placeholder>
+            <w:docPart w:val="8118726D074346BB9EA5643D0FAE4E81"/>
+          </w:placeholder>
+          <w:temporary/>
+          <w:showingPlcHdr/>
+          <w15:appearance w15:val="hidden"/>
+        </w:sdtPr>
+        <w:sdtContent>
+          <w:r>
+            <w:t>Leadership</w:t>
+          </w:r>
+        </w:sdtContent>
+      </w:sdt>
+      <w:r>
+        <w:t xml:space="preserve"> </w:t>
+      </w:r>
+    </w:p>
+    <w:p>
+      <w:pPr>
+        <w:pStyle w:val="Heading1"/>
+      </w:pPr>
+      <w:sdt>
+        <w:sdtPr>
+          <w:id w:val="1513793667"/>
+          <w:placeholder>
+            <w:docPart w:val="2869B8BA2F4B45D4AD96FA8861432212"/>
+          </w:placeholder>
+          <w:temporary/>
+          <w:showingPlcHdr/>
+          <w15:appearance w15:val="hidden"/>
+        </w:sdtPr>
+        <w:sdtContent>
+          <w:r>
+            <w:t>Education</w:t>
+          </w:r>
+        </w:sdtContent>
+      </w:sdt>
+    </w:p>
+    <w:p>
+      <w:pPr>
+        <w:spacing w:line="168" w:lineRule="auto"/>
+        <w:rPr>
+          <w:sz w:val="10"/>
+          <w:szCs w:val="12"/>
+        </w:rPr>
+      </w:pPr>
+      <w:r>
+        <w:rPr>
+          <w:noProof/>
+          <w:sz w:val="10"/>
+          <w:szCs w:val="12"/>
+        </w:rPr>
+        <mc:AlternateContent>
+          <mc:Choice Requires="wps">
+            <w:drawing>
+              <wp:inline distT="0" distB="0" distL="0" distR="0" wp14:anchorId="1892300B" wp14:editId="3B49D323">
+                <wp:extent cx="5943600" cy="0"/>
+                <wp:effectExtent l="0" t="0" r="0" b="0"/>
+                <wp:docPr id="39234896" name="Straight Connector 1">
+                  <a:extLst xmlns:a="http://schemas.openxmlformats.org/drawingml/2006/main">
+                    <a:ext uri="{C183D7F6-B498-43B3-948B-1728B52AA6E4}">
+                      <adec:decorative xmlns:adec="http://schemas.microsoft.com/office/drawing/2017/decorative" val="1"/>
+                    </a:ext>
+                  </a:extLst>
+                </wp:docPr>
+                <wp:cNvGraphicFramePr/>
+                <a:graphic xmlns:a="http://schemas.openxmlformats.org/drawingml/2006/main">
+                  <a:graphicData uri="http://schemas.microsoft.com/office/word/2010/wordprocessingShape">
+                    <wps:wsp>
+                      <wps:cNvCnPr/>
+                      <wps:spPr>
+                        <a:xfrm>
+                          <a:off x="0" y="0"/>
+                          <a:ext cx="5943600" cy="0"/>
+                        </a:xfrm>
+                        <a:prstGeom prst="line">
+                          <a:avLst/>
+                        </a:prstGeom>
+                        <a:noFill/>
+                        <a:ln w="12700" cap="flat" cmpd="sng" algn="ctr">
+                          <a:solidFill>
+                            <a:schemeClr val="tx1"/>
+                          </a:solidFill>
+                          <a:prstDash val="solid"/>
+                          <a:miter lim="800000"/>
+                        </a:ln>
+                        <a:effectLst/>
+                      </wps:spPr>
+                      <wps:bodyPr/>
+                    </wps:wsp>
+                  </a:graphicData>
+                </a:graphic>
+              </wp:inline>
+            </w:drawing>
+          </mc:Choice>
+          <mc:Fallback>
+            <w:pict>
+              <v:line w14:anchorId="6B46F6BC" id="Straight Connector 1" o:spid="_x0000_s1026" alt="&quot;&quot;" style="visibility:visible;mso-wrap-style:square;mso-left-percent:-10001;mso-top-percent:-10001;mso-position-horizontal:absolute;mso-position-horizontal-relative:char;mso-position-vertical:absolute;mso-position-vertical-relative:line;mso-left-percent:-10001;mso-top-percent:-10001" from="0,0" to="468pt,0" o:gfxdata="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" strokecolor="black [3213]" strokeweight="1pt">
+                <v:stroke joinstyle="miter"/>
+                <w10:anchorlock/>
+              </v:line>
+            </w:pict>
+          </mc:Fallback>
+        </mc:AlternateContent>
+      </w:r>
+    </w:p>
+    <w:p>
+      <w:pPr>
+        <w:pStyle w:val="Heading2"/>
+      </w:pPr>
+      <w:sdt>
+        <w:sdtPr>
+          <w:id w:val="940800004"/>
+          <w:placeholder>
+            <w:docPart w:val="4304C50F09B34828A7671E8208207D96"/>
+          </w:placeholder>
+          <w:temporary/>
+          <w:showingPlcHdr/>
+          <w15:appearance w15:val="hidden"/>
+        </w:sdtPr>
+        <w:sdtContent>
+          <w:r>
+            <w:t>Jasper University, MS Data Science</w:t>
+          </w:r>
+        </w:sdtContent>
+      </w:sdt>
+      <w:r>
+        <w:tab/>
+      </w:r>
+      <w:sdt>
+        <w:sdtPr>
+          <w:id w:val="-1429334846"/>
+          <w:placeholder>
+            <w:docPart w:val="93ADCB5AB5834559931BB0AA2EB8393D"/>
+          </w:placeholder>
+          <w:temporary/>
+          <w:showingPlcHdr/>
+          <w15:appearance w15:val="hidden"/>
+        </w:sdtPr>
+        <w:sdtContent>
+          <w:r>
+            <w:t>20XX</w:t>
+          </w:r>
+        </w:sdtContent>
+      </w:sdt>
+    </w:p>
+    <w:p>
+      <w:sdt>
+        <w:sdtPr>
+          <w:id w:val="673618560"/>
+          <w:placeholder>
+            <w:docPart w:val="42DD909E225646BF81646571CCF450AB"/>
+          </w:placeholder>
+          <w:temporary/>
+          <w:showingPlcHdr/>
+          <w15:appearance w15:val="hidden"/>
+        </w:sdtPr>
+        <w:sdtContent>
+          <w:r>
+            <w:t>Major: Data Science</w:t>
+          </w:r>
+        </w:sdtContent>
+      </w:sdt>
+      <w:r>
+        <w:t xml:space="preserve"> | </w:t>
+      </w:r>
+      <w:sdt>
+        <w:sdtPr>
+          <w:id w:val="-1428026952"/>
+          <w:placeholder>
+            <w:docPart w:val="9B371CE6E5A24255B8BEE142A64A2528"/>
+          </w:placeholder>
+          <w:temporary/>
+          <w:showingPlcHdr/>
+          <w15:appearance w15:val="hidden"/>
+        </w:sdtPr>
+        <w:sdtContent>
+          <w:r>
+            <w:t>Minor: Machine Learning</w:t>
+          </w:r>
+        </w:sdtContent>
+      </w:sdt>
+    </w:p>
+    <w:p>
+      <w:pPr>
+        <w:pStyle w:val="Heading2"/>
+      </w:pPr>
+      <w:sdt>
+        <w:sdtPr>
+          <w:id w:val="-1006060028"/>
+          <w:placeholder>
+            <w:docPart w:val="C449246098594DF3A98BB7231E588DA1"/>
+          </w:placeholder>
+          <w:temporary/>
+          <w:showingPlcHdr/>
+          <w15:appearance w15:val="hidden"/>
+        </w:sdtPr>
+        <w:sdtContent>
+          <w:r>
+            <w:t>Bellows College, BS Mathematics</w:t>
+          </w:r>
+        </w:sdtContent>
+      </w:sdt>
+      <w:r>
+        <w:tab/>
+      </w:r>
+      <w:sdt>
+        <w:sdtPr>
+          <w:id w:val="474186718"/>
+          <w:placeholder>
+            <w:docPart w:val="E6FC5F54EB0547C782E78F99D7F344A0"/>
+          </w:placeholder>
+          <w:temporary/>
+          <w:showingPlcHdr/>
+          <w15:appearance w15:val="hidden"/>
+        </w:sdtPr>
+        <w:sdtContent>
+          <w:r>
+            <w:t>20XX</w:t>
+          </w:r>
+        </w:sdtContent>
+      </w:sdt>
+    </w:p>
+    <w:p>
+      <w:sdt>
+        <w:sdtPr>
+          <w:id w:val="1020971286"/>
+          <w:placeholder>
+            <w:docPart w:val="7AFDE8E991D84C68888F072003ED9445"/>
+          </w:placeholder>
+          <w:temporary/>
+          <w:showingPlcHdr/>
+          <w15:appearance w15:val="hidden"/>
+        </w:sdtPr>
+        <w:sdtContent>
+          <w:r>
+            <w:t>Major: Mathematics</w:t>
+          </w:r>
+        </w:sdtContent>
+      </w:sdt>
+      <w:r>
+        <w:t xml:space="preserve"> | </w:t>
+      </w:r>
+      <w:sdt>
+        <w:sdtPr>
+          <w:id w:val="838737137"/>
+          <w:placeholder>
+            <w:docPart w:val="52ACBD305EF04115800D999F3D65731E"/>
+          </w:placeholder>
+          <w:temporary/>
+          <w:showingPlcHdr/>
+          <w15:appearance w15:val="hidden"/>
+        </w:sdtPr>
+        <w:sdtContent>
+          <w:r>
+            <w:t>Minor: Computer Science</w:t>
+          </w:r>
+        </w:sdtContent>
+      </w:sdt>
     </w:p>
     <w:p>
       <w:pPr>
@@ -455,425 +835,6 @@
         </w:sdtContent>
       </w:sdt>
     </w:p>
-    <w:p>
-      <w:pPr>
-        <w:pStyle w:val="Heading1"/>
-      </w:pPr>
-      <w:sdt>
-        <w:sdtPr>
-          <w:id w:val="1513793667"/>
-          <w:placeholder>
-            <w:docPart w:val="A8C60808C52B45CABF1A751D0DACD814"/>
-          </w:placeholder>
-          <w:temporary/>
-          <w:showingPlcHdr/>
-          <w15:appearance w15:val="hidden"/>
-        </w:sdtPr>
-        <w:sdtContent>
-          <w:r>
-            <w:t>Education</w:t>
-          </w:r>
-        </w:sdtContent>
-      </w:sdt>
-    </w:p>
-    <w:p>
-      <w:pPr>
-        <w:spacing w:line="168" w:lineRule="auto"/>
-        <w:rPr>
-          <w:sz w:val="10"/>
-          <w:szCs w:val="12"/>
-        </w:rPr>
-      </w:pPr>
-      <w:r>
-        <w:rPr>
-          <w:noProof/>
-          <w:sz w:val="10"/>
-          <w:szCs w:val="12"/>
-        </w:rPr>
-        <mc:AlternateContent>
-          <mc:Choice Requires="wps">
-            <w:drawing>
-              <wp:inline distT="0" distB="0" distL="0" distR="0" wp14:anchorId="1018E51D" wp14:editId="261A55E4">
-                <wp:extent cx="5943600" cy="0"/>
-                <wp:effectExtent l="0" t="0" r="0" b="0"/>
-                <wp:docPr id="39234896" name="Straight Connector 1">
-                  <a:extLst xmlns:a="http://schemas.openxmlformats.org/drawingml/2006/main">
-                    <a:ext uri="{C183D7F6-B498-43B3-948B-1728B52AA6E4}">
-                      <adec:decorative xmlns:adec="http://schemas.microsoft.com/office/drawing/2017/decorative" val="1"/>
-                    </a:ext>
-                  </a:extLst>
-                </wp:docPr>
-                <wp:cNvGraphicFramePr/>
-                <a:graphic xmlns:a="http://schemas.openxmlformats.org/drawingml/2006/main">
-                  <a:graphicData uri="http://schemas.microsoft.com/office/word/2010/wordprocessingShape">
-                    <wps:wsp>
-                      <wps:cNvCnPr/>
-                      <wps:spPr>
-                        <a:xfrm>
-                          <a:off x="0" y="0"/>
-                          <a:ext cx="5943600" cy="0"/>
-                        </a:xfrm>
-                        <a:prstGeom prst="line">
-                          <a:avLst/>
-                        </a:prstGeom>
-                        <a:noFill/>
-                        <a:ln w="12700" cap="flat" cmpd="sng" algn="ctr">
-                          <a:solidFill>
-                            <a:schemeClr val="tx1"/>
-                          </a:solidFill>
-                          <a:prstDash val="solid"/>
-                          <a:miter lim="800000"/>
-                        </a:ln>
-                        <a:effectLst/>
-                      </wps:spPr>
-                      <wps:bodyPr/>
-                    </wps:wsp>
-                  </a:graphicData>
-                </a:graphic>
-              </wp:inline>
-            </w:drawing>
-          </mc:Choice>
-          <mc:Fallback>
-            <w:pict>
-              <v:line w14:anchorId="6F6FF765" id="Straight Connector 1" o:spid="_x0000_s1026" alt="&quot;&quot;" style="visibility:visible;mso-wrap-style:square;mso-left-percent:-10001;mso-top-percent:-10001;mso-position-horizontal:absolute;mso-position-horizontal-relative:char;mso-position-vertical:absolute;mso-position-vertical-relative:line;mso-left-percent:-10001;mso-top-percent:-10001" from="0,0" to="468pt,0" o:gfxdata="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" strokecolor="black [3213]" strokeweight="1pt">
-                <v:stroke joinstyle="miter"/>
-                <w10:anchorlock/>
-              </v:line>
-            </w:pict>
-          </mc:Fallback>
-        </mc:AlternateContent>
-      </w:r>
-    </w:p>
-    <w:p>
-      <w:pPr>
-        <w:pStyle w:val="Heading2"/>
-      </w:pPr>
-      <w:sdt>
-        <w:sdtPr>
-          <w:id w:val="940800004"/>
-          <w:placeholder>
-            <w:docPart w:val="89A1DD48D9284471B29A8B4DB04BDC18"/>
-          </w:placeholder>
-          <w:temporary/>
-          <w:showingPlcHdr/>
-          <w15:appearance w15:val="hidden"/>
-        </w:sdtPr>
-        <w:sdtContent>
-          <w:r>
-            <w:t>Jasper University, MS Data Science</w:t>
-          </w:r>
-        </w:sdtContent>
-      </w:sdt>
-      <w:r>
-        <w:tab/>
-      </w:r>
-      <w:sdt>
-        <w:sdtPr>
-          <w:id w:val="-1429334846"/>
-          <w:placeholder>
-            <w:docPart w:val="297B5B7B7ABE4194BF0933DAE314444E"/>
-          </w:placeholder>
-          <w:temporary/>
-          <w:showingPlcHdr/>
-          <w15:appearance w15:val="hidden"/>
-        </w:sdtPr>
-        <w:sdtContent>
-          <w:r>
-            <w:t>20XX</w:t>
-          </w:r>
-        </w:sdtContent>
-      </w:sdt>
-    </w:p>
-    <w:p>
-      <w:sdt>
-        <w:sdtPr>
-          <w:id w:val="673618560"/>
-          <w:placeholder>
-            <w:docPart w:val="0C9433A43E264720A41737160C4CD759"/>
-          </w:placeholder>
-          <w:temporary/>
-          <w:showingPlcHdr/>
-          <w15:appearance w15:val="hidden"/>
-        </w:sdtPr>
-        <w:sdtContent>
-          <w:r>
-            <w:t>Major: Data Science</w:t>
-          </w:r>
-        </w:sdtContent>
-      </w:sdt>
-      <w:r>
-        <w:t xml:space="preserve"> | </w:t>
-      </w:r>
-      <w:sdt>
-        <w:sdtPr>
-          <w:id w:val="-1428026952"/>
-          <w:placeholder>
-            <w:docPart w:val="FE7C5D5041F54075BEF8F84686973BC9"/>
-          </w:placeholder>
-          <w:temporary/>
-          <w:showingPlcHdr/>
-          <w15:appearance w15:val="hidden"/>
-        </w:sdtPr>
-        <w:sdtContent>
-          <w:r>
-            <w:t>Minor: Machine Learning</w:t>
-          </w:r>
-        </w:sdtContent>
-      </w:sdt>
-    </w:p>
-    <w:p>
-      <w:pPr>
-        <w:pStyle w:val="Heading2"/>
-      </w:pPr>
-      <w:sdt>
-        <w:sdtPr>
-          <w:id w:val="-1006060028"/>
-          <w:placeholder>
-            <w:docPart w:val="6C4AC5B7D7AA46F4A5013DD09FCA3F65"/>
-          </w:placeholder>
-          <w:temporary/>
-          <w:showingPlcHdr/>
-          <w15:appearance w15:val="hidden"/>
-        </w:sdtPr>
-        <w:sdtContent>
-          <w:r>
-            <w:t>Bellows College, BS Mathematics</w:t>
-          </w:r>
-        </w:sdtContent>
-      </w:sdt>
-      <w:r>
-        <w:tab/>
-      </w:r>
-      <w:sdt>
-        <w:sdtPr>
-          <w:id w:val="474186718"/>
-          <w:placeholder>
-            <w:docPart w:val="7ADBFF711F9D49EFA5E1329218BB2FF5"/>
-          </w:placeholder>
-          <w:temporary/>
-          <w:showingPlcHdr/>
-          <w15:appearance w15:val="hidden"/>
-        </w:sdtPr>
-        <w:sdtContent>
-          <w:r>
-            <w:t>20XX</w:t>
-          </w:r>
-        </w:sdtContent>
-      </w:sdt>
-    </w:p>
-    <w:p>
-      <w:sdt>
-        <w:sdtPr>
-          <w:id w:val="1020971286"/>
-          <w:placeholder>
-            <w:docPart w:val="BF6CC5DDF52A41E1B9E8F8E87AFB7AAA"/>
-          </w:placeholder>
-          <w:temporary/>
-          <w:showingPlcHdr/>
-          <w15:appearance w15:val="hidden"/>
-        </w:sdtPr>
-        <w:sdtContent>
-          <w:r>
-            <w:t>Major: Mathematics</w:t>
-          </w:r>
-        </w:sdtContent>
-      </w:sdt>
-      <w:r>
-        <w:t xml:space="preserve"> | </w:t>
-      </w:r>
-      <w:sdt>
-        <w:sdtPr>
-          <w:id w:val="838737137"/>
-          <w:placeholder>
-            <w:docPart w:val="9FFC0D5560994955A06E3010BFF56E7B"/>
-          </w:placeholder>
-          <w:temporary/>
-          <w:showingPlcHdr/>
-          <w15:appearance w15:val="hidden"/>
-        </w:sdtPr>
-        <w:sdtContent>
-          <w:r>
-            <w:t>Minor: Computer Science</w:t>
-          </w:r>
-        </w:sdtContent>
-      </w:sdt>
-    </w:p>
-    <w:p>
-      <w:pPr>
-        <w:pStyle w:val="Heading1"/>
-      </w:pPr>
-      <w:sdt>
-        <w:sdtPr>
-          <w:id w:val="592895854"/>
-          <w:placeholder>
-            <w:docPart w:val="FFD035C9FD3E49FC97758E979068A3DE"/>
-          </w:placeholder>
-          <w:temporary/>
-          <w:showingPlcHdr/>
-          <w15:appearance w15:val="hidden"/>
-        </w:sdtPr>
-        <w:sdtContent>
-          <w:r>
-            <w:t>Skills &amp; abilities</w:t>
-          </w:r>
-        </w:sdtContent>
-      </w:sdt>
-    </w:p>
-    <w:p>
-      <w:pPr>
-        <w:spacing w:line="168" w:lineRule="auto"/>
-        <w:rPr>
-          <w:sz w:val="10"/>
-          <w:szCs w:val="12"/>
-        </w:rPr>
-      </w:pPr>
-      <w:r>
-        <w:rPr>
-          <w:noProof/>
-          <w:sz w:val="10"/>
-          <w:szCs w:val="12"/>
-        </w:rPr>
-        <mc:AlternateContent>
-          <mc:Choice Requires="wps">
-            <w:drawing>
-              <wp:inline distT="0" distB="0" distL="0" distR="0" wp14:anchorId="5B5DC2D3" wp14:editId="3707FEEE">
-                <wp:extent cx="5943600" cy="0"/>
-                <wp:effectExtent l="0" t="0" r="0" b="0"/>
-                <wp:docPr id="1758216" name="Straight Connector 1">
-                  <a:extLst xmlns:a="http://schemas.openxmlformats.org/drawingml/2006/main">
-                    <a:ext uri="{C183D7F6-B498-43B3-948B-1728B52AA6E4}">
-                      <adec:decorative xmlns:adec="http://schemas.microsoft.com/office/drawing/2017/decorative" val="1"/>
-                    </a:ext>
-                  </a:extLst>
-                </wp:docPr>
-                <wp:cNvGraphicFramePr/>
-                <a:graphic xmlns:a="http://schemas.openxmlformats.org/drawingml/2006/main">
-                  <a:graphicData uri="http://schemas.microsoft.com/office/word/2010/wordprocessingShape">
-                    <wps:wsp>
-                      <wps:cNvCnPr/>
-                      <wps:spPr>
-                        <a:xfrm>
-                          <a:off x="0" y="0"/>
-                          <a:ext cx="5943600" cy="0"/>
-                        </a:xfrm>
-                        <a:prstGeom prst="line">
-                          <a:avLst/>
-                        </a:prstGeom>
-                        <a:noFill/>
-                        <a:ln w="12700" cap="flat" cmpd="sng" algn="ctr">
-                          <a:solidFill>
-                            <a:schemeClr val="tx1"/>
-                          </a:solidFill>
-                          <a:prstDash val="solid"/>
-                          <a:miter lim="800000"/>
-                        </a:ln>
-                        <a:effectLst/>
-                      </wps:spPr>
-                      <wps:bodyPr/>
-                    </wps:wsp>
-                  </a:graphicData>
-                </a:graphic>
-              </wp:inline>
-            </w:drawing>
-          </mc:Choice>
-          <mc:Fallback>
-            <w:pict>
-              <v:line w14:anchorId="64B7D5DB" id="Straight Connector 1" o:spid="_x0000_s1026" alt="&quot;&quot;" style="visibility:visible;mso-wrap-style:square;mso-left-percent:-10001;mso-top-percent:-10001;mso-position-horizontal:absolute;mso-position-horizontal-relative:char;mso-position-vertical:absolute;mso-position-vertical-relative:line;mso-left-percent:-10001;mso-top-percent:-10001" from="0,0" to="468pt,0" o:gfxdata="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" strokecolor="black [3213]" strokeweight="1pt">
-                <v:stroke joinstyle="miter"/>
-                <w10:anchorlock/>
-              </v:line>
-            </w:pict>
-          </mc:Fallback>
-        </mc:AlternateContent>
-      </w:r>
-    </w:p>
-    <w:p>
-      <w:pPr>
-        <w:pStyle w:val="ListBullet"/>
-      </w:pPr>
-      <w:sdt>
-        <w:sdtPr>
-          <w:id w:val="-1240710294"/>
-          <w:placeholder>
-            <w:docPart w:val="AAFE1555772A4025B7060FD92C8750D1"/>
-          </w:placeholder>
-          <w:temporary/>
-          <w:showingPlcHdr/>
-          <w15:appearance w15:val="hidden"/>
-        </w:sdtPr>
-        <w:sdtContent>
-          <w:r>
-            <w:t>Management</w:t>
-          </w:r>
-        </w:sdtContent>
-      </w:sdt>
-    </w:p>
-    <w:p>
-      <w:pPr>
-        <w:pStyle w:val="ListBullet"/>
-      </w:pPr>
-      <w:sdt>
-        <w:sdtPr>
-          <w:id w:val="-296685869"/>
-          <w:placeholder>
-            <w:docPart w:val="2690F8652E4043F5A038109802816AA9"/>
-          </w:placeholder>
-          <w:temporary/>
-          <w:showingPlcHdr/>
-          <w15:appearance w15:val="hidden"/>
-        </w:sdtPr>
-        <w:sdtContent>
-          <w:r>
-            <w:t>Problem solving</w:t>
-          </w:r>
-        </w:sdtContent>
-      </w:sdt>
-    </w:p>
-    <w:p>
-      <w:pPr>
-        <w:pStyle w:val="ListBullet"/>
-      </w:pPr>
-      <w:sdt>
-        <w:sdtPr>
-          <w:id w:val="-94178466"/>
-          <w:placeholder>
-            <w:docPart w:val="6239BB297A82438B8BD9002A33185B35"/>
-          </w:placeholder>
-          <w:temporary/>
-          <w:showingPlcHdr/>
-          <w15:appearance w15:val="hidden"/>
-        </w:sdtPr>
-        <w:sdtContent>
-          <w:r>
-            <w:t>Communication</w:t>
-          </w:r>
-        </w:sdtContent>
-      </w:sdt>
-    </w:p>
-    <w:p>
-      <w:pPr>
-        <w:pStyle w:val="ListBullet"/>
-      </w:pPr>
-      <w:sdt>
-        <w:sdtPr>
-          <w:id w:val="1135608373"/>
-          <w:placeholder>
-            <w:docPart w:val="6503959D1F2942E08D6836A61EB652C6"/>
-          </w:placeholder>
-          <w:temporary/>
-          <w:showingPlcHdr/>
-          <w15:appearance w15:val="hidden"/>
-        </w:sdtPr>
-        <w:sdtContent>
-          <w:r>
-            <w:t>Leadership</w:t>
-          </w:r>
-        </w:sdtContent>
-      </w:sdt>
-      <w:r>
-        <w:t xml:space="preserve"> </w:t>
-      </w:r>
-    </w:p>
     <w:sectPr>
       <w:headerReference w:type="even" r:id="rId13"/>
       <w:headerReference w:type="default" r:id="rId14"/>
@@ -1195,10 +1156,11 @@
   <w:abstractNum w:abstractNumId="9" w15:restartNumberingAfterBreak="0">
     <w:nsid w:val="FFFFFF89"/>
     <w:multiLevelType w:val="singleLevel"/>
-    <w:tmpl w:val="454A9586"/>
+    <w:tmpl w:val="0B0C0636"/>
     <w:lvl w:ilvl="0">
       <w:start w:val="1"/>
       <w:numFmt w:val="bullet"/>
+      <w:pStyle w:val="ListBullet"/>
       <w:lvlText w:val="·"/>
       <w:lvlJc w:val="left"/>
       <w:pPr>
@@ -2476,11 +2438,11 @@
     <w:link w:val="Heading1Char"/>
     <w:uiPriority w:val="9"/>
     <w:qFormat/>
-    <w:rsid w:val="00ED598E"/>
+    <w:rsid w:val="004463B4"/>
     <w:pPr>
       <w:keepNext/>
       <w:keepLines/>
-      <w:spacing w:before="200" w:after="80"/>
+      <w:spacing w:before="200" w:after="0"/>
       <w:outlineLvl w:val="0"/>
     </w:pPr>
     <w:rPr>
@@ -2872,7 +2834,7 @@
     <w:basedOn w:val="DefaultParagraphFont"/>
     <w:link w:val="Heading1"/>
     <w:uiPriority w:val="9"/>
-    <w:rsid w:val="00ED598E"/>
+    <w:rsid w:val="004463B4"/>
     <w:rPr>
       <w:rFonts w:asciiTheme="majorHAnsi" w:eastAsiaTheme="majorEastAsia" w:hAnsiTheme="majorHAnsi" w:cs="Times New Roman (Headings CS)"/>
       <w:b/>
@@ -27835,7 +27797,7 @@
     </w:docPart>
     <w:docPart>
       <w:docPartPr>
-        <w:name w:val="A8C60808C52B45CABF1A751D0DACD814"/>
+        <w:name w:val="ED327CABD5A948A6ACE43F72E20FEFBC"/>
         <w:category>
           <w:name w:val="General"/>
           <w:gallery w:val="placeholder"/>
@@ -27846,22 +27808,22 @@
         <w:behaviors>
           <w:behavior w:val="content"/>
         </w:behaviors>
-        <w:guid w:val="{CC6AFD43-3C54-4042-B81F-B879F83AD913}"/>
+        <w:guid w:val="{EBDF8DAA-831C-47A1-BE96-2F49AF0168A2}"/>
       </w:docPartPr>
       <w:docPartBody>
         <w:p>
           <w:pPr>
-            <w:pStyle w:val="A8C60808C52B45CABF1A751D0DACD814"/>
+            <w:pStyle w:val="ED327CABD5A948A6ACE43F72E20FEFBC"/>
           </w:pPr>
           <w:r>
-            <w:t>Education</w:t>
+            <w:t>Problem solving</w:t>
           </w:r>
         </w:p>
       </w:docPartBody>
     </w:docPart>
     <w:docPart>
       <w:docPartPr>
-        <w:name w:val="89A1DD48D9284471B29A8B4DB04BDC18"/>
+        <w:name w:val="8118726D074346BB9EA5643D0FAE4E81"/>
         <w:category>
           <w:name w:val="General"/>
           <w:gallery w:val="placeholder"/>
@@ -27872,22 +27834,22 @@
         <w:behaviors>
           <w:behavior w:val="content"/>
         </w:behaviors>
-        <w:guid w:val="{D2F5714D-EE2C-4743-904B-0EA82752BCEF}"/>
+        <w:guid w:val="{FE5CFFE2-3621-41FA-9947-11A5BFA7E623}"/>
       </w:docPartPr>
       <w:docPartBody>
         <w:p>
           <w:pPr>
-            <w:pStyle w:val="89A1DD48D9284471B29A8B4DB04BDC18"/>
+            <w:pStyle w:val="8118726D074346BB9EA5643D0FAE4E81"/>
           </w:pPr>
           <w:r>
-            <w:t>Jasper University, MS Data Science</w:t>
+            <w:t>Leadership</w:t>
           </w:r>
         </w:p>
       </w:docPartBody>
     </w:docPart>
     <w:docPart>
       <w:docPartPr>
-        <w:name w:val="297B5B7B7ABE4194BF0933DAE314444E"/>
+        <w:name w:val="2869B8BA2F4B45D4AD96FA8861432212"/>
         <w:category>
           <w:name w:val="General"/>
           <w:gallery w:val="placeholder"/>
@@ -27898,22 +27860,22 @@
         <w:behaviors>
           <w:behavior w:val="content"/>
         </w:behaviors>
-        <w:guid w:val="{F7A3C946-3304-499B-A33D-04740C2FBD2D}"/>
+        <w:guid w:val="{8FF2FCC9-2B16-4238-8609-7F2FC16017A2}"/>
       </w:docPartPr>
       <w:docPartBody>
         <w:p>
           <w:pPr>
-            <w:pStyle w:val="297B5B7B7ABE4194BF0933DAE314444E"/>
+            <w:pStyle w:val="2869B8BA2F4B45D4AD96FA8861432212"/>
           </w:pPr>
           <w:r>
-            <w:t>20XX</w:t>
+            <w:t>Education</w:t>
           </w:r>
         </w:p>
       </w:docPartBody>
     </w:docPart>
     <w:docPart>
       <w:docPartPr>
-        <w:name w:val="0C9433A43E264720A41737160C4CD759"/>
+        <w:name w:val="4304C50F09B34828A7671E8208207D96"/>
         <w:category>
           <w:name w:val="General"/>
           <w:gallery w:val="placeholder"/>
@@ -27924,22 +27886,22 @@
         <w:behaviors>
           <w:behavior w:val="content"/>
         </w:behaviors>
-        <w:guid w:val="{1081F40D-B31B-49B9-9510-B6A11092CC9A}"/>
+        <w:guid w:val="{C1B8DCE0-1F45-4F03-8F65-00B3016BF9C7}"/>
       </w:docPartPr>
       <w:docPartBody>
         <w:p>
           <w:pPr>
-            <w:pStyle w:val="0C9433A43E264720A41737160C4CD759"/>
+            <w:pStyle w:val="4304C50F09B34828A7671E8208207D96"/>
           </w:pPr>
           <w:r>
-            <w:t>Major: Data Science</w:t>
+            <w:t>Jasper University, MS Data Science</w:t>
           </w:r>
         </w:p>
       </w:docPartBody>
     </w:docPart>
     <w:docPart>
       <w:docPartPr>
-        <w:name w:val="FE7C5D5041F54075BEF8F84686973BC9"/>
+        <w:name w:val="93ADCB5AB5834559931BB0AA2EB8393D"/>
         <w:category>
           <w:name w:val="General"/>
           <w:gallery w:val="placeholder"/>
@@ -27950,22 +27912,22 @@
         <w:behaviors>
           <w:behavior w:val="content"/>
         </w:behaviors>
-        <w:guid w:val="{48E4AA9F-F70C-46B9-BC99-7EE3595F09D3}"/>
+        <w:guid w:val="{B5998EFD-4DD3-4545-8433-5FA84997735A}"/>
       </w:docPartPr>
       <w:docPartBody>
         <w:p>
           <w:pPr>
-            <w:pStyle w:val="FE7C5D5041F54075BEF8F84686973BC9"/>
+            <w:pStyle w:val="93ADCB5AB5834559931BB0AA2EB8393D"/>
           </w:pPr>
           <w:r>
-            <w:t>Minor: Machine Learning</w:t>
+            <w:t>20XX</w:t>
           </w:r>
         </w:p>
       </w:docPartBody>
     </w:docPart>
     <w:docPart>
       <w:docPartPr>
-        <w:name w:val="6C4AC5B7D7AA46F4A5013DD09FCA3F65"/>
+        <w:name w:val="42DD909E225646BF81646571CCF450AB"/>
         <w:category>
           <w:name w:val="General"/>
           <w:gallery w:val="placeholder"/>
@@ -27976,22 +27938,22 @@
         <w:behaviors>
           <w:behavior w:val="content"/>
         </w:behaviors>
-        <w:guid w:val="{9A974773-4459-4899-B655-F52033142EFA}"/>
+        <w:guid w:val="{F4F479F1-40BD-42C9-8A26-823873C7D9F7}"/>
       </w:docPartPr>
       <w:docPartBody>
         <w:p>
           <w:pPr>
-            <w:pStyle w:val="6C4AC5B7D7AA46F4A5013DD09FCA3F65"/>
+            <w:pStyle w:val="42DD909E225646BF81646571CCF450AB"/>
           </w:pPr>
           <w:r>
-            <w:t>Bellows College, BS Mathematics</w:t>
+            <w:t>Major: Data Science</w:t>
           </w:r>
         </w:p>
       </w:docPartBody>
     </w:docPart>
     <w:docPart>
       <w:docPartPr>
-        <w:name w:val="7ADBFF711F9D49EFA5E1329218BB2FF5"/>
+        <w:name w:val="9B371CE6E5A24255B8BEE142A64A2528"/>
         <w:category>
           <w:name w:val="General"/>
           <w:gallery w:val="placeholder"/>
@@ -28002,22 +27964,22 @@
         <w:behaviors>
           <w:behavior w:val="content"/>
         </w:behaviors>
-        <w:guid w:val="{5B9A8143-37C0-42D2-A221-F29BD9DDAA66}"/>
+        <w:guid w:val="{09B7D267-A265-4F46-A127-94C2E836741A}"/>
       </w:docPartPr>
       <w:docPartBody>
         <w:p>
           <w:pPr>
-            <w:pStyle w:val="7ADBFF711F9D49EFA5E1329218BB2FF5"/>
+            <w:pStyle w:val="9B371CE6E5A24255B8BEE142A64A2528"/>
           </w:pPr>
           <w:r>
-            <w:t>20XX</w:t>
+            <w:t>Minor: Machine Learning</w:t>
           </w:r>
         </w:p>
       </w:docPartBody>
     </w:docPart>
     <w:docPart>
       <w:docPartPr>
-        <w:name w:val="BF6CC5DDF52A41E1B9E8F8E87AFB7AAA"/>
+        <w:name w:val="C449246098594DF3A98BB7231E588DA1"/>
         <w:category>
           <w:name w:val="General"/>
           <w:gallery w:val="placeholder"/>
@@ -28028,22 +27990,22 @@
         <w:behaviors>
           <w:behavior w:val="content"/>
         </w:behaviors>
-        <w:guid w:val="{6C83A921-7E97-4D28-8FD1-777C2C8ACC72}"/>
+        <w:guid w:val="{4290D79C-3F14-461F-A224-BF039E1BB90B}"/>
       </w:docPartPr>
       <w:docPartBody>
         <w:p>
           <w:pPr>
-            <w:pStyle w:val="BF6CC5DDF52A41E1B9E8F8E87AFB7AAA"/>
+            <w:pStyle w:val="C449246098594DF3A98BB7231E588DA1"/>
           </w:pPr>
           <w:r>
-            <w:t>Major: Mathematics</w:t>
+            <w:t>Bellows College, BS Mathematics</w:t>
           </w:r>
         </w:p>
       </w:docPartBody>
     </w:docPart>
     <w:docPart>
       <w:docPartPr>
-        <w:name w:val="9FFC0D5560994955A06E3010BFF56E7B"/>
+        <w:name w:val="E6FC5F54EB0547C782E78F99D7F344A0"/>
         <w:category>
           <w:name w:val="General"/>
           <w:gallery w:val="placeholder"/>
@@ -28054,22 +28016,22 @@
         <w:behaviors>
           <w:behavior w:val="content"/>
         </w:behaviors>
-        <w:guid w:val="{AC5720E7-B3C3-4391-8BAB-8B6C10070015}"/>
+        <w:guid w:val="{4955F4FF-D416-4742-8034-90857A3CE288}"/>
       </w:docPartPr>
       <w:docPartBody>
         <w:p>
           <w:pPr>
-            <w:pStyle w:val="9FFC0D5560994955A06E3010BFF56E7B"/>
+            <w:pStyle w:val="E6FC5F54EB0547C782E78F99D7F344A0"/>
           </w:pPr>
           <w:r>
-            <w:t>Minor: Computer Science</w:t>
+            <w:t>20XX</w:t>
           </w:r>
         </w:p>
       </w:docPartBody>
     </w:docPart>
     <w:docPart>
       <w:docPartPr>
-        <w:name w:val="FFD035C9FD3E49FC97758E979068A3DE"/>
+        <w:name w:val="7AFDE8E991D84C68888F072003ED9445"/>
         <w:category>
           <w:name w:val="General"/>
           <w:gallery w:val="placeholder"/>
@@ -28080,22 +28042,22 @@
         <w:behaviors>
           <w:behavior w:val="content"/>
         </w:behaviors>
-        <w:guid w:val="{CC0ACA28-C7A4-449B-8B35-343FEA2696B4}"/>
+        <w:guid w:val="{CF276F94-9ECC-4C11-99A6-A12907EA84DF}"/>
       </w:docPartPr>
       <w:docPartBody>
         <w:p>
           <w:pPr>
-            <w:pStyle w:val="FFD035C9FD3E49FC97758E979068A3DE"/>
+            <w:pStyle w:val="7AFDE8E991D84C68888F072003ED9445"/>
           </w:pPr>
           <w:r>
-            <w:t>Skills &amp; abilities</w:t>
+            <w:t>Major: Mathematics</w:t>
           </w:r>
         </w:p>
       </w:docPartBody>
     </w:docPart>
     <w:docPart>
       <w:docPartPr>
-        <w:name w:val="AAFE1555772A4025B7060FD92C8750D1"/>
+        <w:name w:val="52ACBD305EF04115800D999F3D65731E"/>
         <w:category>
           <w:name w:val="General"/>
           <w:gallery w:val="placeholder"/>
@@ -28106,93 +28068,15 @@
         <w:behaviors>
           <w:behavior w:val="content"/>
         </w:behaviors>
-        <w:guid w:val="{25536E88-AEE0-4FB2-ABF5-3F375B61174A}"/>
+        <w:guid w:val="{C900A1E4-F868-4372-8D6A-1520F8A05BB5}"/>
       </w:docPartPr>
       <w:docPartBody>
         <w:p>
           <w:pPr>
-            <w:pStyle w:val="AAFE1555772A4025B7060FD92C8750D1"/>
+            <w:pStyle w:val="52ACBD305EF04115800D999F3D65731E"/>
           </w:pPr>
           <w:r>
-            <w:t>Management</w:t>
-          </w:r>
-        </w:p>
-      </w:docPartBody>
-    </w:docPart>
-    <w:docPart>
-      <w:docPartPr>
-        <w:name w:val="2690F8652E4043F5A038109802816AA9"/>
-        <w:category>
-          <w:name w:val="General"/>
-          <w:gallery w:val="placeholder"/>
-        </w:category>
-        <w:types>
-          <w:type w:val="bbPlcHdr"/>
-        </w:types>
-        <w:behaviors>
-          <w:behavior w:val="content"/>
-        </w:behaviors>
-        <w:guid w:val="{A2520A3E-6CA7-4D4D-B402-9FACF3461879}"/>
-      </w:docPartPr>
-      <w:docPartBody>
-        <w:p>
-          <w:pPr>
-            <w:pStyle w:val="2690F8652E4043F5A038109802816AA9"/>
-          </w:pPr>
-          <w:r>
-            <w:t>Problem solving</w:t>
-          </w:r>
-        </w:p>
-      </w:docPartBody>
-    </w:docPart>
-    <w:docPart>
-      <w:docPartPr>
-        <w:name w:val="6239BB297A82438B8BD9002A33185B35"/>
-        <w:category>
-          <w:name w:val="General"/>
-          <w:gallery w:val="placeholder"/>
-        </w:category>
-        <w:types>
-          <w:type w:val="bbPlcHdr"/>
-        </w:types>
-        <w:behaviors>
-          <w:behavior w:val="content"/>
-        </w:behaviors>
-        <w:guid w:val="{C60C9F9C-99B9-4C3B-9318-A504992CC043}"/>
-      </w:docPartPr>
-      <w:docPartBody>
-        <w:p>
-          <w:pPr>
-            <w:pStyle w:val="6239BB297A82438B8BD9002A33185B35"/>
-          </w:pPr>
-          <w:r>
-            <w:t>Communication</w:t>
-          </w:r>
-        </w:p>
-      </w:docPartBody>
-    </w:docPart>
-    <w:docPart>
-      <w:docPartPr>
-        <w:name w:val="6503959D1F2942E08D6836A61EB652C6"/>
-        <w:category>
-          <w:name w:val="General"/>
-          <w:gallery w:val="placeholder"/>
-        </w:category>
-        <w:types>
-          <w:type w:val="bbPlcHdr"/>
-        </w:types>
-        <w:behaviors>
-          <w:behavior w:val="content"/>
-        </w:behaviors>
-        <w:guid w:val="{79FD66B6-50C5-4955-8B4D-49BAEAD8D042}"/>
-      </w:docPartPr>
-      <w:docPartBody>
-        <w:p>
-          <w:pPr>
-            <w:pStyle w:val="6503959D1F2942E08D6836A61EB652C6"/>
-          </w:pPr>
-          <w:r>
-            <w:t>Leadership</w:t>
+            <w:t>Minor: Computer Science</w:t>
           </w:r>
         </w:p>
       </w:docPartBody>
@@ -28322,7 +28206,9 @@
     <w:rsidRoot w:val="00530494"/>
     <w:rsid w:val="00184049"/>
     <w:rsid w:val="001B3357"/>
+    <w:rsid w:val="002F00CE"/>
     <w:rsid w:val="00530494"/>
+    <w:rsid w:val="00793EAD"/>
     <w:rsid w:val="00A632C3"/>
   </w:rsids>
   <m:mathPr>
@@ -28774,26 +28660,32 @@
     <w:semiHidden/>
     <w:unhideWhenUsed/>
   </w:style>
-  <w:style w:type="paragraph" w:customStyle="1" w:styleId="9F29F56CE50443AC831A7385BDFF97E6">
-    <w:name w:val="9F29F56CE50443AC831A7385BDFF97E6"/>
-  </w:style>
-  <w:style w:type="paragraph" w:customStyle="1" w:styleId="49909B8B083F43ABA0EA2D4B675BE11B">
-    <w:name w:val="49909B8B083F43ABA0EA2D4B675BE11B"/>
-  </w:style>
-  <w:style w:type="paragraph" w:customStyle="1" w:styleId="D2B0F5D2EA0B4664B35BA3A520D24612">
-    <w:name w:val="D2B0F5D2EA0B4664B35BA3A520D24612"/>
-  </w:style>
-  <w:style w:type="paragraph" w:customStyle="1" w:styleId="24DC4B29255542CEB55B3A25D4691EBD">
-    <w:name w:val="24DC4B29255542CEB55B3A25D4691EBD"/>
+  <w:style w:type="paragraph" w:customStyle="1" w:styleId="E5B2D787B3E64A5282651FEB9FBD53FB">
+    <w:name w:val="E5B2D787B3E64A5282651FEB9FBD53FB"/>
+    <w:rsid w:val="002F00CE"/>
+  </w:style>
+  <w:style w:type="paragraph" w:customStyle="1" w:styleId="ED327CABD5A948A6ACE43F72E20FEFBC">
+    <w:name w:val="ED327CABD5A948A6ACE43F72E20FEFBC"/>
+    <w:rsid w:val="002F00CE"/>
+  </w:style>
+  <w:style w:type="paragraph" w:customStyle="1" w:styleId="6E1B2DFA5CE641B3A9E256D0D3D10C8B">
+    <w:name w:val="6E1B2DFA5CE641B3A9E256D0D3D10C8B"/>
+    <w:rsid w:val="002F00CE"/>
+  </w:style>
+  <w:style w:type="paragraph" w:customStyle="1" w:styleId="8118726D074346BB9EA5643D0FAE4E81">
+    <w:name w:val="8118726D074346BB9EA5643D0FAE4E81"/>
+    <w:rsid w:val="002F00CE"/>
   </w:style>
   <w:style w:type="paragraph" w:customStyle="1" w:styleId="A616141EE1BE40D090097A7C46817EF3">
     <w:name w:val="A616141EE1BE40D090097A7C46817EF3"/>
   </w:style>
-  <w:style w:type="paragraph" w:customStyle="1" w:styleId="8EF6BE028CE44EF1A6A98A0C9B3BCD63">
-    <w:name w:val="8EF6BE028CE44EF1A6A98A0C9B3BCD63"/>
-  </w:style>
-  <w:style w:type="paragraph" w:customStyle="1" w:styleId="13F175397B324F45A1967C23E5886976">
-    <w:name w:val="13F175397B324F45A1967C23E5886976"/>
+  <w:style w:type="paragraph" w:customStyle="1" w:styleId="2869B8BA2F4B45D4AD96FA8861432212">
+    <w:name w:val="2869B8BA2F4B45D4AD96FA8861432212"/>
+    <w:rsid w:val="002F00CE"/>
+  </w:style>
+  <w:style w:type="paragraph" w:customStyle="1" w:styleId="4304C50F09B34828A7671E8208207D96">
+    <w:name w:val="4304C50F09B34828A7671E8208207D96"/>
+    <w:rsid w:val="002F00CE"/>
   </w:style>
   <w:style w:type="paragraph" w:customStyle="1" w:styleId="1A838583EBE944368A5FFC13E9781FF7">
     <w:name w:val="1A838583EBE944368A5FFC13E9781FF7"/>
@@ -28875,6 +28767,34 @@
   </w:style>
   <w:style w:type="paragraph" w:customStyle="1" w:styleId="6503959D1F2942E08D6836A61EB652C6">
     <w:name w:val="6503959D1F2942E08D6836A61EB652C6"/>
+  </w:style>
+  <w:style w:type="paragraph" w:customStyle="1" w:styleId="93ADCB5AB5834559931BB0AA2EB8393D">
+    <w:name w:val="93ADCB5AB5834559931BB0AA2EB8393D"/>
+    <w:rsid w:val="002F00CE"/>
+  </w:style>
+  <w:style w:type="paragraph" w:customStyle="1" w:styleId="42DD909E225646BF81646571CCF450AB">
+    <w:name w:val="42DD909E225646BF81646571CCF450AB"/>
+    <w:rsid w:val="002F00CE"/>
+  </w:style>
+  <w:style w:type="paragraph" w:customStyle="1" w:styleId="9B371CE6E5A24255B8BEE142A64A2528">
+    <w:name w:val="9B371CE6E5A24255B8BEE142A64A2528"/>
+    <w:rsid w:val="002F00CE"/>
+  </w:style>
+  <w:style w:type="paragraph" w:customStyle="1" w:styleId="C449246098594DF3A98BB7231E588DA1">
+    <w:name w:val="C449246098594DF3A98BB7231E588DA1"/>
+    <w:rsid w:val="002F00CE"/>
+  </w:style>
+  <w:style w:type="paragraph" w:customStyle="1" w:styleId="E6FC5F54EB0547C782E78F99D7F344A0">
+    <w:name w:val="E6FC5F54EB0547C782E78F99D7F344A0"/>
+    <w:rsid w:val="002F00CE"/>
+  </w:style>
+  <w:style w:type="paragraph" w:customStyle="1" w:styleId="7AFDE8E991D84C68888F072003ED9445">
+    <w:name w:val="7AFDE8E991D84C68888F072003ED9445"/>
+    <w:rsid w:val="002F00CE"/>
+  </w:style>
+  <w:style w:type="paragraph" w:customStyle="1" w:styleId="52ACBD305EF04115800D999F3D65731E">
+    <w:name w:val="52ACBD305EF04115800D999F3D65731E"/>
+    <w:rsid w:val="002F00CE"/>
   </w:style>
 </w:styles>
 </file>
@@ -29148,10 +29068,6 @@
 </file>
 
 <file path=customXml/item1.xml><?xml version="1.0" encoding="utf-8"?>
-<b:Sources xmlns:b="http://schemas.openxmlformats.org/officeDocument/2006/bibliography" xmlns="http://schemas.openxmlformats.org/officeDocument/2006/bibliography" SelectedStyle="\APASixthEditionOfficeOnline.xsl" StyleName="APA" Version="6"/>
-</file>
-
-<file path=customXml/item2.xml><?xml version="1.0" encoding="utf-8"?>
 <p:properties xmlns:p="http://schemas.microsoft.com/office/2006/metadata/properties" xmlns:xsi="http://www.w3.org/2001/XMLSchema-instance" xmlns:pc="http://schemas.microsoft.com/office/infopath/2007/PartnerControls">
   <documentManagement>
     <_ip_UnifiedCompliancePolicyUIAction xmlns="http://schemas.microsoft.com/sharepoint/v3" xsi:nil="true"/>
@@ -29171,16 +29087,11 @@
 </p:properties>
 </file>
 
-<file path=customXml/item3.xml><?xml version="1.0" encoding="utf-8"?>
-<?mso-contentType ?>
-<FormTemplates xmlns="http://schemas.microsoft.com/sharepoint/v3/contenttype/forms">
-  <Display>DocumentLibraryForm</Display>
-  <Edit>DocumentLibraryForm</Edit>
-  <New>DocumentLibraryForm</New>
-</FormTemplates>
+<file path=customXml/item2.xml><?xml version="1.0" encoding="utf-8"?>
+<b:Sources xmlns:b="http://schemas.openxmlformats.org/officeDocument/2006/bibliography" xmlns="http://schemas.openxmlformats.org/officeDocument/2006/bibliography" SelectedStyle="\APASixthEditionOfficeOnline.xsl" StyleName="APA" Version="6"/>
 </file>
 
-<file path=customXml/item4.xml><?xml version="1.0" encoding="utf-8"?>
+<file path=customXml/item3.xml><?xml version="1.0" encoding="utf-8"?>
 <ct:contentTypeSchema xmlns:ct="http://schemas.microsoft.com/office/2006/metadata/contentType" xmlns:ma="http://schemas.microsoft.com/office/2006/metadata/properties/metaAttributes" ct:_="" ma:_="" ma:contentTypeName="Document" ma:contentTypeID="0x01010079F111ED35F8CC479449609E8A0923A6" ma:contentTypeVersion="26" ma:contentTypeDescription="Create a new document." ma:contentTypeScope="" ma:versionID="ac37c1753acd5e330d2062ccec26ea66">
   <xsd:schema xmlns:xsd="http://www.w3.org/2001/XMLSchema" xmlns:xs="http://www.w3.org/2001/XMLSchema" xmlns:p="http://schemas.microsoft.com/office/2006/metadata/properties" xmlns:ns1="http://schemas.microsoft.com/sharepoint/v3" xmlns:ns2="71af3243-3dd4-4a8d-8c0d-dd76da1f02a5" xmlns:ns3="16c05727-aa75-4e4a-9b5f-8a80a1165891" xmlns:ns4="230e9df3-be65-4c73-a93b-d1236ebd677e" targetNamespace="http://schemas.microsoft.com/office/2006/metadata/properties" ma:root="true" ma:fieldsID="3b340c7101c92c5120abd06486f94548" ns1:_="" ns2:_="" ns3:_="" ns4:_="">
     <xsd:import namespace="http://schemas.microsoft.com/sharepoint/v3"/>
@@ -29480,15 +29391,16 @@
 </ct:contentTypeSchema>
 </file>
 
-<file path=customXml/itemProps1.xml><?xml version="1.0" encoding="utf-8"?>
-<ds:datastoreItem xmlns:ds="http://schemas.openxmlformats.org/officeDocument/2006/customXml" ds:itemID="{B690CEF4-07C7-4C0C-A6BB-7328017E8EDA}">
-  <ds:schemaRefs>
-    <ds:schemaRef ds:uri="http://schemas.openxmlformats.org/officeDocument/2006/bibliography"/>
-  </ds:schemaRefs>
-</ds:datastoreItem>
+<file path=customXml/item4.xml><?xml version="1.0" encoding="utf-8"?>
+<?mso-contentType ?>
+<FormTemplates xmlns="http://schemas.microsoft.com/sharepoint/v3/contenttype/forms">
+  <Display>DocumentLibraryForm</Display>
+  <Edit>DocumentLibraryForm</Edit>
+  <New>DocumentLibraryForm</New>
+</FormTemplates>
 </file>
 
-<file path=customXml/itemProps2.xml><?xml version="1.0" encoding="utf-8"?>
+<file path=customXml/itemProps1.xml><?xml version="1.0" encoding="utf-8"?>
 <ds:datastoreItem xmlns:ds="http://schemas.openxmlformats.org/officeDocument/2006/customXml" ds:itemID="{A9893E80-0AB2-4C42-8D6E-F0C64251EDE9}">
   <ds:schemaRefs>
     <ds:schemaRef ds:uri="http://schemas.microsoft.com/office/2006/metadata/properties"/>
@@ -29500,15 +29412,15 @@
 </ds:datastoreItem>
 </file>
 
-<file path=customXml/itemProps3.xml><?xml version="1.0" encoding="utf-8"?>
-<ds:datastoreItem xmlns:ds="http://schemas.openxmlformats.org/officeDocument/2006/customXml" ds:itemID="{AABE5AEB-BD32-46FB-B4E8-5C314C3FA503}">
+<file path=customXml/itemProps2.xml><?xml version="1.0" encoding="utf-8"?>
+<ds:datastoreItem xmlns:ds="http://schemas.openxmlformats.org/officeDocument/2006/customXml" ds:itemID="{B690CEF4-07C7-4C0C-A6BB-7328017E8EDA}">
   <ds:schemaRefs>
-    <ds:schemaRef ds:uri="http://schemas.microsoft.com/sharepoint/v3/contenttype/forms"/>
+    <ds:schemaRef ds:uri="http://schemas.openxmlformats.org/officeDocument/2006/bibliography"/>
   </ds:schemaRefs>
 </ds:datastoreItem>
 </file>
 
-<file path=customXml/itemProps4.xml><?xml version="1.0" encoding="utf-8"?>
+<file path=customXml/itemProps3.xml><?xml version="1.0" encoding="utf-8"?>
 <ds:datastoreItem xmlns:ds="http://schemas.openxmlformats.org/officeDocument/2006/customXml" ds:itemID="{46268ACC-32FC-4261-BF80-5F6DE34E1C11}">
   <ds:schemaRefs>
     <ds:schemaRef ds:uri="http://schemas.microsoft.com/office/2006/metadata/contentType"/>
@@ -29529,6 +29441,14 @@
 </ds:datastoreItem>
 </file>
 
+<file path=customXml/itemProps4.xml><?xml version="1.0" encoding="utf-8"?>
+<ds:datastoreItem xmlns:ds="http://schemas.openxmlformats.org/officeDocument/2006/customXml" ds:itemID="{AABE5AEB-BD32-46FB-B4E8-5C314C3FA503}">
+  <ds:schemaRefs>
+    <ds:schemaRef ds:uri="http://schemas.microsoft.com/sharepoint/v3/contenttype/forms"/>
+  </ds:schemaRefs>
+</ds:datastoreItem>
+</file>
+
 <file path=docMetadata/LabelInfo.xml><?xml version="1.0" encoding="utf-8"?>
 <clbl:labelList xmlns:clbl="http://schemas.microsoft.com/office/2020/mipLabelMetadata"/>
 </file>
</xml_diff>

<commit_message>
feat: added education information and fixed margin errors
</commit_message>
<xml_diff>
--- a/Master Resume.docx
+++ b/Master Resume.docx
@@ -115,8 +115,8 @@
         <mc:AlternateContent>
           <mc:Choice Requires="wps">
             <w:drawing>
-              <wp:inline distT="0" distB="0" distL="0" distR="0" wp14:anchorId="371CB0DE" wp14:editId="62B9FE9A">
-                <wp:extent cx="5943600" cy="0"/>
+              <wp:inline distT="0" distB="0" distL="0" distR="0" wp14:anchorId="371CB0DE" wp14:editId="5A5F9B46">
+                <wp:extent cx="6858000" cy="0"/>
                 <wp:effectExtent l="0" t="0" r="0" b="0"/>
                 <wp:docPr id="1758216" name="Straight Connector 1">
                   <a:extLst xmlns:a="http://schemas.openxmlformats.org/drawingml/2006/main">
@@ -133,7 +133,7 @@
                       <wps:spPr>
                         <a:xfrm>
                           <a:off x="0" y="0"/>
-                          <a:ext cx="5943600" cy="0"/>
+                          <a:ext cx="6858000" cy="0"/>
                         </a:xfrm>
                         <a:prstGeom prst="line">
                           <a:avLst/>
@@ -157,7 +157,7 @@
           </mc:Choice>
           <mc:Fallback>
             <w:pict>
-              <v:line w14:anchorId="316FA58F" id="Straight Connector 1" o:spid="_x0000_s1026" alt="&quot;&quot;" style="visibility:visible;mso-wrap-style:square;mso-left-percent:-10001;mso-top-percent:-10001;mso-position-horizontal:absolute;mso-position-horizontal-relative:char;mso-position-vertical:absolute;mso-position-vertical-relative:line;mso-left-percent:-10001;mso-top-percent:-10001" from="0,0" to="468pt,0" o:gfxdata="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" strokecolor="black [3213]" strokeweight="1pt">
+              <v:line w14:anchorId="24E9EA2D" id="Straight Connector 1" o:spid="_x0000_s1026" alt="&quot;&quot;" style="visibility:visible;mso-wrap-style:square;mso-left-percent:-10001;mso-top-percent:-10001;mso-position-horizontal:absolute;mso-position-horizontal-relative:char;mso-position-vertical:absolute;mso-position-vertical-relative:line;mso-left-percent:-10001;mso-top-percent:-10001" from="0,0" to="540pt,0" o:gfxdata="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" strokecolor="black [3213]" strokeweight="1pt">
                 <v:stroke joinstyle="miter"/>
                 <w10:anchorlock/>
               </v:line>
@@ -265,8 +265,8 @@
         <mc:AlternateContent>
           <mc:Choice Requires="wps">
             <w:drawing>
-              <wp:inline distT="0" distB="0" distL="0" distR="0" wp14:anchorId="1892300B" wp14:editId="3B49D323">
-                <wp:extent cx="5943600" cy="0"/>
+              <wp:inline distT="0" distB="0" distL="0" distR="0" wp14:anchorId="1892300B" wp14:editId="1C4A864F">
+                <wp:extent cx="6858000" cy="0"/>
                 <wp:effectExtent l="0" t="0" r="0" b="0"/>
                 <wp:docPr id="39234896" name="Straight Connector 1">
                   <a:extLst xmlns:a="http://schemas.openxmlformats.org/drawingml/2006/main">
@@ -283,7 +283,7 @@
                       <wps:spPr>
                         <a:xfrm>
                           <a:off x="0" y="0"/>
-                          <a:ext cx="5943600" cy="0"/>
+                          <a:ext cx="6858000" cy="0"/>
                         </a:xfrm>
                         <a:prstGeom prst="line">
                           <a:avLst/>
@@ -307,7 +307,7 @@
           </mc:Choice>
           <mc:Fallback>
             <w:pict>
-              <v:line w14:anchorId="6B46F6BC" id="Straight Connector 1" o:spid="_x0000_s1026" alt="&quot;&quot;" style="visibility:visible;mso-wrap-style:square;mso-left-percent:-10001;mso-top-percent:-10001;mso-position-horizontal:absolute;mso-position-horizontal-relative:char;mso-position-vertical:absolute;mso-position-vertical-relative:line;mso-left-percent:-10001;mso-top-percent:-10001" from="0,0" to="468pt,0" o:gfxdata="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" strokecolor="black [3213]" strokeweight="1pt">
+              <v:line w14:anchorId="2BE5C826" id="Straight Connector 1" o:spid="_x0000_s1026" alt="&quot;&quot;" style="visibility:visible;mso-wrap-style:square;mso-left-percent:-10001;mso-top-percent:-10001;mso-position-horizontal:absolute;mso-position-horizontal-relative:char;mso-position-vertical:absolute;mso-position-vertical-relative:line;mso-left-percent:-10001;mso-top-percent:-10001" from="0,0" to="540pt,0" o:gfxdata="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" strokecolor="black [3213]" strokeweight="1pt">
                 <v:stroke joinstyle="miter"/>
                 <w10:anchorlock/>
               </v:line>
@@ -319,156 +319,37 @@
     <w:p>
       <w:pPr>
         <w:pStyle w:val="Heading2"/>
+        <w:tabs>
+          <w:tab w:val="clear" w:pos="9360"/>
+          <w:tab w:val="right" w:pos="10773"/>
+        </w:tabs>
       </w:pPr>
-      <w:sdt>
-        <w:sdtPr>
-          <w:id w:val="940800004"/>
-          <w:placeholder>
-            <w:docPart w:val="4304C50F09B34828A7671E8208207D96"/>
-          </w:placeholder>
-          <w:temporary/>
-          <w:showingPlcHdr/>
-          <w15:appearance w15:val="hidden"/>
-        </w:sdtPr>
-        <w:sdtContent>
-          <w:r>
-            <w:t>Jasper University, MS Data Science</w:t>
-          </w:r>
-        </w:sdtContent>
-      </w:sdt>
+      <w:r>
+        <w:t xml:space="preserve">University of Toronto, </w:t>
+      </w:r>
+      <w:r>
+        <w:t>Honors</w:t>
+      </w:r>
+      <w:r>
+        <w:t xml:space="preserve"> Bachelor of Science in Computer Science (Co-op)</w:t>
+      </w:r>
       <w:r>
         <w:tab/>
       </w:r>
-      <w:sdt>
-        <w:sdtPr>
-          <w:id w:val="-1429334846"/>
-          <w:placeholder>
-            <w:docPart w:val="93ADCB5AB5834559931BB0AA2EB8393D"/>
-          </w:placeholder>
-          <w:temporary/>
-          <w:showingPlcHdr/>
-          <w15:appearance w15:val="hidden"/>
-        </w:sdtPr>
-        <w:sdtContent>
-          <w:r>
-            <w:t>20XX</w:t>
-          </w:r>
-        </w:sdtContent>
-      </w:sdt>
+      <w:r>
+        <w:t>Expected 2027</w:t>
+      </w:r>
     </w:p>
     <w:p>
-      <w:sdt>
-        <w:sdtPr>
-          <w:id w:val="673618560"/>
-          <w:placeholder>
-            <w:docPart w:val="42DD909E225646BF81646571CCF450AB"/>
-          </w:placeholder>
-          <w:temporary/>
-          <w:showingPlcHdr/>
-          <w15:appearance w15:val="hidden"/>
-        </w:sdtPr>
-        <w:sdtContent>
-          <w:r>
-            <w:t>Major: Data Science</w:t>
-          </w:r>
-        </w:sdtContent>
-      </w:sdt>
+      <w:r>
+        <w:t>Software Engineering Stream</w:t>
+      </w:r>
       <w:r>
         <w:t xml:space="preserve"> | </w:t>
       </w:r>
-      <w:sdt>
-        <w:sdtPr>
-          <w:id w:val="-1428026952"/>
-          <w:placeholder>
-            <w:docPart w:val="9B371CE6E5A24255B8BEE142A64A2528"/>
-          </w:placeholder>
-          <w:temporary/>
-          <w:showingPlcHdr/>
-          <w15:appearance w15:val="hidden"/>
-        </w:sdtPr>
-        <w:sdtContent>
-          <w:r>
-            <w:t>Minor: Machine Learning</w:t>
-          </w:r>
-        </w:sdtContent>
-      </w:sdt>
-    </w:p>
-    <w:p>
-      <w:pPr>
-        <w:pStyle w:val="Heading2"/>
-      </w:pPr>
-      <w:sdt>
-        <w:sdtPr>
-          <w:id w:val="-1006060028"/>
-          <w:placeholder>
-            <w:docPart w:val="C449246098594DF3A98BB7231E588DA1"/>
-          </w:placeholder>
-          <w:temporary/>
-          <w:showingPlcHdr/>
-          <w15:appearance w15:val="hidden"/>
-        </w:sdtPr>
-        <w:sdtContent>
-          <w:r>
-            <w:t>Bellows College, BS Mathematics</w:t>
-          </w:r>
-        </w:sdtContent>
-      </w:sdt>
       <w:r>
-        <w:tab/>
+        <w:t>Relevant Courses: Software Design, Computer Organization</w:t>
       </w:r>
-      <w:sdt>
-        <w:sdtPr>
-          <w:id w:val="474186718"/>
-          <w:placeholder>
-            <w:docPart w:val="E6FC5F54EB0547C782E78F99D7F344A0"/>
-          </w:placeholder>
-          <w:temporary/>
-          <w:showingPlcHdr/>
-          <w15:appearance w15:val="hidden"/>
-        </w:sdtPr>
-        <w:sdtContent>
-          <w:r>
-            <w:t>20XX</w:t>
-          </w:r>
-        </w:sdtContent>
-      </w:sdt>
-    </w:p>
-    <w:p>
-      <w:sdt>
-        <w:sdtPr>
-          <w:id w:val="1020971286"/>
-          <w:placeholder>
-            <w:docPart w:val="7AFDE8E991D84C68888F072003ED9445"/>
-          </w:placeholder>
-          <w:temporary/>
-          <w:showingPlcHdr/>
-          <w15:appearance w15:val="hidden"/>
-        </w:sdtPr>
-        <w:sdtContent>
-          <w:r>
-            <w:t>Major: Mathematics</w:t>
-          </w:r>
-        </w:sdtContent>
-      </w:sdt>
-      <w:r>
-        <w:t xml:space="preserve"> | </w:t>
-      </w:r>
-      <w:sdt>
-        <w:sdtPr>
-          <w:id w:val="838737137"/>
-          <w:placeholder>
-            <w:docPart w:val="52ACBD305EF04115800D999F3D65731E"/>
-          </w:placeholder>
-          <w:temporary/>
-          <w:showingPlcHdr/>
-          <w15:appearance w15:val="hidden"/>
-        </w:sdtPr>
-        <w:sdtContent>
-          <w:r>
-            <w:t>Minor: Computer Science</w:t>
-          </w:r>
-        </w:sdtContent>
-      </w:sdt>
     </w:p>
     <w:p>
       <w:pPr>
@@ -508,8 +389,8 @@
         <mc:AlternateContent>
           <mc:Choice Requires="wps">
             <w:drawing>
-              <wp:inline distT="0" distB="0" distL="0" distR="0" wp14:anchorId="5A58055C" wp14:editId="7DD283D8">
-                <wp:extent cx="5943600" cy="0"/>
+              <wp:inline distT="0" distB="0" distL="0" distR="0" wp14:anchorId="5A58055C" wp14:editId="1CE5207A">
+                <wp:extent cx="6858000" cy="0"/>
                 <wp:effectExtent l="0" t="0" r="0" b="0"/>
                 <wp:docPr id="2043802987" name="Straight Connector 1">
                   <a:extLst xmlns:a="http://schemas.openxmlformats.org/drawingml/2006/main">
@@ -526,7 +407,7 @@
                       <wps:spPr>
                         <a:xfrm>
                           <a:off x="0" y="0"/>
-                          <a:ext cx="5943600" cy="0"/>
+                          <a:ext cx="6858000" cy="0"/>
                         </a:xfrm>
                         <a:prstGeom prst="line">
                           <a:avLst/>
@@ -560,7 +441,7 @@
           </mc:Choice>
           <mc:Fallback>
             <w:pict>
-              <v:line w14:anchorId="212949DC" id="Straight Connector 1" o:spid="_x0000_s1026" alt="&quot;&quot;" style="visibility:visible;mso-wrap-style:square;mso-left-percent:-10001;mso-top-percent:-10001;mso-position-horizontal:absolute;mso-position-horizontal-relative:char;mso-position-vertical:absolute;mso-position-vertical-relative:line;mso-left-percent:-10001;mso-top-percent:-10001" from="0,0" to="468pt,0" o:gfxdata="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" strokecolor="black [3213]" strokeweight="1pt">
+              <v:line w14:anchorId="681B4F7D" id="Straight Connector 1" o:spid="_x0000_s1026" alt="&quot;&quot;" style="visibility:visible;mso-wrap-style:square;mso-left-percent:-10001;mso-top-percent:-10001;mso-position-horizontal:absolute;mso-position-horizontal-relative:char;mso-position-vertical:absolute;mso-position-vertical-relative:line;mso-left-percent:-10001;mso-top-percent:-10001" from="0,0" to="540pt,0" o:gfxdata="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" strokecolor="black [3213]" strokeweight="1pt">
                 <v:stroke joinstyle="miter"/>
                 <w10:anchorlock/>
               </v:line>
@@ -572,6 +453,10 @@
     <w:p>
       <w:pPr>
         <w:pStyle w:val="Heading2"/>
+        <w:tabs>
+          <w:tab w:val="clear" w:pos="9360"/>
+          <w:tab w:val="right" w:pos="10773"/>
+        </w:tabs>
       </w:pPr>
       <w:sdt>
         <w:sdtPr>
@@ -708,6 +593,10 @@
     <w:p>
       <w:pPr>
         <w:pStyle w:val="Heading2"/>
+        <w:tabs>
+          <w:tab w:val="clear" w:pos="9360"/>
+          <w:tab w:val="right" w:pos="10773"/>
+        </w:tabs>
       </w:pPr>
       <w:sdt>
         <w:sdtPr>
@@ -843,7 +732,7 @@
       <w:headerReference w:type="first" r:id="rId17"/>
       <w:footerReference w:type="first" r:id="rId18"/>
       <w:pgSz w:w="12240" w:h="15840"/>
-      <w:pgMar w:top="907" w:right="1512" w:bottom="720" w:left="1368" w:header="576" w:footer="288" w:gutter="0"/>
+      <w:pgMar w:top="720" w:right="720" w:bottom="720" w:left="720" w:header="576" w:footer="288" w:gutter="0"/>
       <w:pgNumType w:start="1"/>
       <w:cols w:space="720"/>
       <w:titlePg/>
@@ -1160,7 +1049,6 @@
     <w:lvl w:ilvl="0">
       <w:start w:val="1"/>
       <w:numFmt w:val="bullet"/>
-      <w:pStyle w:val="ListBullet"/>
       <w:lvlText w:val="·"/>
       <w:lvlJc w:val="left"/>
       <w:pPr>
@@ -27873,214 +27761,6 @@
         </w:p>
       </w:docPartBody>
     </w:docPart>
-    <w:docPart>
-      <w:docPartPr>
-        <w:name w:val="4304C50F09B34828A7671E8208207D96"/>
-        <w:category>
-          <w:name w:val="General"/>
-          <w:gallery w:val="placeholder"/>
-        </w:category>
-        <w:types>
-          <w:type w:val="bbPlcHdr"/>
-        </w:types>
-        <w:behaviors>
-          <w:behavior w:val="content"/>
-        </w:behaviors>
-        <w:guid w:val="{C1B8DCE0-1F45-4F03-8F65-00B3016BF9C7}"/>
-      </w:docPartPr>
-      <w:docPartBody>
-        <w:p>
-          <w:pPr>
-            <w:pStyle w:val="4304C50F09B34828A7671E8208207D96"/>
-          </w:pPr>
-          <w:r>
-            <w:t>Jasper University, MS Data Science</w:t>
-          </w:r>
-        </w:p>
-      </w:docPartBody>
-    </w:docPart>
-    <w:docPart>
-      <w:docPartPr>
-        <w:name w:val="93ADCB5AB5834559931BB0AA2EB8393D"/>
-        <w:category>
-          <w:name w:val="General"/>
-          <w:gallery w:val="placeholder"/>
-        </w:category>
-        <w:types>
-          <w:type w:val="bbPlcHdr"/>
-        </w:types>
-        <w:behaviors>
-          <w:behavior w:val="content"/>
-        </w:behaviors>
-        <w:guid w:val="{B5998EFD-4DD3-4545-8433-5FA84997735A}"/>
-      </w:docPartPr>
-      <w:docPartBody>
-        <w:p>
-          <w:pPr>
-            <w:pStyle w:val="93ADCB5AB5834559931BB0AA2EB8393D"/>
-          </w:pPr>
-          <w:r>
-            <w:t>20XX</w:t>
-          </w:r>
-        </w:p>
-      </w:docPartBody>
-    </w:docPart>
-    <w:docPart>
-      <w:docPartPr>
-        <w:name w:val="42DD909E225646BF81646571CCF450AB"/>
-        <w:category>
-          <w:name w:val="General"/>
-          <w:gallery w:val="placeholder"/>
-        </w:category>
-        <w:types>
-          <w:type w:val="bbPlcHdr"/>
-        </w:types>
-        <w:behaviors>
-          <w:behavior w:val="content"/>
-        </w:behaviors>
-        <w:guid w:val="{F4F479F1-40BD-42C9-8A26-823873C7D9F7}"/>
-      </w:docPartPr>
-      <w:docPartBody>
-        <w:p>
-          <w:pPr>
-            <w:pStyle w:val="42DD909E225646BF81646571CCF450AB"/>
-          </w:pPr>
-          <w:r>
-            <w:t>Major: Data Science</w:t>
-          </w:r>
-        </w:p>
-      </w:docPartBody>
-    </w:docPart>
-    <w:docPart>
-      <w:docPartPr>
-        <w:name w:val="9B371CE6E5A24255B8BEE142A64A2528"/>
-        <w:category>
-          <w:name w:val="General"/>
-          <w:gallery w:val="placeholder"/>
-        </w:category>
-        <w:types>
-          <w:type w:val="bbPlcHdr"/>
-        </w:types>
-        <w:behaviors>
-          <w:behavior w:val="content"/>
-        </w:behaviors>
-        <w:guid w:val="{09B7D267-A265-4F46-A127-94C2E836741A}"/>
-      </w:docPartPr>
-      <w:docPartBody>
-        <w:p>
-          <w:pPr>
-            <w:pStyle w:val="9B371CE6E5A24255B8BEE142A64A2528"/>
-          </w:pPr>
-          <w:r>
-            <w:t>Minor: Machine Learning</w:t>
-          </w:r>
-        </w:p>
-      </w:docPartBody>
-    </w:docPart>
-    <w:docPart>
-      <w:docPartPr>
-        <w:name w:val="C449246098594DF3A98BB7231E588DA1"/>
-        <w:category>
-          <w:name w:val="General"/>
-          <w:gallery w:val="placeholder"/>
-        </w:category>
-        <w:types>
-          <w:type w:val="bbPlcHdr"/>
-        </w:types>
-        <w:behaviors>
-          <w:behavior w:val="content"/>
-        </w:behaviors>
-        <w:guid w:val="{4290D79C-3F14-461F-A224-BF039E1BB90B}"/>
-      </w:docPartPr>
-      <w:docPartBody>
-        <w:p>
-          <w:pPr>
-            <w:pStyle w:val="C449246098594DF3A98BB7231E588DA1"/>
-          </w:pPr>
-          <w:r>
-            <w:t>Bellows College, BS Mathematics</w:t>
-          </w:r>
-        </w:p>
-      </w:docPartBody>
-    </w:docPart>
-    <w:docPart>
-      <w:docPartPr>
-        <w:name w:val="E6FC5F54EB0547C782E78F99D7F344A0"/>
-        <w:category>
-          <w:name w:val="General"/>
-          <w:gallery w:val="placeholder"/>
-        </w:category>
-        <w:types>
-          <w:type w:val="bbPlcHdr"/>
-        </w:types>
-        <w:behaviors>
-          <w:behavior w:val="content"/>
-        </w:behaviors>
-        <w:guid w:val="{4955F4FF-D416-4742-8034-90857A3CE288}"/>
-      </w:docPartPr>
-      <w:docPartBody>
-        <w:p>
-          <w:pPr>
-            <w:pStyle w:val="E6FC5F54EB0547C782E78F99D7F344A0"/>
-          </w:pPr>
-          <w:r>
-            <w:t>20XX</w:t>
-          </w:r>
-        </w:p>
-      </w:docPartBody>
-    </w:docPart>
-    <w:docPart>
-      <w:docPartPr>
-        <w:name w:val="7AFDE8E991D84C68888F072003ED9445"/>
-        <w:category>
-          <w:name w:val="General"/>
-          <w:gallery w:val="placeholder"/>
-        </w:category>
-        <w:types>
-          <w:type w:val="bbPlcHdr"/>
-        </w:types>
-        <w:behaviors>
-          <w:behavior w:val="content"/>
-        </w:behaviors>
-        <w:guid w:val="{CF276F94-9ECC-4C11-99A6-A12907EA84DF}"/>
-      </w:docPartPr>
-      <w:docPartBody>
-        <w:p>
-          <w:pPr>
-            <w:pStyle w:val="7AFDE8E991D84C68888F072003ED9445"/>
-          </w:pPr>
-          <w:r>
-            <w:t>Major: Mathematics</w:t>
-          </w:r>
-        </w:p>
-      </w:docPartBody>
-    </w:docPart>
-    <w:docPart>
-      <w:docPartPr>
-        <w:name w:val="52ACBD305EF04115800D999F3D65731E"/>
-        <w:category>
-          <w:name w:val="General"/>
-          <w:gallery w:val="placeholder"/>
-        </w:category>
-        <w:types>
-          <w:type w:val="bbPlcHdr"/>
-        </w:types>
-        <w:behaviors>
-          <w:behavior w:val="content"/>
-        </w:behaviors>
-        <w:guid w:val="{C900A1E4-F868-4372-8D6A-1520F8A05BB5}"/>
-      </w:docPartPr>
-      <w:docPartBody>
-        <w:p>
-          <w:pPr>
-            <w:pStyle w:val="52ACBD305EF04115800D999F3D65731E"/>
-          </w:pPr>
-          <w:r>
-            <w:t>Minor: Computer Science</w:t>
-          </w:r>
-        </w:p>
-      </w:docPartBody>
-    </w:docPart>
   </w:docParts>
 </w:glossaryDocument>
 </file>
@@ -28206,10 +27886,12 @@
     <w:rsidRoot w:val="00530494"/>
     <w:rsid w:val="00184049"/>
     <w:rsid w:val="001B3357"/>
+    <w:rsid w:val="00202E90"/>
     <w:rsid w:val="002F00CE"/>
     <w:rsid w:val="00530494"/>
     <w:rsid w:val="00793EAD"/>
     <w:rsid w:val="00A632C3"/>
+    <w:rsid w:val="00F858DE"/>
   </w:rsids>
   <m:mathPr>
     <m:mathFont m:val="Cambria Math"/>
@@ -28660,18 +28342,10 @@
     <w:semiHidden/>
     <w:unhideWhenUsed/>
   </w:style>
-  <w:style w:type="paragraph" w:customStyle="1" w:styleId="E5B2D787B3E64A5282651FEB9FBD53FB">
-    <w:name w:val="E5B2D787B3E64A5282651FEB9FBD53FB"/>
-    <w:rsid w:val="002F00CE"/>
-  </w:style>
   <w:style w:type="paragraph" w:customStyle="1" w:styleId="ED327CABD5A948A6ACE43F72E20FEFBC">
     <w:name w:val="ED327CABD5A948A6ACE43F72E20FEFBC"/>
     <w:rsid w:val="002F00CE"/>
   </w:style>
-  <w:style w:type="paragraph" w:customStyle="1" w:styleId="6E1B2DFA5CE641B3A9E256D0D3D10C8B">
-    <w:name w:val="6E1B2DFA5CE641B3A9E256D0D3D10C8B"/>
-    <w:rsid w:val="002F00CE"/>
-  </w:style>
   <w:style w:type="paragraph" w:customStyle="1" w:styleId="8118726D074346BB9EA5643D0FAE4E81">
     <w:name w:val="8118726D074346BB9EA5643D0FAE4E81"/>
     <w:rsid w:val="002F00CE"/>
@@ -28725,48 +28399,6 @@
   </w:style>
   <w:style w:type="paragraph" w:customStyle="1" w:styleId="E4DA5143DC5B4C8BBC634F8F541FB3B8">
     <w:name w:val="E4DA5143DC5B4C8BBC634F8F541FB3B8"/>
-  </w:style>
-  <w:style w:type="paragraph" w:customStyle="1" w:styleId="A8C60808C52B45CABF1A751D0DACD814">
-    <w:name w:val="A8C60808C52B45CABF1A751D0DACD814"/>
-  </w:style>
-  <w:style w:type="paragraph" w:customStyle="1" w:styleId="89A1DD48D9284471B29A8B4DB04BDC18">
-    <w:name w:val="89A1DD48D9284471B29A8B4DB04BDC18"/>
-  </w:style>
-  <w:style w:type="paragraph" w:customStyle="1" w:styleId="297B5B7B7ABE4194BF0933DAE314444E">
-    <w:name w:val="297B5B7B7ABE4194BF0933DAE314444E"/>
-  </w:style>
-  <w:style w:type="paragraph" w:customStyle="1" w:styleId="0C9433A43E264720A41737160C4CD759">
-    <w:name w:val="0C9433A43E264720A41737160C4CD759"/>
-  </w:style>
-  <w:style w:type="paragraph" w:customStyle="1" w:styleId="FE7C5D5041F54075BEF8F84686973BC9">
-    <w:name w:val="FE7C5D5041F54075BEF8F84686973BC9"/>
-  </w:style>
-  <w:style w:type="paragraph" w:customStyle="1" w:styleId="6C4AC5B7D7AA46F4A5013DD09FCA3F65">
-    <w:name w:val="6C4AC5B7D7AA46F4A5013DD09FCA3F65"/>
-  </w:style>
-  <w:style w:type="paragraph" w:customStyle="1" w:styleId="7ADBFF711F9D49EFA5E1329218BB2FF5">
-    <w:name w:val="7ADBFF711F9D49EFA5E1329218BB2FF5"/>
-  </w:style>
-  <w:style w:type="paragraph" w:customStyle="1" w:styleId="BF6CC5DDF52A41E1B9E8F8E87AFB7AAA">
-    <w:name w:val="BF6CC5DDF52A41E1B9E8F8E87AFB7AAA"/>
-  </w:style>
-  <w:style w:type="paragraph" w:customStyle="1" w:styleId="9FFC0D5560994955A06E3010BFF56E7B">
-    <w:name w:val="9FFC0D5560994955A06E3010BFF56E7B"/>
-  </w:style>
-  <w:style w:type="paragraph" w:customStyle="1" w:styleId="FFD035C9FD3E49FC97758E979068A3DE">
-    <w:name w:val="FFD035C9FD3E49FC97758E979068A3DE"/>
-  </w:style>
-  <w:style w:type="paragraph" w:customStyle="1" w:styleId="AAFE1555772A4025B7060FD92C8750D1">
-    <w:name w:val="AAFE1555772A4025B7060FD92C8750D1"/>
-  </w:style>
-  <w:style w:type="paragraph" w:customStyle="1" w:styleId="2690F8652E4043F5A038109802816AA9">
-    <w:name w:val="2690F8652E4043F5A038109802816AA9"/>
-  </w:style>
-  <w:style w:type="paragraph" w:customStyle="1" w:styleId="6239BB297A82438B8BD9002A33185B35">
-    <w:name w:val="6239BB297A82438B8BD9002A33185B35"/>
-  </w:style>
-  <w:style w:type="paragraph" w:customStyle="1" w:styleId="6503959D1F2942E08D6836A61EB652C6">
-    <w:name w:val="6503959D1F2942E08D6836A61EB652C6"/>
   </w:style>
   <w:style w:type="paragraph" w:customStyle="1" w:styleId="93ADCB5AB5834559931BB0AA2EB8393D">
     <w:name w:val="93ADCB5AB5834559931BB0AA2EB8393D"/>
@@ -29068,30 +28700,6 @@
 </file>
 
 <file path=customXml/item1.xml><?xml version="1.0" encoding="utf-8"?>
-<p:properties xmlns:p="http://schemas.microsoft.com/office/2006/metadata/properties" xmlns:xsi="http://www.w3.org/2001/XMLSchema-instance" xmlns:pc="http://schemas.microsoft.com/office/infopath/2007/PartnerControls">
-  <documentManagement>
-    <_ip_UnifiedCompliancePolicyUIAction xmlns="http://schemas.microsoft.com/sharepoint/v3" xsi:nil="true"/>
-    <Image xmlns="71af3243-3dd4-4a8d-8c0d-dd76da1f02a5">
-      <Url xsi:nil="true"/>
-      <Description xsi:nil="true"/>
-    </Image>
-    <Status xmlns="71af3243-3dd4-4a8d-8c0d-dd76da1f02a5">Not started</Status>
-    <Background xmlns="71af3243-3dd4-4a8d-8c0d-dd76da1f02a5">false</Background>
-    <_ip_UnifiedCompliancePolicyProperties xmlns="http://schemas.microsoft.com/sharepoint/v3" xsi:nil="true"/>
-    <ImageTagsTaxHTField xmlns="71af3243-3dd4-4a8d-8c0d-dd76da1f02a5">
-      <Terms xmlns="http://schemas.microsoft.com/office/infopath/2007/PartnerControls"/>
-    </ImageTagsTaxHTField>
-    <TaxCatchAll xmlns="230e9df3-be65-4c73-a93b-d1236ebd677e" xsi:nil="true"/>
-    <MediaServiceKeyPoints xmlns="71af3243-3dd4-4a8d-8c0d-dd76da1f02a5" xsi:nil="true"/>
-  </documentManagement>
-</p:properties>
-</file>
-
-<file path=customXml/item2.xml><?xml version="1.0" encoding="utf-8"?>
-<b:Sources xmlns:b="http://schemas.openxmlformats.org/officeDocument/2006/bibliography" xmlns="http://schemas.openxmlformats.org/officeDocument/2006/bibliography" SelectedStyle="\APASixthEditionOfficeOnline.xsl" StyleName="APA" Version="6"/>
-</file>
-
-<file path=customXml/item3.xml><?xml version="1.0" encoding="utf-8"?>
 <ct:contentTypeSchema xmlns:ct="http://schemas.microsoft.com/office/2006/metadata/contentType" xmlns:ma="http://schemas.microsoft.com/office/2006/metadata/properties/metaAttributes" ct:_="" ma:_="" ma:contentTypeName="Document" ma:contentTypeID="0x01010079F111ED35F8CC479449609E8A0923A6" ma:contentTypeVersion="26" ma:contentTypeDescription="Create a new document." ma:contentTypeScope="" ma:versionID="ac37c1753acd5e330d2062ccec26ea66">
   <xsd:schema xmlns:xsd="http://www.w3.org/2001/XMLSchema" xmlns:xs="http://www.w3.org/2001/XMLSchema" xmlns:p="http://schemas.microsoft.com/office/2006/metadata/properties" xmlns:ns1="http://schemas.microsoft.com/sharepoint/v3" xmlns:ns2="71af3243-3dd4-4a8d-8c0d-dd76da1f02a5" xmlns:ns3="16c05727-aa75-4e4a-9b5f-8a80a1165891" xmlns:ns4="230e9df3-be65-4c73-a93b-d1236ebd677e" targetNamespace="http://schemas.microsoft.com/office/2006/metadata/properties" ma:root="true" ma:fieldsID="3b340c7101c92c5120abd06486f94548" ns1:_="" ns2:_="" ns3:_="" ns4:_="">
     <xsd:import namespace="http://schemas.microsoft.com/sharepoint/v3"/>
@@ -29391,6 +28999,30 @@
 </ct:contentTypeSchema>
 </file>
 
+<file path=customXml/item2.xml><?xml version="1.0" encoding="utf-8"?>
+<b:Sources xmlns:b="http://schemas.openxmlformats.org/officeDocument/2006/bibliography" xmlns="http://schemas.openxmlformats.org/officeDocument/2006/bibliography" SelectedStyle="\APASixthEditionOfficeOnline.xsl" StyleName="APA" Version="6"/>
+</file>
+
+<file path=customXml/item3.xml><?xml version="1.0" encoding="utf-8"?>
+<p:properties xmlns:p="http://schemas.microsoft.com/office/2006/metadata/properties" xmlns:xsi="http://www.w3.org/2001/XMLSchema-instance" xmlns:pc="http://schemas.microsoft.com/office/infopath/2007/PartnerControls">
+  <documentManagement>
+    <_ip_UnifiedCompliancePolicyUIAction xmlns="http://schemas.microsoft.com/sharepoint/v3" xsi:nil="true"/>
+    <Image xmlns="71af3243-3dd4-4a8d-8c0d-dd76da1f02a5">
+      <Url xsi:nil="true"/>
+      <Description xsi:nil="true"/>
+    </Image>
+    <Status xmlns="71af3243-3dd4-4a8d-8c0d-dd76da1f02a5">Not started</Status>
+    <Background xmlns="71af3243-3dd4-4a8d-8c0d-dd76da1f02a5">false</Background>
+    <_ip_UnifiedCompliancePolicyProperties xmlns="http://schemas.microsoft.com/sharepoint/v3" xsi:nil="true"/>
+    <ImageTagsTaxHTField xmlns="71af3243-3dd4-4a8d-8c0d-dd76da1f02a5">
+      <Terms xmlns="http://schemas.microsoft.com/office/infopath/2007/PartnerControls"/>
+    </ImageTagsTaxHTField>
+    <TaxCatchAll xmlns="230e9df3-be65-4c73-a93b-d1236ebd677e" xsi:nil="true"/>
+    <MediaServiceKeyPoints xmlns="71af3243-3dd4-4a8d-8c0d-dd76da1f02a5" xsi:nil="true"/>
+  </documentManagement>
+</p:properties>
+</file>
+
 <file path=customXml/item4.xml><?xml version="1.0" encoding="utf-8"?>
 <?mso-contentType ?>
 <FormTemplates xmlns="http://schemas.microsoft.com/sharepoint/v3/contenttype/forms">
@@ -29401,26 +29033,6 @@
 </file>
 
 <file path=customXml/itemProps1.xml><?xml version="1.0" encoding="utf-8"?>
-<ds:datastoreItem xmlns:ds="http://schemas.openxmlformats.org/officeDocument/2006/customXml" ds:itemID="{A9893E80-0AB2-4C42-8D6E-F0C64251EDE9}">
-  <ds:schemaRefs>
-    <ds:schemaRef ds:uri="http://schemas.microsoft.com/office/2006/metadata/properties"/>
-    <ds:schemaRef ds:uri="http://schemas.microsoft.com/office/infopath/2007/PartnerControls"/>
-    <ds:schemaRef ds:uri="http://schemas.microsoft.com/sharepoint/v3"/>
-    <ds:schemaRef ds:uri="71af3243-3dd4-4a8d-8c0d-dd76da1f02a5"/>
-    <ds:schemaRef ds:uri="230e9df3-be65-4c73-a93b-d1236ebd677e"/>
-  </ds:schemaRefs>
-</ds:datastoreItem>
-</file>
-
-<file path=customXml/itemProps2.xml><?xml version="1.0" encoding="utf-8"?>
-<ds:datastoreItem xmlns:ds="http://schemas.openxmlformats.org/officeDocument/2006/customXml" ds:itemID="{B690CEF4-07C7-4C0C-A6BB-7328017E8EDA}">
-  <ds:schemaRefs>
-    <ds:schemaRef ds:uri="http://schemas.openxmlformats.org/officeDocument/2006/bibliography"/>
-  </ds:schemaRefs>
-</ds:datastoreItem>
-</file>
-
-<file path=customXml/itemProps3.xml><?xml version="1.0" encoding="utf-8"?>
 <ds:datastoreItem xmlns:ds="http://schemas.openxmlformats.org/officeDocument/2006/customXml" ds:itemID="{46268ACC-32FC-4261-BF80-5F6DE34E1C11}">
   <ds:schemaRefs>
     <ds:schemaRef ds:uri="http://schemas.microsoft.com/office/2006/metadata/contentType"/>
@@ -29441,6 +29053,26 @@
 </ds:datastoreItem>
 </file>
 
+<file path=customXml/itemProps2.xml><?xml version="1.0" encoding="utf-8"?>
+<ds:datastoreItem xmlns:ds="http://schemas.openxmlformats.org/officeDocument/2006/customXml" ds:itemID="{B690CEF4-07C7-4C0C-A6BB-7328017E8EDA}">
+  <ds:schemaRefs>
+    <ds:schemaRef ds:uri="http://schemas.openxmlformats.org/officeDocument/2006/bibliography"/>
+  </ds:schemaRefs>
+</ds:datastoreItem>
+</file>
+
+<file path=customXml/itemProps3.xml><?xml version="1.0" encoding="utf-8"?>
+<ds:datastoreItem xmlns:ds="http://schemas.openxmlformats.org/officeDocument/2006/customXml" ds:itemID="{A9893E80-0AB2-4C42-8D6E-F0C64251EDE9}">
+  <ds:schemaRefs>
+    <ds:schemaRef ds:uri="http://schemas.microsoft.com/office/2006/metadata/properties"/>
+    <ds:schemaRef ds:uri="http://schemas.microsoft.com/office/infopath/2007/PartnerControls"/>
+    <ds:schemaRef ds:uri="http://schemas.microsoft.com/sharepoint/v3"/>
+    <ds:schemaRef ds:uri="71af3243-3dd4-4a8d-8c0d-dd76da1f02a5"/>
+    <ds:schemaRef ds:uri="230e9df3-be65-4c73-a93b-d1236ebd677e"/>
+  </ds:schemaRefs>
+</ds:datastoreItem>
+</file>
+
 <file path=customXml/itemProps4.xml><?xml version="1.0" encoding="utf-8"?>
 <ds:datastoreItem xmlns:ds="http://schemas.openxmlformats.org/officeDocument/2006/customXml" ds:itemID="{AABE5AEB-BD32-46FB-B4E8-5C314C3FA503}">
   <ds:schemaRefs>

</xml_diff>

<commit_message>
feat: added skills statements tailored to 61 - Software Developer – IVI Functional Safety (Co-op)
</commit_message>
<xml_diff>
--- a/Master Resume.docx
+++ b/Master Resume.docx
@@ -5,12 +5,16 @@
     <w:p>
       <w:pPr>
         <w:pStyle w:val="Title"/>
+        <w:jc w:val="both"/>
       </w:pPr>
       <w:r>
         <w:t>Brook Mao</w:t>
       </w:r>
     </w:p>
     <w:p>
+      <w:pPr>
+        <w:jc w:val="both"/>
+      </w:pPr>
       <w:hyperlink r:id="rId11" w:history="1">
         <w:r>
           <w:rPr>
@@ -30,12 +34,13 @@
           <w:t>linkedin.com/in/brook-mao</w:t>
         </w:r>
       </w:hyperlink>
-      <w:r>
-        <w:t xml:space="preserve"> </w:t>
-      </w:r>
     </w:p>
     <w:p>
       <w:pPr>
+        <w:tabs>
+          <w:tab w:val="left" w:pos="6120"/>
+        </w:tabs>
+        <w:jc w:val="both"/>
         <w:rPr>
           <w:sz w:val="24"/>
           <w:szCs w:val="32"/>
@@ -83,16 +88,11 @@
           </w:r>
         </w:sdtContent>
       </w:sdt>
-      <w:r>
-        <w:rPr>
-          <w:lang w:val="es-ES"/>
-        </w:rPr>
-        <w:t xml:space="preserve"> </w:t>
-      </w:r>
     </w:p>
     <w:p>
       <w:pPr>
         <w:pStyle w:val="Heading1"/>
+        <w:jc w:val="both"/>
       </w:pPr>
       <w:r>
         <w:t>Skills</w:t>
@@ -101,6 +101,7 @@
     <w:p>
       <w:pPr>
         <w:spacing w:line="168" w:lineRule="auto"/>
+        <w:jc w:val="both"/>
         <w:rPr>
           <w:sz w:val="10"/>
           <w:szCs w:val="12"/>
@@ -169,6 +170,7 @@
     <w:p>
       <w:pPr>
         <w:pStyle w:val="Heading2"/>
+        <w:jc w:val="both"/>
       </w:pPr>
       <w:r>
         <w:t>Technical</w:t>
@@ -177,27 +179,82 @@
     <w:p>
       <w:pPr>
         <w:pStyle w:val="ListBullet"/>
+        <w:jc w:val="both"/>
       </w:pPr>
-      <w:sdt>
-        <w:sdtPr>
-          <w:id w:val="-296685869"/>
-          <w:placeholder>
-            <w:docPart w:val="ED327CABD5A948A6ACE43F72E20FEFBC"/>
-          </w:placeholder>
-          <w:temporary/>
-          <w:showingPlcHdr/>
-          <w15:appearance w15:val="hidden"/>
-        </w:sdtPr>
-        <w:sdtContent>
-          <w:r>
-            <w:t>Problem solving</w:t>
-          </w:r>
-        </w:sdtContent>
-      </w:sdt>
+      <w:r>
+        <w:t>Proficient in Python, JavaScript/TypeScript, Java, C/C++, and PHP, developing apps such as a __________.</w:t>
+      </w:r>
+    </w:p>
+    <w:p>
+      <w:pPr>
+        <w:pStyle w:val="ListBullet"/>
+        <w:jc w:val="both"/>
+        <w:rPr>
+          <w:b/>
+        </w:rPr>
+      </w:pPr>
+      <w:r>
+        <w:t xml:space="preserve">Familiar with basic system </w:t>
+      </w:r>
+      <w:r>
+        <w:t xml:space="preserve">design patterns </w:t>
+      </w:r>
+      <w:r>
+        <w:t>from engineering a multiplayer game timer app with a 3-tier architecture.</w:t>
+      </w:r>
+    </w:p>
+    <w:p>
+      <w:pPr>
+        <w:pStyle w:val="ListBullet"/>
+        <w:jc w:val="both"/>
+        <w:rPr>
+          <w:bCs/>
+        </w:rPr>
+      </w:pPr>
+      <w:r>
+        <w:rPr>
+          <w:bCs/>
+        </w:rPr>
+        <w:t>Clear documentation skills shown by contributing descriptions for settings in the VSCode open-source project.</w:t>
+      </w:r>
+    </w:p>
+    <w:p>
+      <w:pPr>
+        <w:pStyle w:val="ListBullet"/>
+        <w:jc w:val="both"/>
+        <w:rPr>
+          <w:bCs/>
+        </w:rPr>
+      </w:pPr>
+      <w:r>
+        <w:rPr>
+          <w:bCs/>
+        </w:rPr>
+        <w:t>Meticulous</w:t>
+      </w:r>
+      <w:r>
+        <w:rPr>
+          <w:bCs/>
+        </w:rPr>
+        <w:t xml:space="preserve"> in quality assurance, writing doc tests and </w:t>
+      </w:r>
+      <w:r>
+        <w:rPr>
+          <w:bCs/>
+        </w:rPr>
+        <w:t>unit tests</w:t>
+      </w:r>
+      <w:r>
+        <w:rPr>
+          <w:bCs/>
+        </w:rPr>
+        <w:t xml:space="preserve"> for personal projects and school assignments.</w:t>
+      </w:r>
     </w:p>
     <w:p>
       <w:pPr>
         <w:pStyle w:val="Heading2"/>
+        <w:jc w:val="both"/>
       </w:pPr>
       <w:r>
         <w:t>Interpersonal</w:t>
@@ -206,6 +263,7 @@
     <w:p>
       <w:pPr>
         <w:pStyle w:val="ListBullet"/>
+        <w:jc w:val="both"/>
       </w:pPr>
       <w:sdt>
         <w:sdtPr>
@@ -223,13 +281,11 @@
           </w:r>
         </w:sdtContent>
       </w:sdt>
-      <w:r>
-        <w:t xml:space="preserve"> </w:t>
-      </w:r>
     </w:p>
     <w:p>
       <w:pPr>
         <w:pStyle w:val="Heading1"/>
+        <w:jc w:val="both"/>
       </w:pPr>
       <w:sdt>
         <w:sdtPr>
@@ -251,6 +307,7 @@
     <w:p>
       <w:pPr>
         <w:spacing w:line="168" w:lineRule="auto"/>
+        <w:jc w:val="both"/>
         <w:rPr>
           <w:sz w:val="10"/>
           <w:szCs w:val="12"/>
@@ -323,6 +380,7 @@
           <w:tab w:val="clear" w:pos="9360"/>
           <w:tab w:val="right" w:pos="10773"/>
         </w:tabs>
+        <w:jc w:val="both"/>
       </w:pPr>
       <w:r>
         <w:t xml:space="preserve">University of Toronto, </w:t>
@@ -341,6 +399,9 @@
       </w:r>
     </w:p>
     <w:p>
+      <w:pPr>
+        <w:jc w:val="both"/>
+      </w:pPr>
       <w:r>
         <w:t>Software Engineering Stream</w:t>
       </w:r>
@@ -354,6 +415,7 @@
     <w:p>
       <w:pPr>
         <w:pStyle w:val="Heading2"/>
+        <w:jc w:val="both"/>
       </w:pPr>
       <w:r>
         <w:t>Additional Certifications</w:t>
@@ -362,6 +424,7 @@
     <w:p>
       <w:pPr>
         <w:pStyle w:val="ListBullet"/>
+        <w:jc w:val="both"/>
       </w:pPr>
       <w:r>
         <w:t>JavaScript Algorithms and Data Structures, freeCodeCamp.org</w:t>
@@ -370,6 +433,7 @@
     <w:p>
       <w:pPr>
         <w:pStyle w:val="ListBullet"/>
+        <w:jc w:val="both"/>
       </w:pPr>
       <w:r>
         <w:t>Data Analysis with Python, freeCodeCamp.org</w:t>
@@ -378,6 +442,7 @@
     <w:p>
       <w:pPr>
         <w:pStyle w:val="ListBullet"/>
+        <w:jc w:val="both"/>
       </w:pPr>
       <w:r>
         <w:t>Web Applications for Everybody Specialization, University of Michigan (Coursera)</w:t>
@@ -386,6 +451,7 @@
     <w:p>
       <w:pPr>
         <w:pStyle w:val="Heading1"/>
+        <w:jc w:val="both"/>
       </w:pPr>
       <w:sdt>
         <w:sdtPr>
@@ -407,6 +473,7 @@
     <w:p>
       <w:pPr>
         <w:spacing w:line="168" w:lineRule="auto"/>
+        <w:jc w:val="both"/>
         <w:rPr>
           <w:sz w:val="10"/>
           <w:szCs w:val="12"/>
@@ -489,6 +556,7 @@
           <w:tab w:val="clear" w:pos="9360"/>
           <w:tab w:val="right" w:pos="10773"/>
         </w:tabs>
+        <w:jc w:val="both"/>
       </w:pPr>
       <w:sdt>
         <w:sdtPr>
@@ -529,6 +597,7 @@
     <w:p>
       <w:pPr>
         <w:pStyle w:val="ListBullet"/>
+        <w:jc w:val="both"/>
       </w:pPr>
       <w:sdt>
         <w:sdtPr>
@@ -550,6 +619,7 @@
     <w:p>
       <w:pPr>
         <w:pStyle w:val="ListBullet"/>
+        <w:jc w:val="both"/>
       </w:pPr>
       <w:sdt>
         <w:sdtPr>
@@ -571,6 +641,7 @@
     <w:p>
       <w:pPr>
         <w:pStyle w:val="ListBullet"/>
+        <w:jc w:val="both"/>
       </w:pPr>
       <w:sdt>
         <w:sdtPr>
@@ -598,6 +669,7 @@
     <w:p>
       <w:pPr>
         <w:pStyle w:val="ListBullet"/>
+        <w:jc w:val="both"/>
       </w:pPr>
       <w:sdt>
         <w:sdtPr>
@@ -629,6 +701,7 @@
           <w:tab w:val="clear" w:pos="9360"/>
           <w:tab w:val="right" w:pos="10773"/>
         </w:tabs>
+        <w:jc w:val="both"/>
       </w:pPr>
       <w:sdt>
         <w:sdtPr>
@@ -675,6 +748,7 @@
     <w:p>
       <w:pPr>
         <w:pStyle w:val="ListBullet"/>
+        <w:jc w:val="both"/>
       </w:pPr>
       <w:sdt>
         <w:sdtPr>
@@ -696,6 +770,7 @@
     <w:p>
       <w:pPr>
         <w:pStyle w:val="ListBullet"/>
+        <w:jc w:val="both"/>
       </w:pPr>
       <w:sdt>
         <w:sdtPr>
@@ -717,6 +792,7 @@
     <w:p>
       <w:pPr>
         <w:pStyle w:val="ListBullet"/>
+        <w:jc w:val="both"/>
       </w:pPr>
       <w:sdt>
         <w:sdtPr>
@@ -738,6 +814,7 @@
     <w:p>
       <w:pPr>
         <w:pStyle w:val="ListBullet"/>
+        <w:jc w:val="both"/>
       </w:pPr>
       <w:sdt>
         <w:sdtPr>
@@ -27717,32 +27794,6 @@
     </w:docPart>
     <w:docPart>
       <w:docPartPr>
-        <w:name w:val="ED327CABD5A948A6ACE43F72E20FEFBC"/>
-        <w:category>
-          <w:name w:val="General"/>
-          <w:gallery w:val="placeholder"/>
-        </w:category>
-        <w:types>
-          <w:type w:val="bbPlcHdr"/>
-        </w:types>
-        <w:behaviors>
-          <w:behavior w:val="content"/>
-        </w:behaviors>
-        <w:guid w:val="{EBDF8DAA-831C-47A1-BE96-2F49AF0168A2}"/>
-      </w:docPartPr>
-      <w:docPartBody>
-        <w:p>
-          <w:pPr>
-            <w:pStyle w:val="ED327CABD5A948A6ACE43F72E20FEFBC"/>
-          </w:pPr>
-          <w:r>
-            <w:t>Problem solving</w:t>
-          </w:r>
-        </w:p>
-      </w:docPartBody>
-    </w:docPart>
-    <w:docPart>
-      <w:docPartPr>
         <w:name w:val="8118726D074346BB9EA5643D0FAE4E81"/>
         <w:category>
           <w:name w:val="General"/>
@@ -27921,9 +27972,11 @@
     <w:rsid w:val="00202E90"/>
     <w:rsid w:val="002F00CE"/>
     <w:rsid w:val="00530494"/>
+    <w:rsid w:val="00583E26"/>
     <w:rsid w:val="00793EAD"/>
     <w:rsid w:val="00A632C3"/>
     <w:rsid w:val="00D31DEB"/>
+    <w:rsid w:val="00D447FA"/>
     <w:rsid w:val="00F858DE"/>
   </w:rsids>
   <m:mathPr>
@@ -28701,6 +28754,39 @@
 </file>
 
 <file path=customXml/item1.xml><?xml version="1.0" encoding="utf-8"?>
+<b:Sources xmlns:b="http://schemas.openxmlformats.org/officeDocument/2006/bibliography" xmlns="http://schemas.openxmlformats.org/officeDocument/2006/bibliography" SelectedStyle="\APASixthEditionOfficeOnline.xsl" StyleName="APA" Version="6"/>
+</file>
+
+<file path=customXml/item2.xml><?xml version="1.0" encoding="utf-8"?>
+<p:properties xmlns:p="http://schemas.microsoft.com/office/2006/metadata/properties" xmlns:xsi="http://www.w3.org/2001/XMLSchema-instance" xmlns:pc="http://schemas.microsoft.com/office/infopath/2007/PartnerControls">
+  <documentManagement>
+    <_ip_UnifiedCompliancePolicyUIAction xmlns="http://schemas.microsoft.com/sharepoint/v3" xsi:nil="true"/>
+    <Image xmlns="71af3243-3dd4-4a8d-8c0d-dd76da1f02a5">
+      <Url xsi:nil="true"/>
+      <Description xsi:nil="true"/>
+    </Image>
+    <Status xmlns="71af3243-3dd4-4a8d-8c0d-dd76da1f02a5">Not started</Status>
+    <Background xmlns="71af3243-3dd4-4a8d-8c0d-dd76da1f02a5">false</Background>
+    <_ip_UnifiedCompliancePolicyProperties xmlns="http://schemas.microsoft.com/sharepoint/v3" xsi:nil="true"/>
+    <ImageTagsTaxHTField xmlns="71af3243-3dd4-4a8d-8c0d-dd76da1f02a5">
+      <Terms xmlns="http://schemas.microsoft.com/office/infopath/2007/PartnerControls"/>
+    </ImageTagsTaxHTField>
+    <TaxCatchAll xmlns="230e9df3-be65-4c73-a93b-d1236ebd677e" xsi:nil="true"/>
+    <MediaServiceKeyPoints xmlns="71af3243-3dd4-4a8d-8c0d-dd76da1f02a5" xsi:nil="true"/>
+  </documentManagement>
+</p:properties>
+</file>
+
+<file path=customXml/item3.xml><?xml version="1.0" encoding="utf-8"?>
+<?mso-contentType ?>
+<FormTemplates xmlns="http://schemas.microsoft.com/sharepoint/v3/contenttype/forms">
+  <Display>DocumentLibraryForm</Display>
+  <Edit>DocumentLibraryForm</Edit>
+  <New>DocumentLibraryForm</New>
+</FormTemplates>
+</file>
+
+<file path=customXml/item4.xml><?xml version="1.0" encoding="utf-8"?>
 <ct:contentTypeSchema xmlns:ct="http://schemas.microsoft.com/office/2006/metadata/contentType" xmlns:ma="http://schemas.microsoft.com/office/2006/metadata/properties/metaAttributes" ct:_="" ma:_="" ma:contentTypeName="Document" ma:contentTypeID="0x01010079F111ED35F8CC479449609E8A0923A6" ma:contentTypeVersion="26" ma:contentTypeDescription="Create a new document." ma:contentTypeScope="" ma:versionID="ac37c1753acd5e330d2062ccec26ea66">
   <xsd:schema xmlns:xsd="http://www.w3.org/2001/XMLSchema" xmlns:xs="http://www.w3.org/2001/XMLSchema" xmlns:p="http://schemas.microsoft.com/office/2006/metadata/properties" xmlns:ns1="http://schemas.microsoft.com/sharepoint/v3" xmlns:ns2="71af3243-3dd4-4a8d-8c0d-dd76da1f02a5" xmlns:ns3="16c05727-aa75-4e4a-9b5f-8a80a1165891" xmlns:ns4="230e9df3-be65-4c73-a93b-d1236ebd677e" targetNamespace="http://schemas.microsoft.com/office/2006/metadata/properties" ma:root="true" ma:fieldsID="3b340c7101c92c5120abd06486f94548" ns1:_="" ns2:_="" ns3:_="" ns4:_="">
     <xsd:import namespace="http://schemas.microsoft.com/sharepoint/v3"/>
@@ -29000,40 +29086,35 @@
 </ct:contentTypeSchema>
 </file>
 
-<file path=customXml/item2.xml><?xml version="1.0" encoding="utf-8"?>
-<?mso-contentType ?>
-<FormTemplates xmlns="http://schemas.microsoft.com/sharepoint/v3/contenttype/forms">
-  <Display>DocumentLibraryForm</Display>
-  <Edit>DocumentLibraryForm</Edit>
-  <New>DocumentLibraryForm</New>
-</FormTemplates>
+<file path=customXml/itemProps1.xml><?xml version="1.0" encoding="utf-8"?>
+<ds:datastoreItem xmlns:ds="http://schemas.openxmlformats.org/officeDocument/2006/customXml" ds:itemID="{B690CEF4-07C7-4C0C-A6BB-7328017E8EDA}">
+  <ds:schemaRefs>
+    <ds:schemaRef ds:uri="http://schemas.openxmlformats.org/officeDocument/2006/bibliography"/>
+  </ds:schemaRefs>
+</ds:datastoreItem>
 </file>
 
-<file path=customXml/item3.xml><?xml version="1.0" encoding="utf-8"?>
-<p:properties xmlns:p="http://schemas.microsoft.com/office/2006/metadata/properties" xmlns:xsi="http://www.w3.org/2001/XMLSchema-instance" xmlns:pc="http://schemas.microsoft.com/office/infopath/2007/PartnerControls">
-  <documentManagement>
-    <_ip_UnifiedCompliancePolicyUIAction xmlns="http://schemas.microsoft.com/sharepoint/v3" xsi:nil="true"/>
-    <Image xmlns="71af3243-3dd4-4a8d-8c0d-dd76da1f02a5">
-      <Url xsi:nil="true"/>
-      <Description xsi:nil="true"/>
-    </Image>
-    <Status xmlns="71af3243-3dd4-4a8d-8c0d-dd76da1f02a5">Not started</Status>
-    <Background xmlns="71af3243-3dd4-4a8d-8c0d-dd76da1f02a5">false</Background>
-    <_ip_UnifiedCompliancePolicyProperties xmlns="http://schemas.microsoft.com/sharepoint/v3" xsi:nil="true"/>
-    <ImageTagsTaxHTField xmlns="71af3243-3dd4-4a8d-8c0d-dd76da1f02a5">
-      <Terms xmlns="http://schemas.microsoft.com/office/infopath/2007/PartnerControls"/>
-    </ImageTagsTaxHTField>
-    <TaxCatchAll xmlns="230e9df3-be65-4c73-a93b-d1236ebd677e" xsi:nil="true"/>
-    <MediaServiceKeyPoints xmlns="71af3243-3dd4-4a8d-8c0d-dd76da1f02a5" xsi:nil="true"/>
-  </documentManagement>
-</p:properties>
+<file path=customXml/itemProps2.xml><?xml version="1.0" encoding="utf-8"?>
+<ds:datastoreItem xmlns:ds="http://schemas.openxmlformats.org/officeDocument/2006/customXml" ds:itemID="{A9893E80-0AB2-4C42-8D6E-F0C64251EDE9}">
+  <ds:schemaRefs>
+    <ds:schemaRef ds:uri="http://schemas.microsoft.com/office/2006/metadata/properties"/>
+    <ds:schemaRef ds:uri="http://schemas.microsoft.com/office/infopath/2007/PartnerControls"/>
+    <ds:schemaRef ds:uri="http://schemas.microsoft.com/sharepoint/v3"/>
+    <ds:schemaRef ds:uri="71af3243-3dd4-4a8d-8c0d-dd76da1f02a5"/>
+    <ds:schemaRef ds:uri="230e9df3-be65-4c73-a93b-d1236ebd677e"/>
+  </ds:schemaRefs>
+</ds:datastoreItem>
 </file>
 
-<file path=customXml/item4.xml><?xml version="1.0" encoding="utf-8"?>
-<b:Sources xmlns:b="http://schemas.openxmlformats.org/officeDocument/2006/bibliography" xmlns="http://schemas.openxmlformats.org/officeDocument/2006/bibliography" SelectedStyle="\APASixthEditionOfficeOnline.xsl" StyleName="APA" Version="6"/>
+<file path=customXml/itemProps3.xml><?xml version="1.0" encoding="utf-8"?>
+<ds:datastoreItem xmlns:ds="http://schemas.openxmlformats.org/officeDocument/2006/customXml" ds:itemID="{AABE5AEB-BD32-46FB-B4E8-5C314C3FA503}">
+  <ds:schemaRefs>
+    <ds:schemaRef ds:uri="http://schemas.microsoft.com/sharepoint/v3/contenttype/forms"/>
+  </ds:schemaRefs>
+</ds:datastoreItem>
 </file>
 
-<file path=customXml/itemProps1.xml><?xml version="1.0" encoding="utf-8"?>
+<file path=customXml/itemProps4.xml><?xml version="1.0" encoding="utf-8"?>
 <ds:datastoreItem xmlns:ds="http://schemas.openxmlformats.org/officeDocument/2006/customXml" ds:itemID="{46268ACC-32FC-4261-BF80-5F6DE34E1C11}">
   <ds:schemaRefs>
     <ds:schemaRef ds:uri="http://schemas.microsoft.com/office/2006/metadata/contentType"/>
@@ -29054,34 +29135,6 @@
 </ds:datastoreItem>
 </file>
 
-<file path=customXml/itemProps2.xml><?xml version="1.0" encoding="utf-8"?>
-<ds:datastoreItem xmlns:ds="http://schemas.openxmlformats.org/officeDocument/2006/customXml" ds:itemID="{AABE5AEB-BD32-46FB-B4E8-5C314C3FA503}">
-  <ds:schemaRefs>
-    <ds:schemaRef ds:uri="http://schemas.microsoft.com/sharepoint/v3/contenttype/forms"/>
-  </ds:schemaRefs>
-</ds:datastoreItem>
-</file>
-
-<file path=customXml/itemProps3.xml><?xml version="1.0" encoding="utf-8"?>
-<ds:datastoreItem xmlns:ds="http://schemas.openxmlformats.org/officeDocument/2006/customXml" ds:itemID="{A9893E80-0AB2-4C42-8D6E-F0C64251EDE9}">
-  <ds:schemaRefs>
-    <ds:schemaRef ds:uri="http://schemas.microsoft.com/office/2006/metadata/properties"/>
-    <ds:schemaRef ds:uri="http://schemas.microsoft.com/office/infopath/2007/PartnerControls"/>
-    <ds:schemaRef ds:uri="http://schemas.microsoft.com/sharepoint/v3"/>
-    <ds:schemaRef ds:uri="71af3243-3dd4-4a8d-8c0d-dd76da1f02a5"/>
-    <ds:schemaRef ds:uri="230e9df3-be65-4c73-a93b-d1236ebd677e"/>
-  </ds:schemaRefs>
-</ds:datastoreItem>
-</file>
-
-<file path=customXml/itemProps4.xml><?xml version="1.0" encoding="utf-8"?>
-<ds:datastoreItem xmlns:ds="http://schemas.openxmlformats.org/officeDocument/2006/customXml" ds:itemID="{B690CEF4-07C7-4C0C-A6BB-7328017E8EDA}">
-  <ds:schemaRefs>
-    <ds:schemaRef ds:uri="http://schemas.openxmlformats.org/officeDocument/2006/bibliography"/>
-  </ds:schemaRefs>
-</ds:datastoreItem>
-</file>
-
 <file path=docMetadata/LabelInfo.xml><?xml version="1.0" encoding="utf-8"?>
 <clbl:labelList xmlns:clbl="http://schemas.microsoft.com/office/2020/mipLabelMetadata"/>
 </file>
</xml_diff>

<commit_message>
feat: modified bullet style to be aligned throughout, completed skills statements for 61 - Software Developer – IVI Functional Safety (Co-op)
</commit_message>
<xml_diff>
--- a/Master Resume.docx
+++ b/Master Resume.docx
@@ -179,7 +179,6 @@
     <w:p>
       <w:pPr>
         <w:pStyle w:val="ListBullet"/>
-        <w:jc w:val="both"/>
       </w:pPr>
       <w:r>
         <w:t>Proficient in Python, JavaScript/TypeScript, Java, C/C++, and PHP, developing apps such as a __________.</w:t>
@@ -188,7 +187,6 @@
     <w:p>
       <w:pPr>
         <w:pStyle w:val="ListBullet"/>
-        <w:jc w:val="both"/>
         <w:rPr>
           <w:b/>
         </w:rPr>
@@ -206,49 +204,20 @@
     <w:p>
       <w:pPr>
         <w:pStyle w:val="ListBullet"/>
-        <w:jc w:val="both"/>
-        <w:rPr>
-          <w:bCs/>
-        </w:rPr>
       </w:pPr>
       <w:r>
-        <w:rPr>
-          <w:bCs/>
-        </w:rPr>
         <w:t>Clear documentation skills shown by contributing descriptions for settings in the VSCode open-source project.</w:t>
       </w:r>
     </w:p>
     <w:p>
       <w:pPr>
         <w:pStyle w:val="ListBullet"/>
-        <w:jc w:val="both"/>
-        <w:rPr>
-          <w:bCs/>
-        </w:rPr>
       </w:pPr>
       <w:r>
-        <w:rPr>
-          <w:bCs/>
-        </w:rPr>
         <w:t>Meticulous</w:t>
       </w:r>
       <w:r>
-        <w:rPr>
-          <w:bCs/>
-        </w:rPr>
-        <w:t xml:space="preserve"> in quality assurance, writing doc tests and </w:t>
-      </w:r>
-      <w:r>
-        <w:rPr>
-          <w:bCs/>
-        </w:rPr>
-        <w:t>unit tests</w:t>
-      </w:r>
-      <w:r>
-        <w:rPr>
-          <w:bCs/>
-        </w:rPr>
-        <w:t xml:space="preserve"> for personal projects and school assignments.</w:t>
+        <w:t xml:space="preserve"> in quality assurance, writing doc tests and unit tests for personal projects and school assignments.</w:t>
       </w:r>
     </w:p>
     <w:p>
@@ -263,24 +232,38 @@
     <w:p>
       <w:pPr>
         <w:pStyle w:val="ListBullet"/>
-        <w:jc w:val="both"/>
       </w:pPr>
-      <w:sdt>
-        <w:sdtPr>
-          <w:id w:val="1135608373"/>
-          <w:placeholder>
-            <w:docPart w:val="8118726D074346BB9EA5643D0FAE4E81"/>
-          </w:placeholder>
-          <w:temporary/>
-          <w:showingPlcHdr/>
-          <w15:appearance w15:val="hidden"/>
-        </w:sdtPr>
-        <w:sdtContent>
-          <w:r>
-            <w:t>Leadership</w:t>
-          </w:r>
-        </w:sdtContent>
-      </w:sdt>
+      <w:r>
+        <w:t>Experienced working in Agile and Scrum teams, leading a group of 6 as Scrum Master using Jira to build an artifact database Android app catering to client requirements for a final course project.</w:t>
+      </w:r>
+    </w:p>
+    <w:p>
+      <w:pPr>
+        <w:pStyle w:val="ListBullet"/>
+      </w:pPr>
+      <w:r>
+        <w:t xml:space="preserve">Open communicator, facilitating </w:t>
+      </w:r>
+      <w:r>
+        <w:t xml:space="preserve">standup meetings </w:t>
+      </w:r>
+      <w:r>
+        <w:t xml:space="preserve">both in software </w:t>
+      </w:r>
+      <w:r>
+        <w:t xml:space="preserve">teams </w:t>
+      </w:r>
+      <w:r>
+        <w:t>and with colleagues as a camp counselor.</w:t>
+      </w:r>
+    </w:p>
+    <w:p>
+      <w:pPr>
+        <w:pStyle w:val="ListBullet"/>
+      </w:pPr>
+      <w:r>
+        <w:t>Collaborates effectively and quickly learns new skills to fulfill roles in hackathon projects and meet tight deadlines.</w:t>
+      </w:r>
     </w:p>
     <w:p>
       <w:pPr>
@@ -424,7 +407,6 @@
     <w:p>
       <w:pPr>
         <w:pStyle w:val="ListBullet"/>
-        <w:jc w:val="both"/>
       </w:pPr>
       <w:r>
         <w:t>JavaScript Algorithms and Data Structures, freeCodeCamp.org</w:t>
@@ -433,7 +415,6 @@
     <w:p>
       <w:pPr>
         <w:pStyle w:val="ListBullet"/>
-        <w:jc w:val="both"/>
       </w:pPr>
       <w:r>
         <w:t>Data Analysis with Python, freeCodeCamp.org</w:t>
@@ -442,7 +423,6 @@
     <w:p>
       <w:pPr>
         <w:pStyle w:val="ListBullet"/>
-        <w:jc w:val="both"/>
       </w:pPr>
       <w:r>
         <w:t>Web Applications for Everybody Specialization, University of Michigan (Coursera)</w:t>
@@ -597,7 +577,6 @@
     <w:p>
       <w:pPr>
         <w:pStyle w:val="ListBullet"/>
-        <w:jc w:val="both"/>
       </w:pPr>
       <w:sdt>
         <w:sdtPr>
@@ -619,7 +598,6 @@
     <w:p>
       <w:pPr>
         <w:pStyle w:val="ListBullet"/>
-        <w:jc w:val="both"/>
       </w:pPr>
       <w:sdt>
         <w:sdtPr>
@@ -641,7 +619,6 @@
     <w:p>
       <w:pPr>
         <w:pStyle w:val="ListBullet"/>
-        <w:jc w:val="both"/>
       </w:pPr>
       <w:sdt>
         <w:sdtPr>
@@ -669,7 +646,6 @@
     <w:p>
       <w:pPr>
         <w:pStyle w:val="ListBullet"/>
-        <w:jc w:val="both"/>
       </w:pPr>
       <w:sdt>
         <w:sdtPr>
@@ -748,7 +724,6 @@
     <w:p>
       <w:pPr>
         <w:pStyle w:val="ListBullet"/>
-        <w:jc w:val="both"/>
       </w:pPr>
       <w:sdt>
         <w:sdtPr>
@@ -770,7 +745,6 @@
     <w:p>
       <w:pPr>
         <w:pStyle w:val="ListBullet"/>
-        <w:jc w:val="both"/>
       </w:pPr>
       <w:sdt>
         <w:sdtPr>
@@ -792,7 +766,6 @@
     <w:p>
       <w:pPr>
         <w:pStyle w:val="ListBullet"/>
-        <w:jc w:val="both"/>
       </w:pPr>
       <w:sdt>
         <w:sdtPr>
@@ -814,7 +787,6 @@
     <w:p>
       <w:pPr>
         <w:pStyle w:val="ListBullet"/>
-        <w:jc w:val="both"/>
       </w:pPr>
       <w:sdt>
         <w:sdtPr>
@@ -1154,10 +1126,11 @@
   <w:abstractNum w:abstractNumId="9" w15:restartNumberingAfterBreak="0">
     <w:nsid w:val="FFFFFF89"/>
     <w:multiLevelType w:val="singleLevel"/>
-    <w:tmpl w:val="0B0C0636"/>
+    <w:tmpl w:val="48623A84"/>
     <w:lvl w:ilvl="0">
       <w:start w:val="1"/>
       <w:numFmt w:val="bullet"/>
+      <w:pStyle w:val="ListBullet"/>
       <w:lvlText w:val="·"/>
       <w:lvlJc w:val="left"/>
       <w:pPr>
@@ -1174,7 +1147,7 @@
   <w:abstractNum w:abstractNumId="10" w15:restartNumberingAfterBreak="0">
     <w:nsid w:val="39D60330"/>
     <w:multiLevelType w:val="multilevel"/>
-    <w:tmpl w:val="867E0FF0"/>
+    <w:tmpl w:val="7B501950"/>
     <w:lvl w:ilvl="0">
       <w:start w:val="1"/>
       <w:numFmt w:val="bullet"/>
@@ -2705,13 +2678,14 @@
     <w:basedOn w:val="Normal"/>
     <w:uiPriority w:val="10"/>
     <w:qFormat/>
-    <w:rsid w:val="00D757F2"/>
+    <w:rsid w:val="008C38ED"/>
     <w:pPr>
       <w:numPr>
         <w:numId w:val="14"/>
       </w:numPr>
       <w:spacing w:after="80"/>
-      <w:ind w:left="288" w:firstLine="0"/>
+      <w:ind w:left="709" w:hanging="421"/>
+      <w:jc w:val="both"/>
     </w:pPr>
   </w:style>
   <w:style w:type="paragraph" w:styleId="Header">
@@ -27794,32 +27768,6 @@
     </w:docPart>
     <w:docPart>
       <w:docPartPr>
-        <w:name w:val="8118726D074346BB9EA5643D0FAE4E81"/>
-        <w:category>
-          <w:name w:val="General"/>
-          <w:gallery w:val="placeholder"/>
-        </w:category>
-        <w:types>
-          <w:type w:val="bbPlcHdr"/>
-        </w:types>
-        <w:behaviors>
-          <w:behavior w:val="content"/>
-        </w:behaviors>
-        <w:guid w:val="{FE5CFFE2-3621-41FA-9947-11A5BFA7E623}"/>
-      </w:docPartPr>
-      <w:docPartBody>
-        <w:p>
-          <w:pPr>
-            <w:pStyle w:val="8118726D074346BB9EA5643D0FAE4E81"/>
-          </w:pPr>
-          <w:r>
-            <w:t>Leadership</w:t>
-          </w:r>
-        </w:p>
-      </w:docPartBody>
-    </w:docPart>
-    <w:docPart>
-      <w:docPartPr>
         <w:name w:val="2869B8BA2F4B45D4AD96FA8861432212"/>
         <w:category>
           <w:name w:val="General"/>
@@ -27973,8 +27921,10 @@
     <w:rsid w:val="002F00CE"/>
     <w:rsid w:val="00530494"/>
     <w:rsid w:val="00583E26"/>
+    <w:rsid w:val="007757CA"/>
     <w:rsid w:val="00793EAD"/>
     <w:rsid w:val="00A632C3"/>
+    <w:rsid w:val="00C01FEE"/>
     <w:rsid w:val="00D31DEB"/>
     <w:rsid w:val="00D447FA"/>
     <w:rsid w:val="00F858DE"/>
@@ -28428,10 +28378,6 @@
     <w:semiHidden/>
     <w:unhideWhenUsed/>
   </w:style>
-  <w:style w:type="paragraph" w:customStyle="1" w:styleId="ED327CABD5A948A6ACE43F72E20FEFBC">
-    <w:name w:val="ED327CABD5A948A6ACE43F72E20FEFBC"/>
-    <w:rsid w:val="002F00CE"/>
-  </w:style>
   <w:style w:type="paragraph" w:customStyle="1" w:styleId="8118726D074346BB9EA5643D0FAE4E81">
     <w:name w:val="8118726D074346BB9EA5643D0FAE4E81"/>
     <w:rsid w:val="002F00CE"/>
@@ -28754,39 +28700,6 @@
 </file>
 
 <file path=customXml/item1.xml><?xml version="1.0" encoding="utf-8"?>
-<b:Sources xmlns:b="http://schemas.openxmlformats.org/officeDocument/2006/bibliography" xmlns="http://schemas.openxmlformats.org/officeDocument/2006/bibliography" SelectedStyle="\APASixthEditionOfficeOnline.xsl" StyleName="APA" Version="6"/>
-</file>
-
-<file path=customXml/item2.xml><?xml version="1.0" encoding="utf-8"?>
-<p:properties xmlns:p="http://schemas.microsoft.com/office/2006/metadata/properties" xmlns:xsi="http://www.w3.org/2001/XMLSchema-instance" xmlns:pc="http://schemas.microsoft.com/office/infopath/2007/PartnerControls">
-  <documentManagement>
-    <_ip_UnifiedCompliancePolicyUIAction xmlns="http://schemas.microsoft.com/sharepoint/v3" xsi:nil="true"/>
-    <Image xmlns="71af3243-3dd4-4a8d-8c0d-dd76da1f02a5">
-      <Url xsi:nil="true"/>
-      <Description xsi:nil="true"/>
-    </Image>
-    <Status xmlns="71af3243-3dd4-4a8d-8c0d-dd76da1f02a5">Not started</Status>
-    <Background xmlns="71af3243-3dd4-4a8d-8c0d-dd76da1f02a5">false</Background>
-    <_ip_UnifiedCompliancePolicyProperties xmlns="http://schemas.microsoft.com/sharepoint/v3" xsi:nil="true"/>
-    <ImageTagsTaxHTField xmlns="71af3243-3dd4-4a8d-8c0d-dd76da1f02a5">
-      <Terms xmlns="http://schemas.microsoft.com/office/infopath/2007/PartnerControls"/>
-    </ImageTagsTaxHTField>
-    <TaxCatchAll xmlns="230e9df3-be65-4c73-a93b-d1236ebd677e" xsi:nil="true"/>
-    <MediaServiceKeyPoints xmlns="71af3243-3dd4-4a8d-8c0d-dd76da1f02a5" xsi:nil="true"/>
-  </documentManagement>
-</p:properties>
-</file>
-
-<file path=customXml/item3.xml><?xml version="1.0" encoding="utf-8"?>
-<?mso-contentType ?>
-<FormTemplates xmlns="http://schemas.microsoft.com/sharepoint/v3/contenttype/forms">
-  <Display>DocumentLibraryForm</Display>
-  <Edit>DocumentLibraryForm</Edit>
-  <New>DocumentLibraryForm</New>
-</FormTemplates>
-</file>
-
-<file path=customXml/item4.xml><?xml version="1.0" encoding="utf-8"?>
 <ct:contentTypeSchema xmlns:ct="http://schemas.microsoft.com/office/2006/metadata/contentType" xmlns:ma="http://schemas.microsoft.com/office/2006/metadata/properties/metaAttributes" ct:_="" ma:_="" ma:contentTypeName="Document" ma:contentTypeID="0x01010079F111ED35F8CC479449609E8A0923A6" ma:contentTypeVersion="26" ma:contentTypeDescription="Create a new document." ma:contentTypeScope="" ma:versionID="ac37c1753acd5e330d2062ccec26ea66">
   <xsd:schema xmlns:xsd="http://www.w3.org/2001/XMLSchema" xmlns:xs="http://www.w3.org/2001/XMLSchema" xmlns:p="http://schemas.microsoft.com/office/2006/metadata/properties" xmlns:ns1="http://schemas.microsoft.com/sharepoint/v3" xmlns:ns2="71af3243-3dd4-4a8d-8c0d-dd76da1f02a5" xmlns:ns3="16c05727-aa75-4e4a-9b5f-8a80a1165891" xmlns:ns4="230e9df3-be65-4c73-a93b-d1236ebd677e" targetNamespace="http://schemas.microsoft.com/office/2006/metadata/properties" ma:root="true" ma:fieldsID="3b340c7101c92c5120abd06486f94548" ns1:_="" ns2:_="" ns3:_="" ns4:_="">
     <xsd:import namespace="http://schemas.microsoft.com/sharepoint/v3"/>
@@ -29086,35 +28999,40 @@
 </ct:contentTypeSchema>
 </file>
 
-<file path=customXml/itemProps1.xml><?xml version="1.0" encoding="utf-8"?>
-<ds:datastoreItem xmlns:ds="http://schemas.openxmlformats.org/officeDocument/2006/customXml" ds:itemID="{B690CEF4-07C7-4C0C-A6BB-7328017E8EDA}">
-  <ds:schemaRefs>
-    <ds:schemaRef ds:uri="http://schemas.openxmlformats.org/officeDocument/2006/bibliography"/>
-  </ds:schemaRefs>
-</ds:datastoreItem>
+<file path=customXml/item2.xml><?xml version="1.0" encoding="utf-8"?>
+<?mso-contentType ?>
+<FormTemplates xmlns="http://schemas.microsoft.com/sharepoint/v3/contenttype/forms">
+  <Display>DocumentLibraryForm</Display>
+  <Edit>DocumentLibraryForm</Edit>
+  <New>DocumentLibraryForm</New>
+</FormTemplates>
 </file>
 
-<file path=customXml/itemProps2.xml><?xml version="1.0" encoding="utf-8"?>
-<ds:datastoreItem xmlns:ds="http://schemas.openxmlformats.org/officeDocument/2006/customXml" ds:itemID="{A9893E80-0AB2-4C42-8D6E-F0C64251EDE9}">
-  <ds:schemaRefs>
-    <ds:schemaRef ds:uri="http://schemas.microsoft.com/office/2006/metadata/properties"/>
-    <ds:schemaRef ds:uri="http://schemas.microsoft.com/office/infopath/2007/PartnerControls"/>
-    <ds:schemaRef ds:uri="http://schemas.microsoft.com/sharepoint/v3"/>
-    <ds:schemaRef ds:uri="71af3243-3dd4-4a8d-8c0d-dd76da1f02a5"/>
-    <ds:schemaRef ds:uri="230e9df3-be65-4c73-a93b-d1236ebd677e"/>
-  </ds:schemaRefs>
-</ds:datastoreItem>
+<file path=customXml/item3.xml><?xml version="1.0" encoding="utf-8"?>
+<p:properties xmlns:p="http://schemas.microsoft.com/office/2006/metadata/properties" xmlns:xsi="http://www.w3.org/2001/XMLSchema-instance" xmlns:pc="http://schemas.microsoft.com/office/infopath/2007/PartnerControls">
+  <documentManagement>
+    <_ip_UnifiedCompliancePolicyUIAction xmlns="http://schemas.microsoft.com/sharepoint/v3" xsi:nil="true"/>
+    <Image xmlns="71af3243-3dd4-4a8d-8c0d-dd76da1f02a5">
+      <Url xsi:nil="true"/>
+      <Description xsi:nil="true"/>
+    </Image>
+    <Status xmlns="71af3243-3dd4-4a8d-8c0d-dd76da1f02a5">Not started</Status>
+    <Background xmlns="71af3243-3dd4-4a8d-8c0d-dd76da1f02a5">false</Background>
+    <_ip_UnifiedCompliancePolicyProperties xmlns="http://schemas.microsoft.com/sharepoint/v3" xsi:nil="true"/>
+    <ImageTagsTaxHTField xmlns="71af3243-3dd4-4a8d-8c0d-dd76da1f02a5">
+      <Terms xmlns="http://schemas.microsoft.com/office/infopath/2007/PartnerControls"/>
+    </ImageTagsTaxHTField>
+    <TaxCatchAll xmlns="230e9df3-be65-4c73-a93b-d1236ebd677e" xsi:nil="true"/>
+    <MediaServiceKeyPoints xmlns="71af3243-3dd4-4a8d-8c0d-dd76da1f02a5" xsi:nil="true"/>
+  </documentManagement>
+</p:properties>
 </file>
 
-<file path=customXml/itemProps3.xml><?xml version="1.0" encoding="utf-8"?>
-<ds:datastoreItem xmlns:ds="http://schemas.openxmlformats.org/officeDocument/2006/customXml" ds:itemID="{AABE5AEB-BD32-46FB-B4E8-5C314C3FA503}">
-  <ds:schemaRefs>
-    <ds:schemaRef ds:uri="http://schemas.microsoft.com/sharepoint/v3/contenttype/forms"/>
-  </ds:schemaRefs>
-</ds:datastoreItem>
+<file path=customXml/item4.xml><?xml version="1.0" encoding="utf-8"?>
+<b:Sources xmlns:b="http://schemas.openxmlformats.org/officeDocument/2006/bibliography" xmlns="http://schemas.openxmlformats.org/officeDocument/2006/bibliography" SelectedStyle="\APASixthEditionOfficeOnline.xsl" StyleName="APA" Version="6"/>
 </file>
 
-<file path=customXml/itemProps4.xml><?xml version="1.0" encoding="utf-8"?>
+<file path=customXml/itemProps1.xml><?xml version="1.0" encoding="utf-8"?>
 <ds:datastoreItem xmlns:ds="http://schemas.openxmlformats.org/officeDocument/2006/customXml" ds:itemID="{46268ACC-32FC-4261-BF80-5F6DE34E1C11}">
   <ds:schemaRefs>
     <ds:schemaRef ds:uri="http://schemas.microsoft.com/office/2006/metadata/contentType"/>
@@ -29135,6 +29053,34 @@
 </ds:datastoreItem>
 </file>
 
+<file path=customXml/itemProps2.xml><?xml version="1.0" encoding="utf-8"?>
+<ds:datastoreItem xmlns:ds="http://schemas.openxmlformats.org/officeDocument/2006/customXml" ds:itemID="{AABE5AEB-BD32-46FB-B4E8-5C314C3FA503}">
+  <ds:schemaRefs>
+    <ds:schemaRef ds:uri="http://schemas.microsoft.com/sharepoint/v3/contenttype/forms"/>
+  </ds:schemaRefs>
+</ds:datastoreItem>
+</file>
+
+<file path=customXml/itemProps3.xml><?xml version="1.0" encoding="utf-8"?>
+<ds:datastoreItem xmlns:ds="http://schemas.openxmlformats.org/officeDocument/2006/customXml" ds:itemID="{A9893E80-0AB2-4C42-8D6E-F0C64251EDE9}">
+  <ds:schemaRefs>
+    <ds:schemaRef ds:uri="http://schemas.microsoft.com/office/2006/metadata/properties"/>
+    <ds:schemaRef ds:uri="http://schemas.microsoft.com/office/infopath/2007/PartnerControls"/>
+    <ds:schemaRef ds:uri="http://schemas.microsoft.com/sharepoint/v3"/>
+    <ds:schemaRef ds:uri="71af3243-3dd4-4a8d-8c0d-dd76da1f02a5"/>
+    <ds:schemaRef ds:uri="230e9df3-be65-4c73-a93b-d1236ebd677e"/>
+  </ds:schemaRefs>
+</ds:datastoreItem>
+</file>
+
+<file path=customXml/itemProps4.xml><?xml version="1.0" encoding="utf-8"?>
+<ds:datastoreItem xmlns:ds="http://schemas.openxmlformats.org/officeDocument/2006/customXml" ds:itemID="{B690CEF4-07C7-4C0C-A6BB-7328017E8EDA}">
+  <ds:schemaRefs>
+    <ds:schemaRef ds:uri="http://schemas.openxmlformats.org/officeDocument/2006/bibliography"/>
+  </ds:schemaRefs>
+</ds:datastoreItem>
+</file>
+
 <file path=docMetadata/LabelInfo.xml><?xml version="1.0" encoding="utf-8"?>
 <clbl:labelList xmlns:clbl="http://schemas.microsoft.com/office/2020/mipLabelMetadata"/>
 </file>
</xml_diff>

<commit_message>
feat: started on MultiClock accomplishment statements
</commit_message>
<xml_diff>
--- a/Master Resume.docx
+++ b/Master Resume.docx
@@ -195,10 +195,16 @@
         <w:t xml:space="preserve">Familiar with basic system </w:t>
       </w:r>
       <w:r>
-        <w:t xml:space="preserve">design patterns </w:t>
+        <w:t xml:space="preserve">design </w:t>
       </w:r>
       <w:r>
-        <w:t>from engineering a multiplayer game timer app with a 3-tier architecture.</w:t>
+        <w:t xml:space="preserve">from engineering a multiplayer </w:t>
+      </w:r>
+      <w:r>
+        <w:t xml:space="preserve">chess clock </w:t>
+      </w:r>
+      <w:r>
+        <w:t>app with a 3-tier architecture.</w:t>
       </w:r>
     </w:p>
     <w:p>
@@ -206,7 +212,31 @@
         <w:pStyle w:val="ListBullet"/>
       </w:pPr>
       <w:r>
-        <w:t>Clear documentation skills shown by contributing descriptions for settings in the VSCode open-source project.</w:t>
+        <w:t xml:space="preserve">Clear documentation skills </w:t>
+      </w:r>
+      <w:r>
+        <w:t xml:space="preserve">demonstrated through </w:t>
+      </w:r>
+      <w:r>
+        <w:t>open-source</w:t>
+      </w:r>
+      <w:r>
+        <w:t xml:space="preserve"> contributions</w:t>
+      </w:r>
+      <w:r>
+        <w:t xml:space="preserve"> </w:t>
+      </w:r>
+      <w:r>
+        <w:t xml:space="preserve">to </w:t>
+      </w:r>
+      <w:r>
+        <w:t xml:space="preserve">the VSCode </w:t>
+      </w:r>
+      <w:r>
+        <w:t>user documentation</w:t>
+      </w:r>
+      <w:r>
+        <w:t>.</w:t>
       </w:r>
     </w:p>
     <w:p>
@@ -538,137 +568,80 @@
         </w:tabs>
         <w:jc w:val="both"/>
       </w:pPr>
-      <w:sdt>
-        <w:sdtPr>
-          <w:id w:val="1485742045"/>
-          <w:placeholder>
-            <w:docPart w:val="99261CE7649640CF89BFD300E368BD81"/>
-          </w:placeholder>
-          <w:temporary/>
-          <w:showingPlcHdr/>
-          <w15:appearance w15:val="hidden"/>
-        </w:sdtPr>
-        <w:sdtContent>
-          <w:r>
-            <w:t>FlueroGen | Data Scientist </w:t>
-          </w:r>
-        </w:sdtContent>
-      </w:sdt>
+      <w:hyperlink r:id="rId13" w:history="1">
+        <w:r>
+          <w:rPr>
+            <w:rStyle w:val="Hyperlink"/>
+          </w:rPr>
+          <w:t>MultiClock</w:t>
+        </w:r>
+      </w:hyperlink>
       <w:r>
+        <w:t xml:space="preserve"> - Multiplayer </w:t>
+      </w:r>
+      <w:r>
+        <w:t xml:space="preserve">Chess Clock </w:t>
+      </w:r>
+      <w:r>
+        <w:t xml:space="preserve">| </w:t>
+      </w:r>
+      <w:r>
+        <w:rPr>
+          <w:b w:val="0"/>
+          <w:bCs/>
+          <w:i/>
+          <w:iCs/>
+        </w:rPr>
+        <w:t>MERN, Tailwind, NGINX, Docker, Linux, AWS, GitHub CI/CD</w:t>
+      </w:r>
+      <w:r>
+        <w:rPr>
+          <w:b w:val="0"/>
+          <w:bCs/>
+          <w:i/>
+          <w:iCs/>
+        </w:rPr>
         <w:tab/>
       </w:r>
-      <w:sdt>
-        <w:sdtPr>
-          <w:id w:val="-439843181"/>
-          <w:placeholder>
-            <w:docPart w:val="CC03AF42D45D4A639414A996C62C11A9"/>
-          </w:placeholder>
-          <w:temporary/>
-          <w:showingPlcHdr/>
-          <w15:appearance w15:val="hidden"/>
-        </w:sdtPr>
-        <w:sdtContent>
-          <w:r>
-            <w:t>20XX – 20XX</w:t>
-          </w:r>
-        </w:sdtContent>
-      </w:sdt>
+      <w:r>
+        <w:t>May 2024</w:t>
+      </w:r>
     </w:p>
     <w:p>
       <w:pPr>
         <w:pStyle w:val="ListBullet"/>
       </w:pPr>
-      <w:sdt>
-        <w:sdtPr>
-          <w:id w:val="-1933806623"/>
-          <w:placeholder>
-            <w:docPart w:val="AC237E94D3204CA880467C5F17C0F9F9"/>
-          </w:placeholder>
-          <w:temporary/>
-          <w:showingPlcHdr/>
-          <w15:appearance w15:val="hidden"/>
-        </w:sdtPr>
-        <w:sdtContent>
-          <w:r>
-            <w:t>Increased customer retention by 20%</w:t>
-          </w:r>
-        </w:sdtContent>
-      </w:sdt>
+      <w:r>
+        <w:t xml:space="preserve">Developed a </w:t>
+      </w:r>
+      <w:r>
+        <w:t>full stack</w:t>
+      </w:r>
+      <w:r>
+        <w:t xml:space="preserve"> web app using React for the frontend, Node and Express for the backend, and MongoDB for the database, resulting in an easy-to-use tool that allows multiplayer board game players to use a timer.</w:t>
+      </w:r>
     </w:p>
     <w:p>
       <w:pPr>
         <w:pStyle w:val="ListBullet"/>
       </w:pPr>
-      <w:sdt>
-        <w:sdtPr>
-          <w:id w:val="-264459476"/>
-          <w:placeholder>
-            <w:docPart w:val="3539B99AC534435087E1B31251C9A568"/>
-          </w:placeholder>
-          <w:temporary/>
-          <w:showingPlcHdr/>
-          <w15:appearance w15:val="hidden"/>
-        </w:sdtPr>
-        <w:sdtContent>
-          <w:r>
-            <w:t>Reduced fraudulent charges by 50%</w:t>
-          </w:r>
-        </w:sdtContent>
-      </w:sdt>
+      <w:r>
+        <w:t>Containerized each layer of the application with Docker, allowing for individual scaling of each component.</w:t>
+      </w:r>
     </w:p>
     <w:p>
       <w:pPr>
         <w:pStyle w:val="ListBullet"/>
       </w:pPr>
-      <w:sdt>
-        <w:sdtPr>
-          <w:id w:val="620120070"/>
-          <w:placeholder>
-            <w:docPart w:val="45DE9E02012046AAAFEF84F64497B46C"/>
-          </w:placeholder>
-          <w:temporary/>
-          <w:showingPlcHdr/>
-          <w15:appearance w15:val="hidden"/>
-        </w:sdtPr>
-        <w:sdtContent>
-          <w:r>
-            <w:t>Improved product recommendations</w:t>
-          </w:r>
-          <w:r>
-            <w:t xml:space="preserve"> and</w:t>
-          </w:r>
-          <w:r>
-            <w:t xml:space="preserve"> increased sales</w:t>
-          </w:r>
-        </w:sdtContent>
-      </w:sdt>
-    </w:p>
-    <w:p>
-      <w:pPr>
-        <w:pStyle w:val="ListBullet"/>
-      </w:pPr>
-      <w:sdt>
-        <w:sdtPr>
-          <w:id w:val="823330532"/>
-          <w:placeholder>
-            <w:docPart w:val="93ABB4C057594EF8882F14A9FD17E029"/>
-          </w:placeholder>
-          <w:temporary/>
-          <w:showingPlcHdr/>
-          <w15:appearance w15:val="hidden"/>
-        </w:sdtPr>
-        <w:sdtContent>
-          <w:r>
-            <w:t>Drove business decisions</w:t>
-          </w:r>
-          <w:r>
-            <w:t xml:space="preserve"> and</w:t>
-          </w:r>
-          <w:r>
-            <w:t xml:space="preserve"> reduced operational costs</w:t>
-          </w:r>
-        </w:sdtContent>
-      </w:sdt>
+      <w:r>
+        <w:t xml:space="preserve">Deployed the application on AWS using a Linux VM and configured NGINX as a reverse proxy, achieving HTTPS </w:t>
+      </w:r>
+      <w:r>
+        <w:t>encryption,</w:t>
+      </w:r>
+      <w:r>
+        <w:t xml:space="preserve"> and ensuring secure, reliable access for users.</w:t>
+      </w:r>
     </w:p>
     <w:p>
       <w:pPr>
@@ -806,12 +779,12 @@
       </w:sdt>
     </w:p>
     <w:sectPr>
-      <w:headerReference w:type="even" r:id="rId13"/>
-      <w:headerReference w:type="default" r:id="rId14"/>
-      <w:footerReference w:type="even" r:id="rId15"/>
-      <w:footerReference w:type="default" r:id="rId16"/>
-      <w:headerReference w:type="first" r:id="rId17"/>
-      <w:footerReference w:type="first" r:id="rId18"/>
+      <w:headerReference w:type="even" r:id="rId14"/>
+      <w:headerReference w:type="default" r:id="rId15"/>
+      <w:footerReference w:type="even" r:id="rId16"/>
+      <w:footerReference w:type="default" r:id="rId17"/>
+      <w:headerReference w:type="first" r:id="rId18"/>
+      <w:footerReference w:type="first" r:id="rId19"/>
       <w:pgSz w:w="12240" w:h="15840"/>
       <w:pgMar w:top="720" w:right="720" w:bottom="720" w:left="720" w:header="576" w:footer="288" w:gutter="0"/>
       <w:pgNumType w:start="1"/>
@@ -1130,7 +1103,6 @@
     <w:lvl w:ilvl="0">
       <w:start w:val="1"/>
       <w:numFmt w:val="bullet"/>
-      <w:pStyle w:val="ListBullet"/>
       <w:lvlText w:val="·"/>
       <w:lvlJc w:val="left"/>
       <w:pPr>
@@ -1145,6 +1117,119 @@
     </w:lvl>
   </w:abstractNum>
   <w:abstractNum w:abstractNumId="10" w15:restartNumberingAfterBreak="0">
+    <w:nsid w:val="04752382"/>
+    <w:multiLevelType w:val="hybridMultilevel"/>
+    <w:tmpl w:val="FB989682"/>
+    <w:lvl w:ilvl="0" w:tplc="10090001">
+      <w:start w:val="1"/>
+      <w:numFmt w:val="bullet"/>
+      <w:lvlText w:val=""/>
+      <w:lvlJc w:val="left"/>
+      <w:pPr>
+        <w:ind w:left="720" w:hanging="360"/>
+      </w:pPr>
+      <w:rPr>
+        <w:rFonts w:ascii="Symbol" w:hAnsi="Symbol" w:hint="default"/>
+      </w:rPr>
+    </w:lvl>
+    <w:lvl w:ilvl="1" w:tplc="10090003" w:tentative="1">
+      <w:start w:val="1"/>
+      <w:numFmt w:val="bullet"/>
+      <w:lvlText w:val="o"/>
+      <w:lvlJc w:val="left"/>
+      <w:pPr>
+        <w:ind w:left="1440" w:hanging="360"/>
+      </w:pPr>
+      <w:rPr>
+        <w:rFonts w:ascii="Courier New" w:hAnsi="Courier New" w:cs="Courier New" w:hint="default"/>
+      </w:rPr>
+    </w:lvl>
+    <w:lvl w:ilvl="2" w:tplc="10090005" w:tentative="1">
+      <w:start w:val="1"/>
+      <w:numFmt w:val="bullet"/>
+      <w:lvlText w:val=""/>
+      <w:lvlJc w:val="left"/>
+      <w:pPr>
+        <w:ind w:left="2160" w:hanging="360"/>
+      </w:pPr>
+      <w:rPr>
+        <w:rFonts w:ascii="Wingdings" w:hAnsi="Wingdings" w:hint="default"/>
+      </w:rPr>
+    </w:lvl>
+    <w:lvl w:ilvl="3" w:tplc="10090001" w:tentative="1">
+      <w:start w:val="1"/>
+      <w:numFmt w:val="bullet"/>
+      <w:lvlText w:val=""/>
+      <w:lvlJc w:val="left"/>
+      <w:pPr>
+        <w:ind w:left="2880" w:hanging="360"/>
+      </w:pPr>
+      <w:rPr>
+        <w:rFonts w:ascii="Symbol" w:hAnsi="Symbol" w:hint="default"/>
+      </w:rPr>
+    </w:lvl>
+    <w:lvl w:ilvl="4" w:tplc="10090003" w:tentative="1">
+      <w:start w:val="1"/>
+      <w:numFmt w:val="bullet"/>
+      <w:lvlText w:val="o"/>
+      <w:lvlJc w:val="left"/>
+      <w:pPr>
+        <w:ind w:left="3600" w:hanging="360"/>
+      </w:pPr>
+      <w:rPr>
+        <w:rFonts w:ascii="Courier New" w:hAnsi="Courier New" w:cs="Courier New" w:hint="default"/>
+      </w:rPr>
+    </w:lvl>
+    <w:lvl w:ilvl="5" w:tplc="10090005" w:tentative="1">
+      <w:start w:val="1"/>
+      <w:numFmt w:val="bullet"/>
+      <w:lvlText w:val=""/>
+      <w:lvlJc w:val="left"/>
+      <w:pPr>
+        <w:ind w:left="4320" w:hanging="360"/>
+      </w:pPr>
+      <w:rPr>
+        <w:rFonts w:ascii="Wingdings" w:hAnsi="Wingdings" w:hint="default"/>
+      </w:rPr>
+    </w:lvl>
+    <w:lvl w:ilvl="6" w:tplc="10090001" w:tentative="1">
+      <w:start w:val="1"/>
+      <w:numFmt w:val="bullet"/>
+      <w:lvlText w:val=""/>
+      <w:lvlJc w:val="left"/>
+      <w:pPr>
+        <w:ind w:left="5040" w:hanging="360"/>
+      </w:pPr>
+      <w:rPr>
+        <w:rFonts w:ascii="Symbol" w:hAnsi="Symbol" w:hint="default"/>
+      </w:rPr>
+    </w:lvl>
+    <w:lvl w:ilvl="7" w:tplc="10090003" w:tentative="1">
+      <w:start w:val="1"/>
+      <w:numFmt w:val="bullet"/>
+      <w:lvlText w:val="o"/>
+      <w:lvlJc w:val="left"/>
+      <w:pPr>
+        <w:ind w:left="5760" w:hanging="360"/>
+      </w:pPr>
+      <w:rPr>
+        <w:rFonts w:ascii="Courier New" w:hAnsi="Courier New" w:cs="Courier New" w:hint="default"/>
+      </w:rPr>
+    </w:lvl>
+    <w:lvl w:ilvl="8" w:tplc="10090005" w:tentative="1">
+      <w:start w:val="1"/>
+      <w:numFmt w:val="bullet"/>
+      <w:lvlText w:val=""/>
+      <w:lvlJc w:val="left"/>
+      <w:pPr>
+        <w:ind w:left="6480" w:hanging="360"/>
+      </w:pPr>
+      <w:rPr>
+        <w:rFonts w:ascii="Wingdings" w:hAnsi="Wingdings" w:hint="default"/>
+      </w:rPr>
+    </w:lvl>
+  </w:abstractNum>
+  <w:abstractNum w:abstractNumId="11" w15:restartNumberingAfterBreak="0">
     <w:nsid w:val="39D60330"/>
     <w:multiLevelType w:val="multilevel"/>
     <w:tmpl w:val="7B501950"/>
@@ -1267,7 +1352,7 @@
       </w:rPr>
     </w:lvl>
   </w:abstractNum>
-  <w:abstractNum w:abstractNumId="11" w15:restartNumberingAfterBreak="0">
+  <w:abstractNum w:abstractNumId="12" w15:restartNumberingAfterBreak="0">
     <w:nsid w:val="50702048"/>
     <w:multiLevelType w:val="hybridMultilevel"/>
     <w:tmpl w:val="658AB4F0"/>
@@ -1429,10 +1514,10 @@
     <w:abstractNumId w:val="0"/>
   </w:num>
   <w:num w:numId="14" w16cid:durableId="331106266">
-    <w:abstractNumId w:val="10"/>
+    <w:abstractNumId w:val="11"/>
   </w:num>
   <w:num w:numId="15" w16cid:durableId="94441604">
-    <w:abstractNumId w:val="10"/>
+    <w:abstractNumId w:val="11"/>
     <w:lvlOverride w:ilvl="0">
       <w:lvl w:ilvl="0">
         <w:start w:val="1"/>
@@ -1571,7 +1656,7 @@
     </w:lvlOverride>
   </w:num>
   <w:num w:numId="16" w16cid:durableId="1086879013">
-    <w:abstractNumId w:val="10"/>
+    <w:abstractNumId w:val="11"/>
     <w:lvlOverride w:ilvl="0">
       <w:lvl w:ilvl="0">
         <w:start w:val="1"/>
@@ -1710,7 +1795,7 @@
     </w:lvlOverride>
   </w:num>
   <w:num w:numId="17" w16cid:durableId="917131399">
-    <w:abstractNumId w:val="10"/>
+    <w:abstractNumId w:val="11"/>
     <w:lvlOverride w:ilvl="0">
       <w:lvl w:ilvl="0">
         <w:start w:val="1"/>
@@ -1849,7 +1934,7 @@
     </w:lvlOverride>
   </w:num>
   <w:num w:numId="18" w16cid:durableId="1550801266">
-    <w:abstractNumId w:val="10"/>
+    <w:abstractNumId w:val="11"/>
     <w:lvlOverride w:ilvl="0">
       <w:lvl w:ilvl="0">
         <w:start w:val="1"/>
@@ -1988,7 +2073,10 @@
     </w:lvlOverride>
   </w:num>
   <w:num w:numId="19" w16cid:durableId="1796757294">
-    <w:abstractNumId w:val="11"/>
+    <w:abstractNumId w:val="12"/>
+  </w:num>
+  <w:num w:numId="20" w16cid:durableId="557791128">
+    <w:abstractNumId w:val="10"/>
   </w:num>
 </w:numbering>
 </file>
@@ -27444,168 +27532,6 @@
     </w:docPart>
     <w:docPart>
       <w:docPartPr>
-        <w:name w:val="99261CE7649640CF89BFD300E368BD81"/>
-        <w:category>
-          <w:name w:val="General"/>
-          <w:gallery w:val="placeholder"/>
-        </w:category>
-        <w:types>
-          <w:type w:val="bbPlcHdr"/>
-        </w:types>
-        <w:behaviors>
-          <w:behavior w:val="content"/>
-        </w:behaviors>
-        <w:guid w:val="{C0F4A4C2-74CA-453C-9C52-FD4523C40855}"/>
-      </w:docPartPr>
-      <w:docPartBody>
-        <w:p>
-          <w:pPr>
-            <w:pStyle w:val="99261CE7649640CF89BFD300E368BD81"/>
-          </w:pPr>
-          <w:r>
-            <w:t>FlueroGen | Data Scientist </w:t>
-          </w:r>
-        </w:p>
-      </w:docPartBody>
-    </w:docPart>
-    <w:docPart>
-      <w:docPartPr>
-        <w:name w:val="CC03AF42D45D4A639414A996C62C11A9"/>
-        <w:category>
-          <w:name w:val="General"/>
-          <w:gallery w:val="placeholder"/>
-        </w:category>
-        <w:types>
-          <w:type w:val="bbPlcHdr"/>
-        </w:types>
-        <w:behaviors>
-          <w:behavior w:val="content"/>
-        </w:behaviors>
-        <w:guid w:val="{8C05C55B-5C9C-4F57-AC4C-7379EF9C5CD8}"/>
-      </w:docPartPr>
-      <w:docPartBody>
-        <w:p>
-          <w:pPr>
-            <w:pStyle w:val="CC03AF42D45D4A639414A996C62C11A9"/>
-          </w:pPr>
-          <w:r>
-            <w:t>20XX – 20XX</w:t>
-          </w:r>
-        </w:p>
-      </w:docPartBody>
-    </w:docPart>
-    <w:docPart>
-      <w:docPartPr>
-        <w:name w:val="AC237E94D3204CA880467C5F17C0F9F9"/>
-        <w:category>
-          <w:name w:val="General"/>
-          <w:gallery w:val="placeholder"/>
-        </w:category>
-        <w:types>
-          <w:type w:val="bbPlcHdr"/>
-        </w:types>
-        <w:behaviors>
-          <w:behavior w:val="content"/>
-        </w:behaviors>
-        <w:guid w:val="{A24502BB-129A-403F-97C0-DCDC57F9527A}"/>
-      </w:docPartPr>
-      <w:docPartBody>
-        <w:p>
-          <w:pPr>
-            <w:pStyle w:val="AC237E94D3204CA880467C5F17C0F9F9"/>
-          </w:pPr>
-          <w:r>
-            <w:t>Increased customer retention by 20%</w:t>
-          </w:r>
-        </w:p>
-      </w:docPartBody>
-    </w:docPart>
-    <w:docPart>
-      <w:docPartPr>
-        <w:name w:val="3539B99AC534435087E1B31251C9A568"/>
-        <w:category>
-          <w:name w:val="General"/>
-          <w:gallery w:val="placeholder"/>
-        </w:category>
-        <w:types>
-          <w:type w:val="bbPlcHdr"/>
-        </w:types>
-        <w:behaviors>
-          <w:behavior w:val="content"/>
-        </w:behaviors>
-        <w:guid w:val="{7FE12C11-C3D7-4880-9BF8-BDD321BBE14C}"/>
-      </w:docPartPr>
-      <w:docPartBody>
-        <w:p>
-          <w:pPr>
-            <w:pStyle w:val="3539B99AC534435087E1B31251C9A568"/>
-          </w:pPr>
-          <w:r>
-            <w:t>Reduced fraudulent charges by 50%</w:t>
-          </w:r>
-        </w:p>
-      </w:docPartBody>
-    </w:docPart>
-    <w:docPart>
-      <w:docPartPr>
-        <w:name w:val="45DE9E02012046AAAFEF84F64497B46C"/>
-        <w:category>
-          <w:name w:val="General"/>
-          <w:gallery w:val="placeholder"/>
-        </w:category>
-        <w:types>
-          <w:type w:val="bbPlcHdr"/>
-        </w:types>
-        <w:behaviors>
-          <w:behavior w:val="content"/>
-        </w:behaviors>
-        <w:guid w:val="{174446CF-B2EE-49AF-9DBF-1E5D3BB27DEC}"/>
-      </w:docPartPr>
-      <w:docPartBody>
-        <w:p>
-          <w:pPr>
-            <w:pStyle w:val="45DE9E02012046AAAFEF84F64497B46C"/>
-          </w:pPr>
-          <w:r>
-            <w:t>Improved product recommendations</w:t>
-          </w:r>
-          <w:r>
-            <w:t xml:space="preserve"> and</w:t>
-          </w:r>
-          <w:r>
-            <w:t xml:space="preserve"> increased sales</w:t>
-          </w:r>
-        </w:p>
-      </w:docPartBody>
-    </w:docPart>
-    <w:docPart>
-      <w:docPartPr>
-        <w:name w:val="93ABB4C057594EF8882F14A9FD17E029"/>
-        <w:category>
-          <w:name w:val="General"/>
-          <w:gallery w:val="placeholder"/>
-        </w:category>
-        <w:types>
-          <w:type w:val="bbPlcHdr"/>
-        </w:types>
-        <w:behaviors>
-          <w:behavior w:val="content"/>
-        </w:behaviors>
-        <w:guid w:val="{B817C9B4-14B2-42DD-A85E-37575F362E4E}"/>
-      </w:docPartPr>
-      <w:docPartBody>
-        <w:p>
-          <w:pPr>
-            <w:pStyle w:val="93ABB4C057594EF8882F14A9FD17E029"/>
-          </w:pPr>
-          <w:r>
-            <w:t>Drove business decisions and reduced operational costs</w:t>
-          </w:r>
-        </w:p>
-      </w:docPartBody>
-    </w:docPart>
-    <w:docPart>
-      <w:docPartPr>
         <w:name w:val="018731BE3A4749F39B1C88A51A4870EB"/>
         <w:category>
           <w:name w:val="General"/>
@@ -27927,6 +27853,8 @@
     <w:rsid w:val="00C01FEE"/>
     <w:rsid w:val="00D31DEB"/>
     <w:rsid w:val="00D447FA"/>
+    <w:rsid w:val="00E457A1"/>
+    <w:rsid w:val="00E86C27"/>
     <w:rsid w:val="00F858DE"/>
   </w:rsids>
   <m:mathPr>
@@ -28378,10 +28306,6 @@
     <w:semiHidden/>
     <w:unhideWhenUsed/>
   </w:style>
-  <w:style w:type="paragraph" w:customStyle="1" w:styleId="8118726D074346BB9EA5643D0FAE4E81">
-    <w:name w:val="8118726D074346BB9EA5643D0FAE4E81"/>
-    <w:rsid w:val="002F00CE"/>
-  </w:style>
   <w:style w:type="paragraph" w:customStyle="1" w:styleId="A616141EE1BE40D090097A7C46817EF3">
     <w:name w:val="A616141EE1BE40D090097A7C46817EF3"/>
   </w:style>
@@ -28700,6 +28624,39 @@
 </file>
 
 <file path=customXml/item1.xml><?xml version="1.0" encoding="utf-8"?>
+<b:Sources xmlns:b="http://schemas.openxmlformats.org/officeDocument/2006/bibliography" xmlns="http://schemas.openxmlformats.org/officeDocument/2006/bibliography" SelectedStyle="\APASixthEditionOfficeOnline.xsl" StyleName="APA" Version="6"/>
+</file>
+
+<file path=customXml/item2.xml><?xml version="1.0" encoding="utf-8"?>
+<p:properties xmlns:p="http://schemas.microsoft.com/office/2006/metadata/properties" xmlns:xsi="http://www.w3.org/2001/XMLSchema-instance" xmlns:pc="http://schemas.microsoft.com/office/infopath/2007/PartnerControls">
+  <documentManagement>
+    <_ip_UnifiedCompliancePolicyUIAction xmlns="http://schemas.microsoft.com/sharepoint/v3" xsi:nil="true"/>
+    <Image xmlns="71af3243-3dd4-4a8d-8c0d-dd76da1f02a5">
+      <Url xsi:nil="true"/>
+      <Description xsi:nil="true"/>
+    </Image>
+    <Status xmlns="71af3243-3dd4-4a8d-8c0d-dd76da1f02a5">Not started</Status>
+    <Background xmlns="71af3243-3dd4-4a8d-8c0d-dd76da1f02a5">false</Background>
+    <_ip_UnifiedCompliancePolicyProperties xmlns="http://schemas.microsoft.com/sharepoint/v3" xsi:nil="true"/>
+    <ImageTagsTaxHTField xmlns="71af3243-3dd4-4a8d-8c0d-dd76da1f02a5">
+      <Terms xmlns="http://schemas.microsoft.com/office/infopath/2007/PartnerControls"/>
+    </ImageTagsTaxHTField>
+    <TaxCatchAll xmlns="230e9df3-be65-4c73-a93b-d1236ebd677e" xsi:nil="true"/>
+    <MediaServiceKeyPoints xmlns="71af3243-3dd4-4a8d-8c0d-dd76da1f02a5" xsi:nil="true"/>
+  </documentManagement>
+</p:properties>
+</file>
+
+<file path=customXml/item3.xml><?xml version="1.0" encoding="utf-8"?>
+<?mso-contentType ?>
+<FormTemplates xmlns="http://schemas.microsoft.com/sharepoint/v3/contenttype/forms">
+  <Display>DocumentLibraryForm</Display>
+  <Edit>DocumentLibraryForm</Edit>
+  <New>DocumentLibraryForm</New>
+</FormTemplates>
+</file>
+
+<file path=customXml/item4.xml><?xml version="1.0" encoding="utf-8"?>
 <ct:contentTypeSchema xmlns:ct="http://schemas.microsoft.com/office/2006/metadata/contentType" xmlns:ma="http://schemas.microsoft.com/office/2006/metadata/properties/metaAttributes" ct:_="" ma:_="" ma:contentTypeName="Document" ma:contentTypeID="0x01010079F111ED35F8CC479449609E8A0923A6" ma:contentTypeVersion="26" ma:contentTypeDescription="Create a new document." ma:contentTypeScope="" ma:versionID="ac37c1753acd5e330d2062ccec26ea66">
   <xsd:schema xmlns:xsd="http://www.w3.org/2001/XMLSchema" xmlns:xs="http://www.w3.org/2001/XMLSchema" xmlns:p="http://schemas.microsoft.com/office/2006/metadata/properties" xmlns:ns1="http://schemas.microsoft.com/sharepoint/v3" xmlns:ns2="71af3243-3dd4-4a8d-8c0d-dd76da1f02a5" xmlns:ns3="16c05727-aa75-4e4a-9b5f-8a80a1165891" xmlns:ns4="230e9df3-be65-4c73-a93b-d1236ebd677e" targetNamespace="http://schemas.microsoft.com/office/2006/metadata/properties" ma:root="true" ma:fieldsID="3b340c7101c92c5120abd06486f94548" ns1:_="" ns2:_="" ns3:_="" ns4:_="">
     <xsd:import namespace="http://schemas.microsoft.com/sharepoint/v3"/>
@@ -28999,40 +28956,35 @@
 </ct:contentTypeSchema>
 </file>
 
-<file path=customXml/item2.xml><?xml version="1.0" encoding="utf-8"?>
-<?mso-contentType ?>
-<FormTemplates xmlns="http://schemas.microsoft.com/sharepoint/v3/contenttype/forms">
-  <Display>DocumentLibraryForm</Display>
-  <Edit>DocumentLibraryForm</Edit>
-  <New>DocumentLibraryForm</New>
-</FormTemplates>
+<file path=customXml/itemProps1.xml><?xml version="1.0" encoding="utf-8"?>
+<ds:datastoreItem xmlns:ds="http://schemas.openxmlformats.org/officeDocument/2006/customXml" ds:itemID="{B690CEF4-07C7-4C0C-A6BB-7328017E8EDA}">
+  <ds:schemaRefs>
+    <ds:schemaRef ds:uri="http://schemas.openxmlformats.org/officeDocument/2006/bibliography"/>
+  </ds:schemaRefs>
+</ds:datastoreItem>
 </file>
 
-<file path=customXml/item3.xml><?xml version="1.0" encoding="utf-8"?>
-<p:properties xmlns:p="http://schemas.microsoft.com/office/2006/metadata/properties" xmlns:xsi="http://www.w3.org/2001/XMLSchema-instance" xmlns:pc="http://schemas.microsoft.com/office/infopath/2007/PartnerControls">
-  <documentManagement>
-    <_ip_UnifiedCompliancePolicyUIAction xmlns="http://schemas.microsoft.com/sharepoint/v3" xsi:nil="true"/>
-    <Image xmlns="71af3243-3dd4-4a8d-8c0d-dd76da1f02a5">
-      <Url xsi:nil="true"/>
-      <Description xsi:nil="true"/>
-    </Image>
-    <Status xmlns="71af3243-3dd4-4a8d-8c0d-dd76da1f02a5">Not started</Status>
-    <Background xmlns="71af3243-3dd4-4a8d-8c0d-dd76da1f02a5">false</Background>
-    <_ip_UnifiedCompliancePolicyProperties xmlns="http://schemas.microsoft.com/sharepoint/v3" xsi:nil="true"/>
-    <ImageTagsTaxHTField xmlns="71af3243-3dd4-4a8d-8c0d-dd76da1f02a5">
-      <Terms xmlns="http://schemas.microsoft.com/office/infopath/2007/PartnerControls"/>
-    </ImageTagsTaxHTField>
-    <TaxCatchAll xmlns="230e9df3-be65-4c73-a93b-d1236ebd677e" xsi:nil="true"/>
-    <MediaServiceKeyPoints xmlns="71af3243-3dd4-4a8d-8c0d-dd76da1f02a5" xsi:nil="true"/>
-  </documentManagement>
-</p:properties>
+<file path=customXml/itemProps2.xml><?xml version="1.0" encoding="utf-8"?>
+<ds:datastoreItem xmlns:ds="http://schemas.openxmlformats.org/officeDocument/2006/customXml" ds:itemID="{A9893E80-0AB2-4C42-8D6E-F0C64251EDE9}">
+  <ds:schemaRefs>
+    <ds:schemaRef ds:uri="http://schemas.microsoft.com/office/2006/metadata/properties"/>
+    <ds:schemaRef ds:uri="http://schemas.microsoft.com/office/infopath/2007/PartnerControls"/>
+    <ds:schemaRef ds:uri="http://schemas.microsoft.com/sharepoint/v3"/>
+    <ds:schemaRef ds:uri="71af3243-3dd4-4a8d-8c0d-dd76da1f02a5"/>
+    <ds:schemaRef ds:uri="230e9df3-be65-4c73-a93b-d1236ebd677e"/>
+  </ds:schemaRefs>
+</ds:datastoreItem>
 </file>
 
-<file path=customXml/item4.xml><?xml version="1.0" encoding="utf-8"?>
-<b:Sources xmlns:b="http://schemas.openxmlformats.org/officeDocument/2006/bibliography" xmlns="http://schemas.openxmlformats.org/officeDocument/2006/bibliography" SelectedStyle="\APASixthEditionOfficeOnline.xsl" StyleName="APA" Version="6"/>
+<file path=customXml/itemProps3.xml><?xml version="1.0" encoding="utf-8"?>
+<ds:datastoreItem xmlns:ds="http://schemas.openxmlformats.org/officeDocument/2006/customXml" ds:itemID="{AABE5AEB-BD32-46FB-B4E8-5C314C3FA503}">
+  <ds:schemaRefs>
+    <ds:schemaRef ds:uri="http://schemas.microsoft.com/sharepoint/v3/contenttype/forms"/>
+  </ds:schemaRefs>
+</ds:datastoreItem>
 </file>
 
-<file path=customXml/itemProps1.xml><?xml version="1.0" encoding="utf-8"?>
+<file path=customXml/itemProps4.xml><?xml version="1.0" encoding="utf-8"?>
 <ds:datastoreItem xmlns:ds="http://schemas.openxmlformats.org/officeDocument/2006/customXml" ds:itemID="{46268ACC-32FC-4261-BF80-5F6DE34E1C11}">
   <ds:schemaRefs>
     <ds:schemaRef ds:uri="http://schemas.microsoft.com/office/2006/metadata/contentType"/>
@@ -29053,34 +29005,6 @@
 </ds:datastoreItem>
 </file>
 
-<file path=customXml/itemProps2.xml><?xml version="1.0" encoding="utf-8"?>
-<ds:datastoreItem xmlns:ds="http://schemas.openxmlformats.org/officeDocument/2006/customXml" ds:itemID="{AABE5AEB-BD32-46FB-B4E8-5C314C3FA503}">
-  <ds:schemaRefs>
-    <ds:schemaRef ds:uri="http://schemas.microsoft.com/sharepoint/v3/contenttype/forms"/>
-  </ds:schemaRefs>
-</ds:datastoreItem>
-</file>
-
-<file path=customXml/itemProps3.xml><?xml version="1.0" encoding="utf-8"?>
-<ds:datastoreItem xmlns:ds="http://schemas.openxmlformats.org/officeDocument/2006/customXml" ds:itemID="{A9893E80-0AB2-4C42-8D6E-F0C64251EDE9}">
-  <ds:schemaRefs>
-    <ds:schemaRef ds:uri="http://schemas.microsoft.com/office/2006/metadata/properties"/>
-    <ds:schemaRef ds:uri="http://schemas.microsoft.com/office/infopath/2007/PartnerControls"/>
-    <ds:schemaRef ds:uri="http://schemas.microsoft.com/sharepoint/v3"/>
-    <ds:schemaRef ds:uri="71af3243-3dd4-4a8d-8c0d-dd76da1f02a5"/>
-    <ds:schemaRef ds:uri="230e9df3-be65-4c73-a93b-d1236ebd677e"/>
-  </ds:schemaRefs>
-</ds:datastoreItem>
-</file>
-
-<file path=customXml/itemProps4.xml><?xml version="1.0" encoding="utf-8"?>
-<ds:datastoreItem xmlns:ds="http://schemas.openxmlformats.org/officeDocument/2006/customXml" ds:itemID="{B690CEF4-07C7-4C0C-A6BB-7328017E8EDA}">
-  <ds:schemaRefs>
-    <ds:schemaRef ds:uri="http://schemas.openxmlformats.org/officeDocument/2006/bibliography"/>
-  </ds:schemaRefs>
-</ds:datastoreItem>
-</file>
-
 <file path=docMetadata/LabelInfo.xml><?xml version="1.0" encoding="utf-8"?>
 <clbl:labelList xmlns:clbl="http://schemas.microsoft.com/office/2020/mipLabelMetadata"/>
 </file>
</xml_diff>

<commit_message>
feat: finished skills statements for Android Developer, Coop - F24
</commit_message>
<xml_diff>
--- a/Master Resume.docx
+++ b/Master Resume.docx
@@ -181,7 +181,7 @@
         <w:pStyle w:val="ListBullet"/>
       </w:pPr>
       <w:r>
-        <w:t>Proficient in Python, JavaScript/TypeScript, Java, C/C++, and PHP, developing apps such as a __________.</w:t>
+        <w:t>Proficient in Python, JavaScript/TypeScript, Java, C/C++, and PHP, developing apps such as __________.</w:t>
       </w:r>
     </w:p>
     <w:p>
@@ -215,19 +215,7 @@
         <w:t xml:space="preserve">Clear documentation skills </w:t>
       </w:r>
       <w:r>
-        <w:t xml:space="preserve">demonstrated through </w:t>
-      </w:r>
-      <w:r>
-        <w:t>open-source</w:t>
-      </w:r>
-      <w:r>
-        <w:t xml:space="preserve"> contributions</w:t>
-      </w:r>
-      <w:r>
-        <w:t xml:space="preserve"> </w:t>
-      </w:r>
-      <w:r>
-        <w:t xml:space="preserve">to </w:t>
+        <w:t xml:space="preserve">demonstrated through open-source contributions to </w:t>
       </w:r>
       <w:r>
         <w:t xml:space="preserve">the VSCode </w:t>
@@ -244,10 +232,32 @@
         <w:pStyle w:val="ListBullet"/>
       </w:pPr>
       <w:r>
-        <w:t>Meticulous</w:t>
+        <w:t xml:space="preserve">Skilled at writing </w:t>
       </w:r>
       <w:r>
-        <w:t xml:space="preserve"> in quality assurance, writing doc tests and unit tests for personal projects and school assignments.</w:t>
+        <w:t>clean</w:t>
+      </w:r>
+      <w:r>
+        <w:t xml:space="preserve"> </w:t>
+      </w:r>
+      <w:r>
+        <w:t>and easily understandable code (by peers and TAs), through U of T's software design course.</w:t>
+      </w:r>
+    </w:p>
+    <w:p>
+      <w:pPr>
+        <w:pStyle w:val="ListBullet"/>
+      </w:pPr>
+      <w:r>
+        <w:t>Detailed in quality assurance, writing unit tests for personal projects and school assignments using frameworks such as doctest, unittest, Jest, and JUnit.</w:t>
+      </w:r>
+    </w:p>
+    <w:p>
+      <w:pPr>
+        <w:pStyle w:val="ListBullet"/>
+      </w:pPr>
+      <w:r>
+        <w:t>Familiar with DevOps, using Docker and GitHub Actions to set up CI/CD pipelines in projects such as __________.</w:t>
       </w:r>
     </w:p>
     <w:p>
@@ -612,13 +622,7 @@
         <w:pStyle w:val="ListBullet"/>
       </w:pPr>
       <w:r>
-        <w:t xml:space="preserve">Developed a </w:t>
-      </w:r>
-      <w:r>
-        <w:t>full stack</w:t>
-      </w:r>
-      <w:r>
-        <w:t xml:space="preserve"> web app using React for the frontend, Node and Express for the backend, and MongoDB for the database, resulting in an easy-to-use tool that allows multiplayer board game players to use a timer.</w:t>
+        <w:t>Developed a full stack web app using React for the frontend, Node and Express for the backend, and MongoDB for the database, resulting in an easy-to-use tool that allows multiplayer board game players to use a timer.</w:t>
       </w:r>
     </w:p>
     <w:p>
@@ -27841,6 +27845,7 @@
   </w:compat>
   <w:rsids>
     <w:rsidRoot w:val="00530494"/>
+    <w:rsid w:val="000C521D"/>
     <w:rsid w:val="00184049"/>
     <w:rsid w:val="001B3357"/>
     <w:rsid w:val="00202E90"/>
@@ -27853,6 +27858,7 @@
     <w:rsid w:val="00C01FEE"/>
     <w:rsid w:val="00D31DEB"/>
     <w:rsid w:val="00D447FA"/>
+    <w:rsid w:val="00E37B20"/>
     <w:rsid w:val="00E457A1"/>
     <w:rsid w:val="00E86C27"/>
     <w:rsid w:val="00F858DE"/>
@@ -28316,24 +28322,6 @@
   <w:style w:type="paragraph" w:customStyle="1" w:styleId="1A838583EBE944368A5FFC13E9781FF7">
     <w:name w:val="1A838583EBE944368A5FFC13E9781FF7"/>
   </w:style>
-  <w:style w:type="paragraph" w:customStyle="1" w:styleId="99261CE7649640CF89BFD300E368BD81">
-    <w:name w:val="99261CE7649640CF89BFD300E368BD81"/>
-  </w:style>
-  <w:style w:type="paragraph" w:customStyle="1" w:styleId="CC03AF42D45D4A639414A996C62C11A9">
-    <w:name w:val="CC03AF42D45D4A639414A996C62C11A9"/>
-  </w:style>
-  <w:style w:type="paragraph" w:customStyle="1" w:styleId="AC237E94D3204CA880467C5F17C0F9F9">
-    <w:name w:val="AC237E94D3204CA880467C5F17C0F9F9"/>
-  </w:style>
-  <w:style w:type="paragraph" w:customStyle="1" w:styleId="3539B99AC534435087E1B31251C9A568">
-    <w:name w:val="3539B99AC534435087E1B31251C9A568"/>
-  </w:style>
-  <w:style w:type="paragraph" w:customStyle="1" w:styleId="45DE9E02012046AAAFEF84F64497B46C">
-    <w:name w:val="45DE9E02012046AAAFEF84F64497B46C"/>
-  </w:style>
-  <w:style w:type="paragraph" w:customStyle="1" w:styleId="93ABB4C057594EF8882F14A9FD17E029">
-    <w:name w:val="93ABB4C057594EF8882F14A9FD17E029"/>
-  </w:style>
   <w:style w:type="paragraph" w:customStyle="1" w:styleId="018731BE3A4749F39B1C88A51A4870EB">
     <w:name w:val="018731BE3A4749F39B1C88A51A4870EB"/>
   </w:style>
@@ -28624,39 +28612,6 @@
 </file>
 
 <file path=customXml/item1.xml><?xml version="1.0" encoding="utf-8"?>
-<b:Sources xmlns:b="http://schemas.openxmlformats.org/officeDocument/2006/bibliography" xmlns="http://schemas.openxmlformats.org/officeDocument/2006/bibliography" SelectedStyle="\APASixthEditionOfficeOnline.xsl" StyleName="APA" Version="6"/>
-</file>
-
-<file path=customXml/item2.xml><?xml version="1.0" encoding="utf-8"?>
-<p:properties xmlns:p="http://schemas.microsoft.com/office/2006/metadata/properties" xmlns:xsi="http://www.w3.org/2001/XMLSchema-instance" xmlns:pc="http://schemas.microsoft.com/office/infopath/2007/PartnerControls">
-  <documentManagement>
-    <_ip_UnifiedCompliancePolicyUIAction xmlns="http://schemas.microsoft.com/sharepoint/v3" xsi:nil="true"/>
-    <Image xmlns="71af3243-3dd4-4a8d-8c0d-dd76da1f02a5">
-      <Url xsi:nil="true"/>
-      <Description xsi:nil="true"/>
-    </Image>
-    <Status xmlns="71af3243-3dd4-4a8d-8c0d-dd76da1f02a5">Not started</Status>
-    <Background xmlns="71af3243-3dd4-4a8d-8c0d-dd76da1f02a5">false</Background>
-    <_ip_UnifiedCompliancePolicyProperties xmlns="http://schemas.microsoft.com/sharepoint/v3" xsi:nil="true"/>
-    <ImageTagsTaxHTField xmlns="71af3243-3dd4-4a8d-8c0d-dd76da1f02a5">
-      <Terms xmlns="http://schemas.microsoft.com/office/infopath/2007/PartnerControls"/>
-    </ImageTagsTaxHTField>
-    <TaxCatchAll xmlns="230e9df3-be65-4c73-a93b-d1236ebd677e" xsi:nil="true"/>
-    <MediaServiceKeyPoints xmlns="71af3243-3dd4-4a8d-8c0d-dd76da1f02a5" xsi:nil="true"/>
-  </documentManagement>
-</p:properties>
-</file>
-
-<file path=customXml/item3.xml><?xml version="1.0" encoding="utf-8"?>
-<?mso-contentType ?>
-<FormTemplates xmlns="http://schemas.microsoft.com/sharepoint/v3/contenttype/forms">
-  <Display>DocumentLibraryForm</Display>
-  <Edit>DocumentLibraryForm</Edit>
-  <New>DocumentLibraryForm</New>
-</FormTemplates>
-</file>
-
-<file path=customXml/item4.xml><?xml version="1.0" encoding="utf-8"?>
 <ct:contentTypeSchema xmlns:ct="http://schemas.microsoft.com/office/2006/metadata/contentType" xmlns:ma="http://schemas.microsoft.com/office/2006/metadata/properties/metaAttributes" ct:_="" ma:_="" ma:contentTypeName="Document" ma:contentTypeID="0x01010079F111ED35F8CC479449609E8A0923A6" ma:contentTypeVersion="26" ma:contentTypeDescription="Create a new document." ma:contentTypeScope="" ma:versionID="ac37c1753acd5e330d2062ccec26ea66">
   <xsd:schema xmlns:xsd="http://www.w3.org/2001/XMLSchema" xmlns:xs="http://www.w3.org/2001/XMLSchema" xmlns:p="http://schemas.microsoft.com/office/2006/metadata/properties" xmlns:ns1="http://schemas.microsoft.com/sharepoint/v3" xmlns:ns2="71af3243-3dd4-4a8d-8c0d-dd76da1f02a5" xmlns:ns3="16c05727-aa75-4e4a-9b5f-8a80a1165891" xmlns:ns4="230e9df3-be65-4c73-a93b-d1236ebd677e" targetNamespace="http://schemas.microsoft.com/office/2006/metadata/properties" ma:root="true" ma:fieldsID="3b340c7101c92c5120abd06486f94548" ns1:_="" ns2:_="" ns3:_="" ns4:_="">
     <xsd:import namespace="http://schemas.microsoft.com/sharepoint/v3"/>
@@ -28956,35 +28911,40 @@
 </ct:contentTypeSchema>
 </file>
 
-<file path=customXml/itemProps1.xml><?xml version="1.0" encoding="utf-8"?>
-<ds:datastoreItem xmlns:ds="http://schemas.openxmlformats.org/officeDocument/2006/customXml" ds:itemID="{B690CEF4-07C7-4C0C-A6BB-7328017E8EDA}">
-  <ds:schemaRefs>
-    <ds:schemaRef ds:uri="http://schemas.openxmlformats.org/officeDocument/2006/bibliography"/>
-  </ds:schemaRefs>
-</ds:datastoreItem>
+<file path=customXml/item2.xml><?xml version="1.0" encoding="utf-8"?>
+<?mso-contentType ?>
+<FormTemplates xmlns="http://schemas.microsoft.com/sharepoint/v3/contenttype/forms">
+  <Display>DocumentLibraryForm</Display>
+  <Edit>DocumentLibraryForm</Edit>
+  <New>DocumentLibraryForm</New>
+</FormTemplates>
 </file>
 
-<file path=customXml/itemProps2.xml><?xml version="1.0" encoding="utf-8"?>
-<ds:datastoreItem xmlns:ds="http://schemas.openxmlformats.org/officeDocument/2006/customXml" ds:itemID="{A9893E80-0AB2-4C42-8D6E-F0C64251EDE9}">
-  <ds:schemaRefs>
-    <ds:schemaRef ds:uri="http://schemas.microsoft.com/office/2006/metadata/properties"/>
-    <ds:schemaRef ds:uri="http://schemas.microsoft.com/office/infopath/2007/PartnerControls"/>
-    <ds:schemaRef ds:uri="http://schemas.microsoft.com/sharepoint/v3"/>
-    <ds:schemaRef ds:uri="71af3243-3dd4-4a8d-8c0d-dd76da1f02a5"/>
-    <ds:schemaRef ds:uri="230e9df3-be65-4c73-a93b-d1236ebd677e"/>
-  </ds:schemaRefs>
-</ds:datastoreItem>
+<file path=customXml/item3.xml><?xml version="1.0" encoding="utf-8"?>
+<p:properties xmlns:p="http://schemas.microsoft.com/office/2006/metadata/properties" xmlns:xsi="http://www.w3.org/2001/XMLSchema-instance" xmlns:pc="http://schemas.microsoft.com/office/infopath/2007/PartnerControls">
+  <documentManagement>
+    <_ip_UnifiedCompliancePolicyUIAction xmlns="http://schemas.microsoft.com/sharepoint/v3" xsi:nil="true"/>
+    <Image xmlns="71af3243-3dd4-4a8d-8c0d-dd76da1f02a5">
+      <Url xsi:nil="true"/>
+      <Description xsi:nil="true"/>
+    </Image>
+    <Status xmlns="71af3243-3dd4-4a8d-8c0d-dd76da1f02a5">Not started</Status>
+    <Background xmlns="71af3243-3dd4-4a8d-8c0d-dd76da1f02a5">false</Background>
+    <_ip_UnifiedCompliancePolicyProperties xmlns="http://schemas.microsoft.com/sharepoint/v3" xsi:nil="true"/>
+    <ImageTagsTaxHTField xmlns="71af3243-3dd4-4a8d-8c0d-dd76da1f02a5">
+      <Terms xmlns="http://schemas.microsoft.com/office/infopath/2007/PartnerControls"/>
+    </ImageTagsTaxHTField>
+    <TaxCatchAll xmlns="230e9df3-be65-4c73-a93b-d1236ebd677e" xsi:nil="true"/>
+    <MediaServiceKeyPoints xmlns="71af3243-3dd4-4a8d-8c0d-dd76da1f02a5" xsi:nil="true"/>
+  </documentManagement>
+</p:properties>
 </file>
 
-<file path=customXml/itemProps3.xml><?xml version="1.0" encoding="utf-8"?>
-<ds:datastoreItem xmlns:ds="http://schemas.openxmlformats.org/officeDocument/2006/customXml" ds:itemID="{AABE5AEB-BD32-46FB-B4E8-5C314C3FA503}">
-  <ds:schemaRefs>
-    <ds:schemaRef ds:uri="http://schemas.microsoft.com/sharepoint/v3/contenttype/forms"/>
-  </ds:schemaRefs>
-</ds:datastoreItem>
+<file path=customXml/item4.xml><?xml version="1.0" encoding="utf-8"?>
+<b:Sources xmlns:b="http://schemas.openxmlformats.org/officeDocument/2006/bibliography" xmlns="http://schemas.openxmlformats.org/officeDocument/2006/bibliography" SelectedStyle="\APASixthEditionOfficeOnline.xsl" StyleName="APA" Version="6"/>
 </file>
 
-<file path=customXml/itemProps4.xml><?xml version="1.0" encoding="utf-8"?>
+<file path=customXml/itemProps1.xml><?xml version="1.0" encoding="utf-8"?>
 <ds:datastoreItem xmlns:ds="http://schemas.openxmlformats.org/officeDocument/2006/customXml" ds:itemID="{46268ACC-32FC-4261-BF80-5F6DE34E1C11}">
   <ds:schemaRefs>
     <ds:schemaRef ds:uri="http://schemas.microsoft.com/office/2006/metadata/contentType"/>
@@ -29005,6 +28965,34 @@
 </ds:datastoreItem>
 </file>
 
+<file path=customXml/itemProps2.xml><?xml version="1.0" encoding="utf-8"?>
+<ds:datastoreItem xmlns:ds="http://schemas.openxmlformats.org/officeDocument/2006/customXml" ds:itemID="{AABE5AEB-BD32-46FB-B4E8-5C314C3FA503}">
+  <ds:schemaRefs>
+    <ds:schemaRef ds:uri="http://schemas.microsoft.com/sharepoint/v3/contenttype/forms"/>
+  </ds:schemaRefs>
+</ds:datastoreItem>
+</file>
+
+<file path=customXml/itemProps3.xml><?xml version="1.0" encoding="utf-8"?>
+<ds:datastoreItem xmlns:ds="http://schemas.openxmlformats.org/officeDocument/2006/customXml" ds:itemID="{A9893E80-0AB2-4C42-8D6E-F0C64251EDE9}">
+  <ds:schemaRefs>
+    <ds:schemaRef ds:uri="http://schemas.microsoft.com/office/2006/metadata/properties"/>
+    <ds:schemaRef ds:uri="http://schemas.microsoft.com/office/infopath/2007/PartnerControls"/>
+    <ds:schemaRef ds:uri="http://schemas.microsoft.com/sharepoint/v3"/>
+    <ds:schemaRef ds:uri="71af3243-3dd4-4a8d-8c0d-dd76da1f02a5"/>
+    <ds:schemaRef ds:uri="230e9df3-be65-4c73-a93b-d1236ebd677e"/>
+  </ds:schemaRefs>
+</ds:datastoreItem>
+</file>
+
+<file path=customXml/itemProps4.xml><?xml version="1.0" encoding="utf-8"?>
+<ds:datastoreItem xmlns:ds="http://schemas.openxmlformats.org/officeDocument/2006/customXml" ds:itemID="{B690CEF4-07C7-4C0C-A6BB-7328017E8EDA}">
+  <ds:schemaRefs>
+    <ds:schemaRef ds:uri="http://schemas.openxmlformats.org/officeDocument/2006/bibliography"/>
+  </ds:schemaRefs>
+</ds:datastoreItem>
+</file>
+
 <file path=docMetadata/LabelInfo.xml><?xml version="1.0" encoding="utf-8"?>
 <clbl:labelList xmlns:clbl="http://schemas.microsoft.com/office/2020/mipLabelMetadata"/>
 </file>
</xml_diff>